<commit_message>
Main base design, main colour theme, minor changes to skeleton design doc. Home page completed base design / skeleton design
</commit_message>
<xml_diff>
--- a/Design/Skeleton.docx
+++ b/Design/Skeleton.docx
@@ -7,7 +7,13 @@
         <w:pStyle w:val="Heading1"/>
       </w:pPr>
       <w:r>
-        <w:t>Base layout frame:</w:t>
+        <w:t xml:space="preserve">Base layout </w:t>
+      </w:r>
+      <w:r>
+        <w:t>Skeleton</w:t>
+      </w:r>
+      <w:r>
+        <w:t>:</w:t>
       </w:r>
     </w:p>
     <w:p>
@@ -77,6 +83,9 @@
       <w:r>
         <w:t>: Introductory / Home</w:t>
       </w:r>
+      <w:r>
+        <w:t>:</w:t>
+      </w:r>
     </w:p>
     <w:p>
       <w:r>
@@ -100,40 +109,103 @@
       </w:r>
     </w:p>
     <w:p>
-      <w:r>
-        <w:t xml:space="preserve">What we’re about – “trying to build a community of people who like (or </w:t>
-      </w:r>
-      <w:proofErr w:type="spellStart"/>
-      <w:r>
-        <w:t>l_ve</w:t>
-      </w:r>
-      <w:proofErr w:type="spellEnd"/>
-      <w:r>
-        <w:t xml:space="preserve"> to code)</w:t>
+      <w:pPr>
+        <w:rPr>
+          <w:b/>
+          <w:bCs/>
+        </w:rPr>
+      </w:pPr>
+      <w:r>
+        <w:t xml:space="preserve">What we’re about – “trying to build a community of people who </w:t>
+      </w:r>
+      <w:r>
+        <w:t>have a passion for</w:t>
+      </w:r>
+      <w:r>
+        <w:t xml:space="preserve"> code</w:t>
+      </w:r>
+      <w:r>
+        <w:t>”</w:t>
+      </w:r>
+      <w:r>
+        <w:t xml:space="preserve"> </w:t>
+      </w:r>
+      <w:r>
+        <w:rPr>
+          <w:b/>
+          <w:bCs/>
+        </w:rPr>
+        <w:t xml:space="preserve">*UPDATE* </w:t>
+      </w:r>
+      <w:r>
+        <w:rPr>
+          <w:b/>
+          <w:bCs/>
+        </w:rPr>
+        <w:sym w:font="Wingdings" w:char="F0E0"/>
+      </w:r>
+      <w:r>
+        <w:rPr>
+          <w:b/>
+          <w:bCs/>
+        </w:rPr>
+        <w:t xml:space="preserve"> Ensure home page is insanely simplistic and “About us” is hidden until clicked or have a separate page for it</w:t>
       </w:r>
     </w:p>
     <w:p>
       <w:r>
+        <w:rPr>
+          <w:i/>
+          <w:iCs/>
+        </w:rPr>
+        <w:t>T</w:t>
+      </w:r>
+      <w:r>
+        <w:rPr>
+          <w:i/>
+          <w:iCs/>
+        </w:rPr>
+        <w:t>emporary</w:t>
+      </w:r>
+      <w:r>
+        <w:t xml:space="preserve"> </w:t>
+      </w:r>
+      <w:r>
         <w:t>QR code to sign up somewhere here – “Sign up!” or something</w:t>
       </w:r>
       <w:r>
-        <w:t xml:space="preserve"> (This may change to being a form instead of a </w:t>
-      </w:r>
-      <w:proofErr w:type="spellStart"/>
-      <w:r>
-        <w:t>qr</w:t>
-      </w:r>
-      <w:proofErr w:type="spellEnd"/>
-      <w:r>
-        <w:t xml:space="preserve"> </w:t>
-      </w:r>
-      <w:proofErr w:type="gramStart"/>
-      <w:r>
-        <w:t>code</w:t>
-      </w:r>
-      <w:proofErr w:type="gramEnd"/>
-      <w:r>
-        <w:t xml:space="preserve"> but I’ll figure that out)</w:t>
+        <w:t xml:space="preserve"> (</w:t>
+      </w:r>
+      <w:r>
+        <w:rPr>
+          <w:b/>
+          <w:bCs/>
+        </w:rPr>
+        <w:t>will</w:t>
+      </w:r>
+      <w:r>
+        <w:rPr>
+          <w:b/>
+          <w:bCs/>
+        </w:rPr>
+        <w:t xml:space="preserve"> change to being a</w:t>
+      </w:r>
+      <w:r>
+        <w:rPr>
+          <w:b/>
+          <w:bCs/>
+        </w:rPr>
+        <w:t xml:space="preserve"> webpage with a</w:t>
+      </w:r>
+      <w:r>
+        <w:rPr>
+          <w:b/>
+          <w:bCs/>
+        </w:rPr>
+        <w:t xml:space="preserve"> form instead</w:t>
+      </w:r>
+      <w:r>
+        <w:t>)</w:t>
       </w:r>
     </w:p>
     <w:p/>
@@ -146,41 +218,120 @@
       </w:r>
     </w:p>
     <w:p>
+      <w:pPr>
+        <w:rPr>
+          <w:b/>
+          <w:bCs/>
+        </w:rPr>
+      </w:pPr>
       <w:r>
         <w:t>Our leaders / committee members</w:t>
+      </w:r>
+      <w:r>
+        <w:t xml:space="preserve"> </w:t>
+      </w:r>
+      <w:r>
+        <w:rPr>
+          <w:b/>
+          <w:bCs/>
+        </w:rPr>
+        <w:t xml:space="preserve">*UPDATE* </w:t>
+      </w:r>
+      <w:r>
+        <w:rPr>
+          <w:b/>
+          <w:bCs/>
+        </w:rPr>
+        <w:sym w:font="Wingdings" w:char="F0E0"/>
+      </w:r>
+      <w:r>
+        <w:rPr>
+          <w:b/>
+          <w:bCs/>
+        </w:rPr>
+        <w:t xml:space="preserve"> Have this as a link to “members” page instead OR </w:t>
+      </w:r>
+      <w:r>
+        <w:rPr>
+          <w:b/>
+          <w:bCs/>
+          <w:color w:val="EE0000"/>
+        </w:rPr>
+        <w:t>Disregar</w:t>
+      </w:r>
+      <w:r>
+        <w:rPr>
+          <w:b/>
+          <w:bCs/>
+          <w:color w:val="EE0000"/>
+        </w:rPr>
+        <w:t>d as there is a “members” page</w:t>
       </w:r>
     </w:p>
     <w:p>
-      <w:proofErr w:type="gramStart"/>
-      <w:r>
-        <w:t>Projects :</w:t>
-      </w:r>
-      <w:proofErr w:type="gramEnd"/>
-      <w:r>
-        <w:t xml:space="preserve"> Completed and current – it can be in the same </w:t>
-      </w:r>
-      <w:proofErr w:type="spellStart"/>
-      <w:proofErr w:type="gramStart"/>
-      <w:r>
-        <w:t>section..</w:t>
-      </w:r>
-      <w:proofErr w:type="gramEnd"/>
-      <w:r>
-        <w:t>or</w:t>
-      </w:r>
-      <w:proofErr w:type="spellEnd"/>
-      <w:r>
-        <w:t xml:space="preserve"> different whatever</w:t>
+      <w:r>
+        <w:t>Projects:</w:t>
+      </w:r>
+      <w:r>
+        <w:t xml:space="preserve"> Completed and current – it can be in the same section</w:t>
+      </w:r>
+      <w:r>
+        <w:t xml:space="preserve"> </w:t>
+      </w:r>
+      <w:r>
+        <w:t>or different whatever</w:t>
       </w:r>
     </w:p>
     <w:p>
-      <w:proofErr w:type="gramStart"/>
-      <w:r>
-        <w:t>Events :</w:t>
-      </w:r>
-      <w:proofErr w:type="gramEnd"/>
+      <w:pPr>
+        <w:rPr>
+          <w:b/>
+          <w:bCs/>
+        </w:rPr>
+      </w:pPr>
+      <w:r>
+        <w:t>Events:</w:t>
+      </w:r>
       <w:r>
         <w:t xml:space="preserve"> Hosted and those we plan to host (idk if they should be the same or separate)</w:t>
+      </w:r>
+      <w:r>
+        <w:t xml:space="preserve"> - </w:t>
+      </w:r>
+      <w:r>
+        <w:rPr>
+          <w:b/>
+          <w:bCs/>
+        </w:rPr>
+        <w:t xml:space="preserve">*UPDATE* </w:t>
+      </w:r>
+      <w:r>
+        <w:rPr>
+          <w:b/>
+          <w:bCs/>
+        </w:rPr>
+        <w:sym w:font="Wingdings" w:char="F0E0"/>
+      </w:r>
+      <w:r>
+        <w:rPr>
+          <w:b/>
+          <w:bCs/>
+        </w:rPr>
+        <w:t xml:space="preserve"> “Journal”</w:t>
+      </w:r>
+      <w:r>
+        <w:rPr>
+          <w:b/>
+          <w:bCs/>
+        </w:rPr>
+        <w:t xml:space="preserve"> for past events</w:t>
+      </w:r>
+      <w:r>
+        <w:rPr>
+          <w:b/>
+          <w:bCs/>
+        </w:rPr>
+        <w:t>?</w:t>
       </w:r>
     </w:p>
     <w:p>
@@ -190,7 +341,7 @@
     </w:p>
     <w:p>
       <w:r>
-        <w:t>What we as a club will do</w:t>
+        <w:t>Club activities</w:t>
       </w:r>
     </w:p>
     <w:p>
@@ -216,25 +367,3940 @@
       </w:r>
       <w:r>
         <w:br/>
-        <w:t xml:space="preserve">here they can link they’re portfolios and have a small section of the website to themselves if they want to, </w:t>
-      </w:r>
-      <w:proofErr w:type="gramStart"/>
-      <w:r>
-        <w:t>We’ll</w:t>
-      </w:r>
-      <w:proofErr w:type="gramEnd"/>
-      <w:r>
-        <w:t xml:space="preserve"> start with the 4 committee members – and then members who are actively participating or are seen to be </w:t>
-      </w:r>
-      <w:proofErr w:type="gramStart"/>
-      <w:r>
-        <w:t>actually actively</w:t>
-      </w:r>
-      <w:proofErr w:type="gramEnd"/>
-      <w:r>
-        <w:t xml:space="preserve"> participating can have a section there. They can put whatever they want, a bit about themselves, they’re preferred languages, whatever.</w:t>
+        <w:t xml:space="preserve">here they can link </w:t>
+      </w:r>
+      <w:proofErr w:type="spellStart"/>
+      <w:r>
+        <w:t>they’re</w:t>
+      </w:r>
+      <w:proofErr w:type="spellEnd"/>
+      <w:r>
+        <w:t xml:space="preserve"> portfolios and have a small section of the website to themselves if they want to, We’ll start with the 4 committee members – and then members who are actively participating or are seen to be actually actively participating can have a section there. They can put whatever they want, a bit about themselves, they’re preferred languages, whatever.</w:t>
       </w:r>
     </w:p>
+    <w:p>
+      <w:r>
+        <w:br w:type="page"/>
+      </w:r>
+    </w:p>
+    <w:p>
+      <w:pPr>
+        <w:pStyle w:val="Heading1"/>
+      </w:pPr>
+      <w:r>
+        <w:lastRenderedPageBreak/>
+        <w:t>Main Co</w:t>
+      </w:r>
+      <w:r>
+        <w:t>lour Theme/Palette:</w:t>
+      </w:r>
+    </w:p>
+    <w:p>
+      <w:pPr>
+        <w:rPr>
+          <w:b/>
+          <w:bCs/>
+          <w:color w:val="EE0000"/>
+          <w:u w:val="single"/>
+        </w:rPr>
+      </w:pPr>
+      <w:r>
+        <w:rPr>
+          <w:color w:val="EE0000"/>
+          <w:u w:val="single"/>
+        </w:rPr>
+        <w:t xml:space="preserve">Potentially, have option 1 as a theme, and allow for theme switching with option 2 - </w:t>
+      </w:r>
+      <w:r>
+        <w:rPr>
+          <w:b/>
+          <w:bCs/>
+          <w:color w:val="EE0000"/>
+          <w:u w:val="single"/>
+        </w:rPr>
+        <w:t>LATER</w:t>
+      </w:r>
+    </w:p>
+    <w:p>
+      <w:pPr>
+        <w:pStyle w:val="Heading2"/>
+      </w:pPr>
+      <w:r>
+        <w:rPr>
+          <w:noProof/>
+        </w:rPr>
+        <mc:AlternateContent>
+          <mc:Choice Requires="wps">
+            <w:drawing>
+              <wp:anchor distT="0" distB="0" distL="114300" distR="114300" simplePos="0" relativeHeight="251665408" behindDoc="0" locked="0" layoutInCell="1" allowOverlap="1" wp14:anchorId="00C9EC45" wp14:editId="00EB543B">
+                <wp:simplePos x="0" y="0"/>
+                <wp:positionH relativeFrom="column">
+                  <wp:posOffset>5334000</wp:posOffset>
+                </wp:positionH>
+                <wp:positionV relativeFrom="paragraph">
+                  <wp:posOffset>217805</wp:posOffset>
+                </wp:positionV>
+                <wp:extent cx="1264920" cy="1432560"/>
+                <wp:effectExtent l="0" t="0" r="11430" b="15240"/>
+                <wp:wrapNone/>
+                <wp:docPr id="1648567674" name="Rectangle 15"/>
+                <wp:cNvGraphicFramePr/>
+                <a:graphic xmlns:a="http://schemas.openxmlformats.org/drawingml/2006/main">
+                  <a:graphicData uri="http://schemas.microsoft.com/office/word/2010/wordprocessingShape">
+                    <wps:wsp>
+                      <wps:cNvSpPr/>
+                      <wps:spPr>
+                        <a:xfrm>
+                          <a:off x="0" y="0"/>
+                          <a:ext cx="1264920" cy="1432560"/>
+                        </a:xfrm>
+                        <a:prstGeom prst="rect">
+                          <a:avLst/>
+                        </a:prstGeom>
+                        <a:solidFill>
+                          <a:schemeClr val="bg1"/>
+                        </a:solidFill>
+                      </wps:spPr>
+                      <wps:style>
+                        <a:lnRef idx="2">
+                          <a:schemeClr val="accent1">
+                            <a:shade val="15000"/>
+                          </a:schemeClr>
+                        </a:lnRef>
+                        <a:fillRef idx="1">
+                          <a:schemeClr val="accent1"/>
+                        </a:fillRef>
+                        <a:effectRef idx="0">
+                          <a:schemeClr val="accent1"/>
+                        </a:effectRef>
+                        <a:fontRef idx="minor">
+                          <a:schemeClr val="lt1"/>
+                        </a:fontRef>
+                      </wps:style>
+                      <wps:txbx>
+                        <w:txbxContent>
+                          <w:p>
+                            <w:pPr>
+                              <w:jc w:val="center"/>
+                              <w:rPr>
+                                <w:color w:val="000000" w:themeColor="text1"/>
+                              </w:rPr>
+                            </w:pPr>
+                            <w:r>
+                              <w:rPr>
+                                <w:color w:val="000000" w:themeColor="text1"/>
+                              </w:rPr>
+                              <w:t>Added colours:</w:t>
+                            </w:r>
+                          </w:p>
+                        </w:txbxContent>
+                      </wps:txbx>
+                      <wps:bodyPr rot="0" spcFirstLastPara="0" vertOverflow="overflow" horzOverflow="overflow" vert="horz" wrap="square" lIns="91440" tIns="45720" rIns="91440" bIns="45720" numCol="1" spcCol="0" rtlCol="0" fromWordArt="0" anchor="t" anchorCtr="0" forceAA="0" compatLnSpc="1">
+                        <a:prstTxWarp prst="textNoShape">
+                          <a:avLst/>
+                        </a:prstTxWarp>
+                        <a:noAutofit/>
+                      </wps:bodyPr>
+                    </wps:wsp>
+                  </a:graphicData>
+                </a:graphic>
+              </wp:anchor>
+            </w:drawing>
+          </mc:Choice>
+          <mc:Fallback>
+            <w:pict>
+              <v:rect w14:anchorId="00C9EC45" id="Rectangle 15" o:spid="_x0000_s1026" style="position:absolute;margin-left:420pt;margin-top:17.15pt;width:99.6pt;height:112.8pt;z-index:251665408;visibility:visible;mso-wrap-style:square;mso-wrap-distance-left:9pt;mso-wrap-distance-top:0;mso-wrap-distance-right:9pt;mso-wrap-distance-bottom:0;mso-position-horizontal:absolute;mso-position-horizontal-relative:text;mso-position-vertical:absolute;mso-position-vertical-relative:text;v-text-anchor:top" o:gfxdata="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" fillcolor="white [3212]" strokecolor="#030e13 [484]" strokeweight="1pt">
+                <v:textbox>
+                  <w:txbxContent>
+                    <w:p>
+                      <w:pPr>
+                        <w:jc w:val="center"/>
+                        <w:rPr>
+                          <w:color w:val="000000" w:themeColor="text1"/>
+                        </w:rPr>
+                      </w:pPr>
+                      <w:r>
+                        <w:rPr>
+                          <w:color w:val="000000" w:themeColor="text1"/>
+                        </w:rPr>
+                        <w:t>Added colours:</w:t>
+                      </w:r>
+                    </w:p>
+                  </w:txbxContent>
+                </v:textbox>
+              </v:rect>
+            </w:pict>
+          </mc:Fallback>
+        </mc:AlternateContent>
+      </w:r>
+      <w:r>
+        <w:rPr>
+          <w:noProof/>
+        </w:rPr>
+        <mc:AlternateContent>
+          <mc:Choice Requires="wps">
+            <w:drawing>
+              <wp:anchor distT="0" distB="0" distL="114300" distR="114300" simplePos="0" relativeHeight="251637760" behindDoc="0" locked="0" layoutInCell="1" allowOverlap="1" wp14:anchorId="7E2C8DA7" wp14:editId="1C8BC74E">
+                <wp:simplePos x="0" y="0"/>
+                <wp:positionH relativeFrom="column">
+                  <wp:posOffset>495300</wp:posOffset>
+                </wp:positionH>
+                <wp:positionV relativeFrom="paragraph">
+                  <wp:posOffset>336550</wp:posOffset>
+                </wp:positionV>
+                <wp:extent cx="1615440" cy="228600"/>
+                <wp:effectExtent l="0" t="0" r="22860" b="19050"/>
+                <wp:wrapNone/>
+                <wp:docPr id="1965907076" name="Rectangle 3"/>
+                <wp:cNvGraphicFramePr/>
+                <a:graphic xmlns:a="http://schemas.openxmlformats.org/drawingml/2006/main">
+                  <a:graphicData uri="http://schemas.microsoft.com/office/word/2010/wordprocessingShape">
+                    <wps:wsp>
+                      <wps:cNvSpPr/>
+                      <wps:spPr>
+                        <a:xfrm>
+                          <a:off x="0" y="0"/>
+                          <a:ext cx="1615440" cy="228600"/>
+                        </a:xfrm>
+                        <a:prstGeom prst="rect">
+                          <a:avLst/>
+                        </a:prstGeom>
+                        <a:solidFill>
+                          <a:schemeClr val="bg1"/>
+                        </a:solidFill>
+                        <a:ln>
+                          <a:solidFill>
+                            <a:schemeClr val="bg1"/>
+                          </a:solidFill>
+                        </a:ln>
+                      </wps:spPr>
+                      <wps:style>
+                        <a:lnRef idx="2">
+                          <a:schemeClr val="accent1">
+                            <a:shade val="15000"/>
+                          </a:schemeClr>
+                        </a:lnRef>
+                        <a:fillRef idx="1">
+                          <a:schemeClr val="accent1"/>
+                        </a:fillRef>
+                        <a:effectRef idx="0">
+                          <a:schemeClr val="accent1"/>
+                        </a:effectRef>
+                        <a:fontRef idx="minor">
+                          <a:schemeClr val="lt1"/>
+                        </a:fontRef>
+                      </wps:style>
+                      <wps:bodyPr rot="0" spcFirstLastPara="0" vertOverflow="overflow" horzOverflow="overflow" vert="horz" wrap="square" lIns="91440" tIns="45720" rIns="91440" bIns="45720" numCol="1" spcCol="0" rtlCol="0" fromWordArt="0" anchor="ctr" anchorCtr="0" forceAA="0" compatLnSpc="1">
+                        <a:prstTxWarp prst="textNoShape">
+                          <a:avLst/>
+                        </a:prstTxWarp>
+                        <a:noAutofit/>
+                      </wps:bodyPr>
+                    </wps:wsp>
+                  </a:graphicData>
+                </a:graphic>
+              </wp:anchor>
+            </w:drawing>
+          </mc:Choice>
+          <mc:Fallback>
+            <w:pict>
+              <v:rect w14:anchorId="42D0CF58" id="Rectangle 3" o:spid="_x0000_s1026" style="position:absolute;margin-left:39pt;margin-top:26.5pt;width:127.2pt;height:18pt;z-index:251637760;visibility:visible;mso-wrap-style:square;mso-wrap-distance-left:9pt;mso-wrap-distance-top:0;mso-wrap-distance-right:9pt;mso-wrap-distance-bottom:0;mso-position-horizontal:absolute;mso-position-horizontal-relative:text;mso-position-vertical:absolute;mso-position-vertical-relative:text;v-text-anchor:middle" o:gfxdata="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" fillcolor="white [3212]" strokecolor="white [3212]" strokeweight="1pt"/>
+            </w:pict>
+          </mc:Fallback>
+        </mc:AlternateContent>
+      </w:r>
+      <w:r>
+        <w:t>Option 1 - Original colours:</w:t>
+      </w:r>
+    </w:p>
+    <w:p>
+      <w:r>
+        <w:rPr>
+          <w:noProof/>
+        </w:rPr>
+        <mc:AlternateContent>
+          <mc:Choice Requires="wpg">
+            <w:drawing>
+              <wp:anchor distT="0" distB="0" distL="114300" distR="114300" simplePos="0" relativeHeight="251680768" behindDoc="0" locked="0" layoutInCell="1" allowOverlap="1" wp14:anchorId="796DB093" wp14:editId="6FE9F91C">
+                <wp:simplePos x="0" y="0"/>
+                <wp:positionH relativeFrom="column">
+                  <wp:posOffset>5516880</wp:posOffset>
+                </wp:positionH>
+                <wp:positionV relativeFrom="paragraph">
+                  <wp:posOffset>748665</wp:posOffset>
+                </wp:positionV>
+                <wp:extent cx="876300" cy="518160"/>
+                <wp:effectExtent l="0" t="0" r="19050" b="15240"/>
+                <wp:wrapNone/>
+                <wp:docPr id="1772631011" name="Group 21"/>
+                <wp:cNvGraphicFramePr/>
+                <a:graphic xmlns:a="http://schemas.openxmlformats.org/drawingml/2006/main">
+                  <a:graphicData uri="http://schemas.microsoft.com/office/word/2010/wordprocessingGroup">
+                    <wpg:wgp>
+                      <wpg:cNvGrpSpPr/>
+                      <wpg:grpSpPr>
+                        <a:xfrm>
+                          <a:off x="0" y="0"/>
+                          <a:ext cx="876300" cy="518160"/>
+                          <a:chOff x="0" y="0"/>
+                          <a:chExt cx="876300" cy="518160"/>
+                        </a:xfrm>
+                      </wpg:grpSpPr>
+                      <wps:wsp>
+                        <wps:cNvPr id="1716984422" name="Oval 16"/>
+                        <wps:cNvSpPr/>
+                        <wps:spPr>
+                          <a:xfrm>
+                            <a:off x="274320" y="0"/>
+                            <a:ext cx="320040" cy="304800"/>
+                          </a:xfrm>
+                          <a:prstGeom prst="ellipse">
+                            <a:avLst/>
+                          </a:prstGeom>
+                          <a:solidFill>
+                            <a:srgbClr val="5CAA78"/>
+                          </a:solidFill>
+                        </wps:spPr>
+                        <wps:style>
+                          <a:lnRef idx="2">
+                            <a:schemeClr val="accent1">
+                              <a:shade val="15000"/>
+                            </a:schemeClr>
+                          </a:lnRef>
+                          <a:fillRef idx="1">
+                            <a:schemeClr val="accent1"/>
+                          </a:fillRef>
+                          <a:effectRef idx="0">
+                            <a:schemeClr val="accent1"/>
+                          </a:effectRef>
+                          <a:fontRef idx="minor">
+                            <a:schemeClr val="lt1"/>
+                          </a:fontRef>
+                        </wps:style>
+                        <wps:bodyPr rot="0" spcFirstLastPara="0" vertOverflow="overflow" horzOverflow="overflow" vert="horz" wrap="square" lIns="91440" tIns="45720" rIns="91440" bIns="45720" numCol="1" spcCol="0" rtlCol="0" fromWordArt="0" anchor="ctr" anchorCtr="0" forceAA="0" compatLnSpc="1">
+                          <a:prstTxWarp prst="textNoShape">
+                            <a:avLst/>
+                          </a:prstTxWarp>
+                          <a:noAutofit/>
+                        </wps:bodyPr>
+                      </wps:wsp>
+                      <wps:wsp>
+                        <wps:cNvPr id="2043981079" name="Text Box 18"/>
+                        <wps:cNvSpPr txBox="1"/>
+                        <wps:spPr>
+                          <a:xfrm>
+                            <a:off x="0" y="304800"/>
+                            <a:ext cx="876300" cy="213360"/>
+                          </a:xfrm>
+                          <a:prstGeom prst="rect">
+                            <a:avLst/>
+                          </a:prstGeom>
+                          <a:solidFill>
+                            <a:schemeClr val="lt1"/>
+                          </a:solidFill>
+                          <a:ln w="6350">
+                            <a:solidFill>
+                              <a:prstClr val="black"/>
+                            </a:solidFill>
+                          </a:ln>
+                        </wps:spPr>
+                        <wps:txbx>
+                          <w:txbxContent>
+                            <w:p>
+                              <w:pPr>
+                                <w:rPr>
+                                  <w:sz w:val="20"/>
+                                  <w:szCs w:val="20"/>
+                                </w:rPr>
+                              </w:pPr>
+                              <w:r>
+                                <w:rPr>
+                                  <w:sz w:val="20"/>
+                                  <w:szCs w:val="20"/>
+                                </w:rPr>
+                                <w:t>#</w:t>
+                              </w:r>
+                              <w:r>
+                                <w:rPr>
+                                  <w:sz w:val="20"/>
+                                  <w:szCs w:val="20"/>
+                                </w:rPr>
+                                <w:t>5CAA78</w:t>
+                              </w:r>
+                            </w:p>
+                          </w:txbxContent>
+                        </wps:txbx>
+                        <wps:bodyPr rot="0" spcFirstLastPara="0" vertOverflow="overflow" horzOverflow="overflow" vert="horz" wrap="square" lIns="91440" tIns="45720" rIns="91440" bIns="45720" numCol="1" spcCol="0" rtlCol="0" fromWordArt="0" anchor="t" anchorCtr="0" forceAA="0" compatLnSpc="1">
+                          <a:prstTxWarp prst="textNoShape">
+                            <a:avLst/>
+                          </a:prstTxWarp>
+                          <a:noAutofit/>
+                        </wps:bodyPr>
+                      </wps:wsp>
+                    </wpg:wgp>
+                  </a:graphicData>
+                </a:graphic>
+              </wp:anchor>
+            </w:drawing>
+          </mc:Choice>
+          <mc:Fallback>
+            <w:pict>
+              <v:group w14:anchorId="796DB093" id="Group 21" o:spid="_x0000_s1027" style="position:absolute;margin-left:434.4pt;margin-top:58.95pt;width:69pt;height:40.8pt;z-index:251680768" coordsize="8763,5181" o:gfxdata="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">
+                <v:oval id="Oval 16" o:spid="_x0000_s1028" style="position:absolute;left:2743;width:3200;height:3048;visibility:visible;mso-wrap-style:square;v-text-anchor:middle" o:gfxdata="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" fillcolor="#5caa78" strokecolor="#030e13 [484]" strokeweight="1pt">
+                  <v:stroke joinstyle="miter"/>
+                </v:oval>
+                <v:shapetype id="_x0000_t202" coordsize="21600,21600" o:spt="202" path="m,l,21600r21600,l21600,xe">
+                  <v:stroke joinstyle="miter"/>
+                  <v:path gradientshapeok="t" o:connecttype="rect"/>
+                </v:shapetype>
+                <v:shape id="Text Box 18" o:spid="_x0000_s1029" type="#_x0000_t202" style="position:absolute;top:3048;width:8763;height:2133;visibility:visible;mso-wrap-style:square;v-text-anchor:top" o:gfxdata="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" fillcolor="white [3201]" strokeweight=".5pt">
+                  <v:textbox>
+                    <w:txbxContent>
+                      <w:p>
+                        <w:pPr>
+                          <w:rPr>
+                            <w:sz w:val="20"/>
+                            <w:szCs w:val="20"/>
+                          </w:rPr>
+                        </w:pPr>
+                        <w:r>
+                          <w:rPr>
+                            <w:sz w:val="20"/>
+                            <w:szCs w:val="20"/>
+                          </w:rPr>
+                          <w:t>#</w:t>
+                        </w:r>
+                        <w:r>
+                          <w:rPr>
+                            <w:sz w:val="20"/>
+                            <w:szCs w:val="20"/>
+                          </w:rPr>
+                          <w:t>5CAA78</w:t>
+                        </w:r>
+                      </w:p>
+                    </w:txbxContent>
+                  </v:textbox>
+                </v:shape>
+              </v:group>
+            </w:pict>
+          </mc:Fallback>
+        </mc:AlternateContent>
+      </w:r>
+      <w:r>
+        <w:rPr>
+          <w:noProof/>
+        </w:rPr>
+        <mc:AlternateContent>
+          <mc:Choice Requires="wpg">
+            <w:drawing>
+              <wp:anchor distT="0" distB="0" distL="114300" distR="114300" simplePos="0" relativeHeight="251669504" behindDoc="0" locked="0" layoutInCell="1" allowOverlap="1" wp14:anchorId="6F1CBC15" wp14:editId="5F0B029F">
+                <wp:simplePos x="0" y="0"/>
+                <wp:positionH relativeFrom="column">
+                  <wp:posOffset>5516880</wp:posOffset>
+                </wp:positionH>
+                <wp:positionV relativeFrom="paragraph">
+                  <wp:posOffset>139065</wp:posOffset>
+                </wp:positionV>
+                <wp:extent cx="838200" cy="571500"/>
+                <wp:effectExtent l="0" t="0" r="19050" b="19050"/>
+                <wp:wrapNone/>
+                <wp:docPr id="2032433396" name="Group 22"/>
+                <wp:cNvGraphicFramePr/>
+                <a:graphic xmlns:a="http://schemas.openxmlformats.org/drawingml/2006/main">
+                  <a:graphicData uri="http://schemas.microsoft.com/office/word/2010/wordprocessingGroup">
+                    <wpg:wgp>
+                      <wpg:cNvGrpSpPr/>
+                      <wpg:grpSpPr>
+                        <a:xfrm>
+                          <a:off x="0" y="0"/>
+                          <a:ext cx="838200" cy="571500"/>
+                          <a:chOff x="0" y="0"/>
+                          <a:chExt cx="838200" cy="571500"/>
+                        </a:xfrm>
+                      </wpg:grpSpPr>
+                      <wps:wsp>
+                        <wps:cNvPr id="770285936" name="Oval 16"/>
+                        <wps:cNvSpPr/>
+                        <wps:spPr>
+                          <a:xfrm>
+                            <a:off x="274320" y="0"/>
+                            <a:ext cx="320040" cy="304800"/>
+                          </a:xfrm>
+                          <a:prstGeom prst="ellipse">
+                            <a:avLst/>
+                          </a:prstGeom>
+                          <a:solidFill>
+                            <a:srgbClr val="FFA6C9"/>
+                          </a:solidFill>
+                        </wps:spPr>
+                        <wps:style>
+                          <a:lnRef idx="2">
+                            <a:schemeClr val="accent1">
+                              <a:shade val="15000"/>
+                            </a:schemeClr>
+                          </a:lnRef>
+                          <a:fillRef idx="1">
+                            <a:schemeClr val="accent1"/>
+                          </a:fillRef>
+                          <a:effectRef idx="0">
+                            <a:schemeClr val="accent1"/>
+                          </a:effectRef>
+                          <a:fontRef idx="minor">
+                            <a:schemeClr val="lt1"/>
+                          </a:fontRef>
+                        </wps:style>
+                        <wps:bodyPr rot="0" spcFirstLastPara="0" vertOverflow="overflow" horzOverflow="overflow" vert="horz" wrap="square" lIns="91440" tIns="45720" rIns="91440" bIns="45720" numCol="1" spcCol="0" rtlCol="0" fromWordArt="0" anchor="ctr" anchorCtr="0" forceAA="0" compatLnSpc="1">
+                          <a:prstTxWarp prst="textNoShape">
+                            <a:avLst/>
+                          </a:prstTxWarp>
+                          <a:noAutofit/>
+                        </wps:bodyPr>
+                      </wps:wsp>
+                      <wps:wsp>
+                        <wps:cNvPr id="156861070" name="Text Box 17"/>
+                        <wps:cNvSpPr txBox="1"/>
+                        <wps:spPr>
+                          <a:xfrm>
+                            <a:off x="0" y="327660"/>
+                            <a:ext cx="838200" cy="243840"/>
+                          </a:xfrm>
+                          <a:prstGeom prst="rect">
+                            <a:avLst/>
+                          </a:prstGeom>
+                          <a:solidFill>
+                            <a:schemeClr val="lt1"/>
+                          </a:solidFill>
+                          <a:ln w="6350">
+                            <a:solidFill>
+                              <a:prstClr val="black"/>
+                            </a:solidFill>
+                          </a:ln>
+                        </wps:spPr>
+                        <wps:txbx>
+                          <w:txbxContent>
+                            <w:p>
+                              <w:pPr>
+                                <w:rPr>
+                                  <w:sz w:val="20"/>
+                                  <w:szCs w:val="20"/>
+                                </w:rPr>
+                              </w:pPr>
+                              <w:r>
+                                <w:rPr>
+                                  <w:sz w:val="20"/>
+                                  <w:szCs w:val="20"/>
+                                </w:rPr>
+                                <w:t>#</w:t>
+                              </w:r>
+                              <w:r>
+                                <w:rPr>
+                                  <w:sz w:val="20"/>
+                                  <w:szCs w:val="20"/>
+                                </w:rPr>
+                                <w:t>FFA6C9</w:t>
+                              </w:r>
+                            </w:p>
+                          </w:txbxContent>
+                        </wps:txbx>
+                        <wps:bodyPr rot="0" spcFirstLastPara="0" vertOverflow="overflow" horzOverflow="overflow" vert="horz" wrap="square" lIns="91440" tIns="45720" rIns="91440" bIns="45720" numCol="1" spcCol="0" rtlCol="0" fromWordArt="0" anchor="t" anchorCtr="0" forceAA="0" compatLnSpc="1">
+                          <a:prstTxWarp prst="textNoShape">
+                            <a:avLst/>
+                          </a:prstTxWarp>
+                          <a:noAutofit/>
+                        </wps:bodyPr>
+                      </wps:wsp>
+                    </wpg:wgp>
+                  </a:graphicData>
+                </a:graphic>
+              </wp:anchor>
+            </w:drawing>
+          </mc:Choice>
+          <mc:Fallback>
+            <w:pict>
+              <v:group w14:anchorId="6F1CBC15" id="Group 22" o:spid="_x0000_s1030" style="position:absolute;margin-left:434.4pt;margin-top:10.95pt;width:66pt;height:45pt;z-index:251669504" coordsize="8382,5715" o:gfxdata="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">
+                <v:oval id="Oval 16" o:spid="_x0000_s1031" style="position:absolute;left:2743;width:3200;height:3048;visibility:visible;mso-wrap-style:square;v-text-anchor:middle" o:gfxdata="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" fillcolor="#ffa6c9" strokecolor="#030e13 [484]" strokeweight="1pt">
+                  <v:stroke joinstyle="miter"/>
+                </v:oval>
+                <v:shape id="Text Box 17" o:spid="_x0000_s1032" type="#_x0000_t202" style="position:absolute;top:3276;width:8382;height:2439;visibility:visible;mso-wrap-style:square;v-text-anchor:top" o:gfxdata="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" fillcolor="white [3201]" strokeweight=".5pt">
+                  <v:textbox>
+                    <w:txbxContent>
+                      <w:p>
+                        <w:pPr>
+                          <w:rPr>
+                            <w:sz w:val="20"/>
+                            <w:szCs w:val="20"/>
+                          </w:rPr>
+                        </w:pPr>
+                        <w:r>
+                          <w:rPr>
+                            <w:sz w:val="20"/>
+                            <w:szCs w:val="20"/>
+                          </w:rPr>
+                          <w:t>#</w:t>
+                        </w:r>
+                        <w:r>
+                          <w:rPr>
+                            <w:sz w:val="20"/>
+                            <w:szCs w:val="20"/>
+                          </w:rPr>
+                          <w:t>FFA6C9</w:t>
+                        </w:r>
+                      </w:p>
+                    </w:txbxContent>
+                  </v:textbox>
+                </v:shape>
+              </v:group>
+            </w:pict>
+          </mc:Fallback>
+        </mc:AlternateContent>
+      </w:r>
+      <w:r>
+        <w:rPr>
+          <w:noProof/>
+        </w:rPr>
+        <w:drawing>
+          <wp:inline distT="0" distB="0" distL="0" distR="0" wp14:anchorId="15F49439" wp14:editId="5DD09178">
+            <wp:extent cx="5731510" cy="1435100"/>
+            <wp:effectExtent l="0" t="0" r="2540" b="0"/>
+            <wp:docPr id="1068548115" name="Picture 1" descr="A close up of a purple and white dot&#10;&#10;AI-generated content may be incorrect."/>
+            <wp:cNvGraphicFramePr>
+              <a:graphicFrameLocks xmlns:a="http://schemas.openxmlformats.org/drawingml/2006/main" noChangeAspect="1"/>
+            </wp:cNvGraphicFramePr>
+            <a:graphic xmlns:a="http://schemas.openxmlformats.org/drawingml/2006/main">
+              <a:graphicData uri="http://schemas.openxmlformats.org/drawingml/2006/picture">
+                <pic:pic xmlns:pic="http://schemas.openxmlformats.org/drawingml/2006/picture">
+                  <pic:nvPicPr>
+                    <pic:cNvPr id="1026686466" name="Picture 1" descr="A close up of a purple and white dot&#10;&#10;AI-generated content may be incorrect."/>
+                    <pic:cNvPicPr/>
+                  </pic:nvPicPr>
+                  <pic:blipFill>
+                    <a:blip r:embed="rId5">
+                      <a:extLst>
+                        <a:ext uri="{28A0092B-C50C-407E-A947-70E740481C1C}">
+                          <a14:useLocalDpi xmlns:a14="http://schemas.microsoft.com/office/drawing/2010/main" val="0"/>
+                        </a:ext>
+                      </a:extLst>
+                    </a:blip>
+                    <a:stretch>
+                      <a:fillRect/>
+                    </a:stretch>
+                  </pic:blipFill>
+                  <pic:spPr>
+                    <a:xfrm>
+                      <a:off x="0" y="0"/>
+                      <a:ext cx="5731510" cy="1435100"/>
+                    </a:xfrm>
+                    <a:prstGeom prst="rect">
+                      <a:avLst/>
+                    </a:prstGeom>
+                  </pic:spPr>
+                </pic:pic>
+              </a:graphicData>
+            </a:graphic>
+          </wp:inline>
+        </w:drawing>
+      </w:r>
+    </w:p>
+    <w:p>
+      <w:pPr>
+        <w:pStyle w:val="Heading2"/>
+      </w:pPr>
+      <w:r>
+        <w:rPr>
+          <w:noProof/>
+        </w:rPr>
+        <mc:AlternateContent>
+          <mc:Choice Requires="wps">
+            <w:drawing>
+              <wp:anchor distT="0" distB="0" distL="114300" distR="114300" simplePos="0" relativeHeight="251636735" behindDoc="0" locked="0" layoutInCell="1" allowOverlap="1" wp14:anchorId="16448962" wp14:editId="4F521F68">
+                <wp:simplePos x="0" y="0"/>
+                <wp:positionH relativeFrom="column">
+                  <wp:posOffset>5334000</wp:posOffset>
+                </wp:positionH>
+                <wp:positionV relativeFrom="paragraph">
+                  <wp:posOffset>220345</wp:posOffset>
+                </wp:positionV>
+                <wp:extent cx="1264920" cy="1432560"/>
+                <wp:effectExtent l="0" t="0" r="11430" b="15240"/>
+                <wp:wrapNone/>
+                <wp:docPr id="1568266831" name="Rectangle 15"/>
+                <wp:cNvGraphicFramePr/>
+                <a:graphic xmlns:a="http://schemas.openxmlformats.org/drawingml/2006/main">
+                  <a:graphicData uri="http://schemas.microsoft.com/office/word/2010/wordprocessingShape">
+                    <wps:wsp>
+                      <wps:cNvSpPr/>
+                      <wps:spPr>
+                        <a:xfrm>
+                          <a:off x="0" y="0"/>
+                          <a:ext cx="1264920" cy="1432560"/>
+                        </a:xfrm>
+                        <a:prstGeom prst="rect">
+                          <a:avLst/>
+                        </a:prstGeom>
+                        <a:solidFill>
+                          <a:schemeClr val="bg1"/>
+                        </a:solidFill>
+                      </wps:spPr>
+                      <wps:style>
+                        <a:lnRef idx="2">
+                          <a:schemeClr val="accent1">
+                            <a:shade val="15000"/>
+                          </a:schemeClr>
+                        </a:lnRef>
+                        <a:fillRef idx="1">
+                          <a:schemeClr val="accent1"/>
+                        </a:fillRef>
+                        <a:effectRef idx="0">
+                          <a:schemeClr val="accent1"/>
+                        </a:effectRef>
+                        <a:fontRef idx="minor">
+                          <a:schemeClr val="lt1"/>
+                        </a:fontRef>
+                      </wps:style>
+                      <wps:txbx>
+                        <w:txbxContent>
+                          <w:p>
+                            <w:pPr>
+                              <w:jc w:val="center"/>
+                              <w:rPr>
+                                <w:color w:val="000000" w:themeColor="text1"/>
+                              </w:rPr>
+                            </w:pPr>
+                            <w:r>
+                              <w:rPr>
+                                <w:color w:val="000000" w:themeColor="text1"/>
+                              </w:rPr>
+                              <w:t>Added colours:</w:t>
+                            </w:r>
+                          </w:p>
+                        </w:txbxContent>
+                      </wps:txbx>
+                      <wps:bodyPr rot="0" spcFirstLastPara="0" vertOverflow="overflow" horzOverflow="overflow" vert="horz" wrap="square" lIns="91440" tIns="45720" rIns="91440" bIns="45720" numCol="1" spcCol="0" rtlCol="0" fromWordArt="0" anchor="t" anchorCtr="0" forceAA="0" compatLnSpc="1">
+                        <a:prstTxWarp prst="textNoShape">
+                          <a:avLst/>
+                        </a:prstTxWarp>
+                        <a:noAutofit/>
+                      </wps:bodyPr>
+                    </wps:wsp>
+                  </a:graphicData>
+                </a:graphic>
+              </wp:anchor>
+            </w:drawing>
+          </mc:Choice>
+          <mc:Fallback>
+            <w:pict>
+              <v:rect w14:anchorId="16448962" id="_x0000_s1033" style="position:absolute;margin-left:420pt;margin-top:17.35pt;width:99.6pt;height:112.8pt;z-index:251636735;visibility:visible;mso-wrap-style:square;mso-wrap-distance-left:9pt;mso-wrap-distance-top:0;mso-wrap-distance-right:9pt;mso-wrap-distance-bottom:0;mso-position-horizontal:absolute;mso-position-horizontal-relative:text;mso-position-vertical:absolute;mso-position-vertical-relative:text;v-text-anchor:top" o:gfxdata="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" fillcolor="white [3212]" strokecolor="#030e13 [484]" strokeweight="1pt">
+                <v:textbox>
+                  <w:txbxContent>
+                    <w:p>
+                      <w:pPr>
+                        <w:jc w:val="center"/>
+                        <w:rPr>
+                          <w:color w:val="000000" w:themeColor="text1"/>
+                        </w:rPr>
+                      </w:pPr>
+                      <w:r>
+                        <w:rPr>
+                          <w:color w:val="000000" w:themeColor="text1"/>
+                        </w:rPr>
+                        <w:t>Added colours:</w:t>
+                      </w:r>
+                    </w:p>
+                  </w:txbxContent>
+                </v:textbox>
+              </v:rect>
+            </w:pict>
+          </mc:Fallback>
+        </mc:AlternateContent>
+      </w:r>
+      <w:r>
+        <w:t>Option 2 - Poster colours:</w:t>
+      </w:r>
+    </w:p>
+    <w:p>
+      <w:r>
+        <w:rPr>
+          <w:noProof/>
+        </w:rPr>
+        <mc:AlternateContent>
+          <mc:Choice Requires="wpg">
+            <w:drawing>
+              <wp:anchor distT="0" distB="0" distL="114300" distR="114300" simplePos="0" relativeHeight="251671552" behindDoc="0" locked="0" layoutInCell="1" allowOverlap="1" wp14:anchorId="1C0C8362" wp14:editId="44706787">
+                <wp:simplePos x="0" y="0"/>
+                <wp:positionH relativeFrom="column">
+                  <wp:posOffset>5478780</wp:posOffset>
+                </wp:positionH>
+                <wp:positionV relativeFrom="paragraph">
+                  <wp:posOffset>758190</wp:posOffset>
+                </wp:positionV>
+                <wp:extent cx="876300" cy="518160"/>
+                <wp:effectExtent l="0" t="0" r="19050" b="15240"/>
+                <wp:wrapNone/>
+                <wp:docPr id="43727874" name="Group 20"/>
+                <wp:cNvGraphicFramePr/>
+                <a:graphic xmlns:a="http://schemas.openxmlformats.org/drawingml/2006/main">
+                  <a:graphicData uri="http://schemas.microsoft.com/office/word/2010/wordprocessingGroup">
+                    <wpg:wgp>
+                      <wpg:cNvGrpSpPr/>
+                      <wpg:grpSpPr>
+                        <a:xfrm>
+                          <a:off x="0" y="0"/>
+                          <a:ext cx="876300" cy="518160"/>
+                          <a:chOff x="0" y="0"/>
+                          <a:chExt cx="876300" cy="518160"/>
+                        </a:xfrm>
+                      </wpg:grpSpPr>
+                      <wps:wsp>
+                        <wps:cNvPr id="1981731139" name="Oval 16"/>
+                        <wps:cNvSpPr/>
+                        <wps:spPr>
+                          <a:xfrm>
+                            <a:off x="274320" y="0"/>
+                            <a:ext cx="320040" cy="304800"/>
+                          </a:xfrm>
+                          <a:prstGeom prst="ellipse">
+                            <a:avLst/>
+                          </a:prstGeom>
+                          <a:solidFill>
+                            <a:srgbClr val="553743"/>
+                          </a:solidFill>
+                        </wps:spPr>
+                        <wps:style>
+                          <a:lnRef idx="2">
+                            <a:schemeClr val="accent1">
+                              <a:shade val="15000"/>
+                            </a:schemeClr>
+                          </a:lnRef>
+                          <a:fillRef idx="1">
+                            <a:schemeClr val="accent1"/>
+                          </a:fillRef>
+                          <a:effectRef idx="0">
+                            <a:schemeClr val="accent1"/>
+                          </a:effectRef>
+                          <a:fontRef idx="minor">
+                            <a:schemeClr val="lt1"/>
+                          </a:fontRef>
+                        </wps:style>
+                        <wps:bodyPr rot="0" spcFirstLastPara="0" vertOverflow="overflow" horzOverflow="overflow" vert="horz" wrap="square" lIns="91440" tIns="45720" rIns="91440" bIns="45720" numCol="1" spcCol="0" rtlCol="0" fromWordArt="0" anchor="ctr" anchorCtr="0" forceAA="0" compatLnSpc="1">
+                          <a:prstTxWarp prst="textNoShape">
+                            <a:avLst/>
+                          </a:prstTxWarp>
+                          <a:noAutofit/>
+                        </wps:bodyPr>
+                      </wps:wsp>
+                      <wps:wsp>
+                        <wps:cNvPr id="1254539259" name="Text Box 18"/>
+                        <wps:cNvSpPr txBox="1"/>
+                        <wps:spPr>
+                          <a:xfrm>
+                            <a:off x="0" y="304800"/>
+                            <a:ext cx="876300" cy="213360"/>
+                          </a:xfrm>
+                          <a:prstGeom prst="rect">
+                            <a:avLst/>
+                          </a:prstGeom>
+                          <a:solidFill>
+                            <a:schemeClr val="lt1"/>
+                          </a:solidFill>
+                          <a:ln w="6350">
+                            <a:solidFill>
+                              <a:prstClr val="black"/>
+                            </a:solidFill>
+                          </a:ln>
+                        </wps:spPr>
+                        <wps:txbx>
+                          <w:txbxContent>
+                            <w:p>
+                              <w:pPr>
+                                <w:rPr>
+                                  <w:sz w:val="20"/>
+                                  <w:szCs w:val="20"/>
+                                </w:rPr>
+                              </w:pPr>
+                              <w:r>
+                                <w:rPr>
+                                  <w:sz w:val="20"/>
+                                  <w:szCs w:val="20"/>
+                                </w:rPr>
+                                <w:t>#</w:t>
+                              </w:r>
+                              <w:r>
+                                <w:rPr>
+                                  <w:sz w:val="20"/>
+                                  <w:szCs w:val="20"/>
+                                </w:rPr>
+                                <w:t>553743</w:t>
+                              </w:r>
+                            </w:p>
+                          </w:txbxContent>
+                        </wps:txbx>
+                        <wps:bodyPr rot="0" spcFirstLastPara="0" vertOverflow="overflow" horzOverflow="overflow" vert="horz" wrap="square" lIns="91440" tIns="45720" rIns="91440" bIns="45720" numCol="1" spcCol="0" rtlCol="0" fromWordArt="0" anchor="t" anchorCtr="0" forceAA="0" compatLnSpc="1">
+                          <a:prstTxWarp prst="textNoShape">
+                            <a:avLst/>
+                          </a:prstTxWarp>
+                          <a:noAutofit/>
+                        </wps:bodyPr>
+                      </wps:wsp>
+                    </wpg:wgp>
+                  </a:graphicData>
+                </a:graphic>
+              </wp:anchor>
+            </w:drawing>
+          </mc:Choice>
+          <mc:Fallback>
+            <w:pict>
+              <v:group w14:anchorId="1C0C8362" id="Group 20" o:spid="_x0000_s1034" style="position:absolute;margin-left:431.4pt;margin-top:59.7pt;width:69pt;height:40.8pt;z-index:251671552" coordsize="8763,5181" o:gfxdata="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">
+                <v:oval id="Oval 16" o:spid="_x0000_s1035" style="position:absolute;left:2743;width:3200;height:3048;visibility:visible;mso-wrap-style:square;v-text-anchor:middle" o:gfxdata="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" fillcolor="#553743" strokecolor="#030e13 [484]" strokeweight="1pt">
+                  <v:stroke joinstyle="miter"/>
+                </v:oval>
+                <v:shape id="Text Box 18" o:spid="_x0000_s1036" type="#_x0000_t202" style="position:absolute;top:3048;width:8763;height:2133;visibility:visible;mso-wrap-style:square;v-text-anchor:top" o:gfxdata="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" fillcolor="white [3201]" strokeweight=".5pt">
+                  <v:textbox>
+                    <w:txbxContent>
+                      <w:p>
+                        <w:pPr>
+                          <w:rPr>
+                            <w:sz w:val="20"/>
+                            <w:szCs w:val="20"/>
+                          </w:rPr>
+                        </w:pPr>
+                        <w:r>
+                          <w:rPr>
+                            <w:sz w:val="20"/>
+                            <w:szCs w:val="20"/>
+                          </w:rPr>
+                          <w:t>#</w:t>
+                        </w:r>
+                        <w:r>
+                          <w:rPr>
+                            <w:sz w:val="20"/>
+                            <w:szCs w:val="20"/>
+                          </w:rPr>
+                          <w:t>553743</w:t>
+                        </w:r>
+                      </w:p>
+                    </w:txbxContent>
+                  </v:textbox>
+                </v:shape>
+              </v:group>
+            </w:pict>
+          </mc:Fallback>
+        </mc:AlternateContent>
+      </w:r>
+      <w:r>
+        <w:rPr>
+          <w:noProof/>
+        </w:rPr>
+        <mc:AlternateContent>
+          <mc:Choice Requires="wpg">
+            <w:drawing>
+              <wp:anchor distT="0" distB="0" distL="114300" distR="114300" simplePos="0" relativeHeight="251678720" behindDoc="0" locked="0" layoutInCell="1" allowOverlap="1" wp14:anchorId="3DA9BA98" wp14:editId="27407C36">
+                <wp:simplePos x="0" y="0"/>
+                <wp:positionH relativeFrom="column">
+                  <wp:posOffset>5516880</wp:posOffset>
+                </wp:positionH>
+                <wp:positionV relativeFrom="paragraph">
+                  <wp:posOffset>140970</wp:posOffset>
+                </wp:positionV>
+                <wp:extent cx="838200" cy="533400"/>
+                <wp:effectExtent l="0" t="0" r="19050" b="19050"/>
+                <wp:wrapNone/>
+                <wp:docPr id="1206967395" name="Group 23"/>
+                <wp:cNvGraphicFramePr/>
+                <a:graphic xmlns:a="http://schemas.openxmlformats.org/drawingml/2006/main">
+                  <a:graphicData uri="http://schemas.microsoft.com/office/word/2010/wordprocessingGroup">
+                    <wpg:wgp>
+                      <wpg:cNvGrpSpPr/>
+                      <wpg:grpSpPr>
+                        <a:xfrm>
+                          <a:off x="0" y="0"/>
+                          <a:ext cx="838200" cy="533400"/>
+                          <a:chOff x="0" y="0"/>
+                          <a:chExt cx="838200" cy="533400"/>
+                        </a:xfrm>
+                      </wpg:grpSpPr>
+                      <wps:wsp>
+                        <wps:cNvPr id="1433578356" name="Oval 16"/>
+                        <wps:cNvSpPr/>
+                        <wps:spPr>
+                          <a:xfrm>
+                            <a:off x="274320" y="0"/>
+                            <a:ext cx="320040" cy="304800"/>
+                          </a:xfrm>
+                          <a:prstGeom prst="ellipse">
+                            <a:avLst/>
+                          </a:prstGeom>
+                          <a:solidFill>
+                            <a:srgbClr val="053B19"/>
+                          </a:solidFill>
+                        </wps:spPr>
+                        <wps:style>
+                          <a:lnRef idx="2">
+                            <a:schemeClr val="accent1">
+                              <a:shade val="15000"/>
+                            </a:schemeClr>
+                          </a:lnRef>
+                          <a:fillRef idx="1">
+                            <a:schemeClr val="accent1"/>
+                          </a:fillRef>
+                          <a:effectRef idx="0">
+                            <a:schemeClr val="accent1"/>
+                          </a:effectRef>
+                          <a:fontRef idx="minor">
+                            <a:schemeClr val="lt1"/>
+                          </a:fontRef>
+                        </wps:style>
+                        <wps:bodyPr rot="0" spcFirstLastPara="0" vertOverflow="overflow" horzOverflow="overflow" vert="horz" wrap="square" lIns="91440" tIns="45720" rIns="91440" bIns="45720" numCol="1" spcCol="0" rtlCol="0" fromWordArt="0" anchor="ctr" anchorCtr="0" forceAA="0" compatLnSpc="1">
+                          <a:prstTxWarp prst="textNoShape">
+                            <a:avLst/>
+                          </a:prstTxWarp>
+                          <a:noAutofit/>
+                        </wps:bodyPr>
+                      </wps:wsp>
+                      <wps:wsp>
+                        <wps:cNvPr id="1725228447" name="Text Box 17"/>
+                        <wps:cNvSpPr txBox="1"/>
+                        <wps:spPr>
+                          <a:xfrm>
+                            <a:off x="0" y="304800"/>
+                            <a:ext cx="838200" cy="228600"/>
+                          </a:xfrm>
+                          <a:prstGeom prst="rect">
+                            <a:avLst/>
+                          </a:prstGeom>
+                          <a:solidFill>
+                            <a:schemeClr val="lt1"/>
+                          </a:solidFill>
+                          <a:ln w="6350">
+                            <a:solidFill>
+                              <a:prstClr val="black"/>
+                            </a:solidFill>
+                          </a:ln>
+                        </wps:spPr>
+                        <wps:txbx>
+                          <w:txbxContent>
+                            <w:p>
+                              <w:pPr>
+                                <w:rPr>
+                                  <w:sz w:val="20"/>
+                                  <w:szCs w:val="20"/>
+                                </w:rPr>
+                              </w:pPr>
+                              <w:r>
+                                <w:rPr>
+                                  <w:sz w:val="20"/>
+                                  <w:szCs w:val="20"/>
+                                </w:rPr>
+                                <w:t>#</w:t>
+                              </w:r>
+                              <w:r>
+                                <w:rPr>
+                                  <w:sz w:val="20"/>
+                                  <w:szCs w:val="20"/>
+                                </w:rPr>
+                                <w:t>053B19</w:t>
+                              </w:r>
+                            </w:p>
+                          </w:txbxContent>
+                        </wps:txbx>
+                        <wps:bodyPr rot="0" spcFirstLastPara="0" vertOverflow="overflow" horzOverflow="overflow" vert="horz" wrap="square" lIns="91440" tIns="45720" rIns="91440" bIns="45720" numCol="1" spcCol="0" rtlCol="0" fromWordArt="0" anchor="t" anchorCtr="0" forceAA="0" compatLnSpc="1">
+                          <a:prstTxWarp prst="textNoShape">
+                            <a:avLst/>
+                          </a:prstTxWarp>
+                          <a:noAutofit/>
+                        </wps:bodyPr>
+                      </wps:wsp>
+                    </wpg:wgp>
+                  </a:graphicData>
+                </a:graphic>
+              </wp:anchor>
+            </w:drawing>
+          </mc:Choice>
+          <mc:Fallback>
+            <w:pict>
+              <v:group w14:anchorId="3DA9BA98" id="Group 23" o:spid="_x0000_s1037" style="position:absolute;margin-left:434.4pt;margin-top:11.1pt;width:66pt;height:42pt;z-index:251678720" coordsize="8382,5334" o:gfxdata="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">
+                <v:oval id="Oval 16" o:spid="_x0000_s1038" style="position:absolute;left:2743;width:3200;height:3048;visibility:visible;mso-wrap-style:square;v-text-anchor:middle" o:gfxdata="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" fillcolor="#053b19" strokecolor="#030e13 [484]" strokeweight="1pt">
+                  <v:stroke joinstyle="miter"/>
+                </v:oval>
+                <v:shape id="Text Box 17" o:spid="_x0000_s1039" type="#_x0000_t202" style="position:absolute;top:3048;width:8382;height:2286;visibility:visible;mso-wrap-style:square;v-text-anchor:top" o:gfxdata="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" fillcolor="white [3201]" strokeweight=".5pt">
+                  <v:textbox>
+                    <w:txbxContent>
+                      <w:p>
+                        <w:pPr>
+                          <w:rPr>
+                            <w:sz w:val="20"/>
+                            <w:szCs w:val="20"/>
+                          </w:rPr>
+                        </w:pPr>
+                        <w:r>
+                          <w:rPr>
+                            <w:sz w:val="20"/>
+                            <w:szCs w:val="20"/>
+                          </w:rPr>
+                          <w:t>#</w:t>
+                        </w:r>
+                        <w:r>
+                          <w:rPr>
+                            <w:sz w:val="20"/>
+                            <w:szCs w:val="20"/>
+                          </w:rPr>
+                          <w:t>053B19</w:t>
+                        </w:r>
+                      </w:p>
+                    </w:txbxContent>
+                  </v:textbox>
+                </v:shape>
+              </v:group>
+            </w:pict>
+          </mc:Fallback>
+        </mc:AlternateContent>
+      </w:r>
+      <w:r>
+        <w:rPr>
+          <w:noProof/>
+        </w:rPr>
+        <w:drawing>
+          <wp:inline distT="0" distB="0" distL="0" distR="0" wp14:anchorId="26A835FD" wp14:editId="0314782D">
+            <wp:extent cx="5731510" cy="1224280"/>
+            <wp:effectExtent l="0" t="0" r="2540" b="0"/>
+            <wp:docPr id="491761492" name="Picture 2" descr="A green and pink circles&#10;&#10;AI-generated content may be incorrect."/>
+            <wp:cNvGraphicFramePr>
+              <a:graphicFrameLocks xmlns:a="http://schemas.openxmlformats.org/drawingml/2006/main" noChangeAspect="1"/>
+            </wp:cNvGraphicFramePr>
+            <a:graphic xmlns:a="http://schemas.openxmlformats.org/drawingml/2006/main">
+              <a:graphicData uri="http://schemas.openxmlformats.org/drawingml/2006/picture">
+                <pic:pic xmlns:pic="http://schemas.openxmlformats.org/drawingml/2006/picture">
+                  <pic:nvPicPr>
+                    <pic:cNvPr id="491761492" name="Picture 2" descr="A green and pink circles&#10;&#10;AI-generated content may be incorrect."/>
+                    <pic:cNvPicPr/>
+                  </pic:nvPicPr>
+                  <pic:blipFill>
+                    <a:blip r:embed="rId6">
+                      <a:extLst>
+                        <a:ext uri="{28A0092B-C50C-407E-A947-70E740481C1C}">
+                          <a14:useLocalDpi xmlns:a14="http://schemas.microsoft.com/office/drawing/2010/main" val="0"/>
+                        </a:ext>
+                      </a:extLst>
+                    </a:blip>
+                    <a:stretch>
+                      <a:fillRect/>
+                    </a:stretch>
+                  </pic:blipFill>
+                  <pic:spPr>
+                    <a:xfrm>
+                      <a:off x="0" y="0"/>
+                      <a:ext cx="5731510" cy="1224280"/>
+                    </a:xfrm>
+                    <a:prstGeom prst="rect">
+                      <a:avLst/>
+                    </a:prstGeom>
+                  </pic:spPr>
+                </pic:pic>
+              </a:graphicData>
+            </a:graphic>
+          </wp:inline>
+        </w:drawing>
+      </w:r>
+    </w:p>
+    <w:p>
+      <w:r>
+        <w:br w:type="page"/>
+      </w:r>
+    </w:p>
+    <w:p>
+      <w:pPr>
+        <w:pStyle w:val="Heading1"/>
+      </w:pPr>
+      <w:r>
+        <w:lastRenderedPageBreak/>
+        <w:t>Design skeleton:</w:t>
+      </w:r>
+    </w:p>
+    <w:p>
+      <w:pPr>
+        <w:pStyle w:val="Heading2"/>
+      </w:pPr>
+      <w:r>
+        <w:rPr>
+          <w:noProof/>
+          <w:color w:val="EE0000"/>
+        </w:rPr>
+        <mc:AlternateContent>
+          <mc:Choice Requires="wps">
+            <w:drawing>
+              <wp:anchor distT="0" distB="0" distL="114300" distR="114300" simplePos="0" relativeHeight="251659264" behindDoc="0" locked="0" layoutInCell="1" allowOverlap="1" wp14:anchorId="4337A6B5" wp14:editId="2992D468">
+                <wp:simplePos x="0" y="0"/>
+                <wp:positionH relativeFrom="column">
+                  <wp:posOffset>388620</wp:posOffset>
+                </wp:positionH>
+                <wp:positionV relativeFrom="paragraph">
+                  <wp:posOffset>3910330</wp:posOffset>
+                </wp:positionV>
+                <wp:extent cx="1653540" cy="716280"/>
+                <wp:effectExtent l="0" t="0" r="22860" b="26670"/>
+                <wp:wrapNone/>
+                <wp:docPr id="928075100" name="Rectangle 14"/>
+                <wp:cNvGraphicFramePr/>
+                <a:graphic xmlns:a="http://schemas.openxmlformats.org/drawingml/2006/main">
+                  <a:graphicData uri="http://schemas.microsoft.com/office/word/2010/wordprocessingShape">
+                    <wps:wsp>
+                      <wps:cNvSpPr/>
+                      <wps:spPr>
+                        <a:xfrm>
+                          <a:off x="0" y="0"/>
+                          <a:ext cx="1653540" cy="716280"/>
+                        </a:xfrm>
+                        <a:prstGeom prst="rect">
+                          <a:avLst/>
+                        </a:prstGeom>
+                        <a:noFill/>
+                        <a:ln>
+                          <a:solidFill>
+                            <a:srgbClr val="FFA6C9"/>
+                          </a:solidFill>
+                          <a:prstDash val="dashDot"/>
+                        </a:ln>
+                      </wps:spPr>
+                      <wps:style>
+                        <a:lnRef idx="2">
+                          <a:schemeClr val="accent1">
+                            <a:shade val="15000"/>
+                          </a:schemeClr>
+                        </a:lnRef>
+                        <a:fillRef idx="1">
+                          <a:schemeClr val="accent1"/>
+                        </a:fillRef>
+                        <a:effectRef idx="0">
+                          <a:schemeClr val="accent1"/>
+                        </a:effectRef>
+                        <a:fontRef idx="minor">
+                          <a:schemeClr val="lt1"/>
+                        </a:fontRef>
+                      </wps:style>
+                      <wps:txbx>
+                        <w:txbxContent>
+                          <w:p>
+                            <w:pPr>
+                              <w:jc w:val="center"/>
+                              <w:rPr>
+                                <w:color w:val="FFA6C9"/>
+                              </w:rPr>
+                            </w:pPr>
+                            <w:r>
+                              <w:rPr>
+                                <w:color w:val="FFA6C9"/>
+                              </w:rPr>
+                              <w:t>Link Unclicked</w:t>
+                            </w:r>
+                          </w:p>
+                          <w:p>
+                            <w:pPr>
+                              <w:jc w:val="center"/>
+                              <w:rPr>
+                                <w:color w:val="5CAA78"/>
+                              </w:rPr>
+                            </w:pPr>
+                            <w:r>
+                              <w:rPr>
+                                <w:color w:val="5CAA78"/>
+                              </w:rPr>
+                              <w:t>Link Clicked</w:t>
+                            </w:r>
+                          </w:p>
+                        </w:txbxContent>
+                      </wps:txbx>
+                      <wps:bodyPr rot="0" spcFirstLastPara="0" vertOverflow="overflow" horzOverflow="overflow" vert="horz" wrap="square" lIns="91440" tIns="45720" rIns="91440" bIns="45720" numCol="1" spcCol="0" rtlCol="0" fromWordArt="0" anchor="ctr" anchorCtr="0" forceAA="0" compatLnSpc="1">
+                        <a:prstTxWarp prst="textNoShape">
+                          <a:avLst/>
+                        </a:prstTxWarp>
+                        <a:noAutofit/>
+                      </wps:bodyPr>
+                    </wps:wsp>
+                  </a:graphicData>
+                </a:graphic>
+                <wp14:sizeRelH relativeFrom="margin">
+                  <wp14:pctWidth>0</wp14:pctWidth>
+                </wp14:sizeRelH>
+                <wp14:sizeRelV relativeFrom="margin">
+                  <wp14:pctHeight>0</wp14:pctHeight>
+                </wp14:sizeRelV>
+              </wp:anchor>
+            </w:drawing>
+          </mc:Choice>
+          <mc:Fallback>
+            <w:pict>
+              <v:rect w14:anchorId="4337A6B5" id="Rectangle 14" o:spid="_x0000_s1040" style="position:absolute;margin-left:30.6pt;margin-top:307.9pt;width:130.2pt;height:56.4pt;z-index:251659264;visibility:visible;mso-wrap-style:square;mso-width-percent:0;mso-height-percent:0;mso-wrap-distance-left:9pt;mso-wrap-distance-top:0;mso-wrap-distance-right:9pt;mso-wrap-distance-bottom:0;mso-position-horizontal:absolute;mso-position-horizontal-relative:text;mso-position-vertical:absolute;mso-position-vertical-relative:text;mso-width-percent:0;mso-height-percent:0;mso-width-relative:margin;mso-height-relative:margin;v-text-anchor:middle" o:gfxdata="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" filled="f" strokecolor="#ffa6c9" strokeweight="1pt">
+                <v:stroke dashstyle="dashDot"/>
+                <v:textbox>
+                  <w:txbxContent>
+                    <w:p>
+                      <w:pPr>
+                        <w:jc w:val="center"/>
+                        <w:rPr>
+                          <w:color w:val="FFA6C9"/>
+                        </w:rPr>
+                      </w:pPr>
+                      <w:r>
+                        <w:rPr>
+                          <w:color w:val="FFA6C9"/>
+                        </w:rPr>
+                        <w:t>Link Unclicked</w:t>
+                      </w:r>
+                    </w:p>
+                    <w:p>
+                      <w:pPr>
+                        <w:jc w:val="center"/>
+                        <w:rPr>
+                          <w:color w:val="5CAA78"/>
+                        </w:rPr>
+                      </w:pPr>
+                      <w:r>
+                        <w:rPr>
+                          <w:color w:val="5CAA78"/>
+                        </w:rPr>
+                        <w:t>Link Clicked</w:t>
+                      </w:r>
+                    </w:p>
+                  </w:txbxContent>
+                </v:textbox>
+              </v:rect>
+            </w:pict>
+          </mc:Fallback>
+        </mc:AlternateContent>
+      </w:r>
+      <w:r>
+        <w:rPr>
+          <w:noProof/>
+          <w:color w:val="EE0000"/>
+        </w:rPr>
+        <mc:AlternateContent>
+          <mc:Choice Requires="wps">
+            <w:drawing>
+              <wp:anchor distT="0" distB="0" distL="114300" distR="114300" simplePos="0" relativeHeight="251658240" behindDoc="0" locked="0" layoutInCell="1" allowOverlap="1" wp14:anchorId="44EE8819" wp14:editId="372F3862">
+                <wp:simplePos x="0" y="0"/>
+                <wp:positionH relativeFrom="column">
+                  <wp:posOffset>1562100</wp:posOffset>
+                </wp:positionH>
+                <wp:positionV relativeFrom="paragraph">
+                  <wp:posOffset>2424430</wp:posOffset>
+                </wp:positionV>
+                <wp:extent cx="3695700" cy="982980"/>
+                <wp:effectExtent l="0" t="0" r="19050" b="26670"/>
+                <wp:wrapNone/>
+                <wp:docPr id="1608982534" name="Rectangle 13"/>
+                <wp:cNvGraphicFramePr/>
+                <a:graphic xmlns:a="http://schemas.openxmlformats.org/drawingml/2006/main">
+                  <a:graphicData uri="http://schemas.microsoft.com/office/word/2010/wordprocessingShape">
+                    <wps:wsp>
+                      <wps:cNvSpPr/>
+                      <wps:spPr>
+                        <a:xfrm>
+                          <a:off x="0" y="0"/>
+                          <a:ext cx="3695700" cy="982980"/>
+                        </a:xfrm>
+                        <a:prstGeom prst="rect">
+                          <a:avLst/>
+                        </a:prstGeom>
+                        <a:noFill/>
+                        <a:ln>
+                          <a:solidFill>
+                            <a:schemeClr val="bg1"/>
+                          </a:solidFill>
+                          <a:prstDash val="dashDot"/>
+                        </a:ln>
+                      </wps:spPr>
+                      <wps:style>
+                        <a:lnRef idx="2">
+                          <a:schemeClr val="accent1">
+                            <a:shade val="15000"/>
+                          </a:schemeClr>
+                        </a:lnRef>
+                        <a:fillRef idx="1">
+                          <a:schemeClr val="accent1"/>
+                        </a:fillRef>
+                        <a:effectRef idx="0">
+                          <a:schemeClr val="accent1"/>
+                        </a:effectRef>
+                        <a:fontRef idx="minor">
+                          <a:schemeClr val="lt1"/>
+                        </a:fontRef>
+                      </wps:style>
+                      <wps:txbx>
+                        <w:txbxContent>
+                          <w:p>
+                            <w:pPr>
+                              <w:jc w:val="center"/>
+                            </w:pPr>
+                            <w:r>
+                              <w:t>Text content colour!</w:t>
+                            </w:r>
+                          </w:p>
+                          <w:p>
+                            <w:pPr>
+                              <w:jc w:val="center"/>
+                              <w:rPr>
+                                <w:i/>
+                                <w:iCs/>
+                              </w:rPr>
+                            </w:pPr>
+                            <w:proofErr w:type="spellStart"/>
+                            <w:r>
+                              <w:rPr>
+                                <w:i/>
+                                <w:iCs/>
+                              </w:rPr>
+                              <w:t>eque</w:t>
+                            </w:r>
+                            <w:proofErr w:type="spellEnd"/>
+                            <w:r>
+                              <w:rPr>
+                                <w:i/>
+                                <w:iCs/>
+                              </w:rPr>
+                              <w:t xml:space="preserve"> porro </w:t>
+                            </w:r>
+                            <w:proofErr w:type="spellStart"/>
+                            <w:r>
+                              <w:rPr>
+                                <w:i/>
+                                <w:iCs/>
+                              </w:rPr>
+                              <w:t>quisquam</w:t>
+                            </w:r>
+                            <w:proofErr w:type="spellEnd"/>
+                            <w:r>
+                              <w:rPr>
+                                <w:i/>
+                                <w:iCs/>
+                              </w:rPr>
+                              <w:t xml:space="preserve"> est qui </w:t>
+                            </w:r>
+                            <w:proofErr w:type="spellStart"/>
+                            <w:r>
+                              <w:rPr>
+                                <w:i/>
+                                <w:iCs/>
+                              </w:rPr>
+                              <w:t>dolorem</w:t>
+                            </w:r>
+                            <w:proofErr w:type="spellEnd"/>
+                            <w:r>
+                              <w:rPr>
+                                <w:i/>
+                                <w:iCs/>
+                              </w:rPr>
+                              <w:t xml:space="preserve"> ipsum quia </w:t>
+                            </w:r>
+                            <w:proofErr w:type="spellStart"/>
+                            <w:r>
+                              <w:rPr>
+                                <w:i/>
+                                <w:iCs/>
+                              </w:rPr>
+                              <w:t>dolor</w:t>
+                            </w:r>
+                            <w:proofErr w:type="spellEnd"/>
+                            <w:r>
+                              <w:rPr>
+                                <w:i/>
+                                <w:iCs/>
+                              </w:rPr>
+                              <w:t xml:space="preserve"> sit </w:t>
+                            </w:r>
+                            <w:proofErr w:type="spellStart"/>
+                            <w:r>
+                              <w:rPr>
+                                <w:i/>
+                                <w:iCs/>
+                              </w:rPr>
+                              <w:t>amet</w:t>
+                            </w:r>
+                            <w:proofErr w:type="spellEnd"/>
+                            <w:r>
+                              <w:rPr>
+                                <w:i/>
+                                <w:iCs/>
+                              </w:rPr>
+                              <w:t xml:space="preserve">, </w:t>
+                            </w:r>
+                            <w:proofErr w:type="spellStart"/>
+                            <w:r>
+                              <w:rPr>
+                                <w:i/>
+                                <w:iCs/>
+                              </w:rPr>
+                              <w:t>consectetur</w:t>
+                            </w:r>
+                            <w:proofErr w:type="spellEnd"/>
+                            <w:r>
+                              <w:rPr>
+                                <w:i/>
+                                <w:iCs/>
+                              </w:rPr>
+                              <w:t xml:space="preserve">, </w:t>
+                            </w:r>
+                            <w:proofErr w:type="spellStart"/>
+                            <w:r>
+                              <w:rPr>
+                                <w:i/>
+                                <w:iCs/>
+                              </w:rPr>
+                              <w:t>adipisci</w:t>
+                            </w:r>
+                            <w:proofErr w:type="spellEnd"/>
+                            <w:r>
+                              <w:rPr>
+                                <w:i/>
+                                <w:iCs/>
+                              </w:rPr>
+                              <w:t xml:space="preserve"> </w:t>
+                            </w:r>
+                            <w:proofErr w:type="spellStart"/>
+                            <w:r>
+                              <w:rPr>
+                                <w:i/>
+                                <w:iCs/>
+                              </w:rPr>
+                              <w:t>velit</w:t>
+                            </w:r>
+                            <w:proofErr w:type="spellEnd"/>
+                            <w:r>
+                              <w:rPr>
+                                <w:i/>
+                                <w:iCs/>
+                              </w:rPr>
+                              <w:t>.</w:t>
+                            </w:r>
+                          </w:p>
+                          <w:p>
+                            <w:pPr>
+                              <w:jc w:val="center"/>
+                            </w:pPr>
+                          </w:p>
+                        </w:txbxContent>
+                      </wps:txbx>
+                      <wps:bodyPr rot="0" spcFirstLastPara="0" vertOverflow="overflow" horzOverflow="overflow" vert="horz" wrap="square" lIns="91440" tIns="45720" rIns="91440" bIns="45720" numCol="1" spcCol="0" rtlCol="0" fromWordArt="0" anchor="ctr" anchorCtr="0" forceAA="0" compatLnSpc="1">
+                        <a:prstTxWarp prst="textNoShape">
+                          <a:avLst/>
+                        </a:prstTxWarp>
+                        <a:noAutofit/>
+                      </wps:bodyPr>
+                    </wps:wsp>
+                  </a:graphicData>
+                </a:graphic>
+                <wp14:sizeRelH relativeFrom="margin">
+                  <wp14:pctWidth>0</wp14:pctWidth>
+                </wp14:sizeRelH>
+              </wp:anchor>
+            </w:drawing>
+          </mc:Choice>
+          <mc:Fallback>
+            <w:pict>
+              <v:rect w14:anchorId="44EE8819" id="Rectangle 13" o:spid="_x0000_s1041" style="position:absolute;margin-left:123pt;margin-top:190.9pt;width:291pt;height:77.4pt;z-index:251658240;visibility:visible;mso-wrap-style:square;mso-width-percent:0;mso-wrap-distance-left:9pt;mso-wrap-distance-top:0;mso-wrap-distance-right:9pt;mso-wrap-distance-bottom:0;mso-position-horizontal:absolute;mso-position-horizontal-relative:text;mso-position-vertical:absolute;mso-position-vertical-relative:text;mso-width-percent:0;mso-width-relative:margin;v-text-anchor:middle" o:gfxdata="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" filled="f" strokecolor="white [3212]" strokeweight="1pt">
+                <v:stroke dashstyle="dashDot"/>
+                <v:textbox>
+                  <w:txbxContent>
+                    <w:p>
+                      <w:pPr>
+                        <w:jc w:val="center"/>
+                      </w:pPr>
+                      <w:r>
+                        <w:t>Text content colour!</w:t>
+                      </w:r>
+                    </w:p>
+                    <w:p>
+                      <w:pPr>
+                        <w:jc w:val="center"/>
+                        <w:rPr>
+                          <w:i/>
+                          <w:iCs/>
+                        </w:rPr>
+                      </w:pPr>
+                      <w:proofErr w:type="spellStart"/>
+                      <w:r>
+                        <w:rPr>
+                          <w:i/>
+                          <w:iCs/>
+                        </w:rPr>
+                        <w:t>eque</w:t>
+                      </w:r>
+                      <w:proofErr w:type="spellEnd"/>
+                      <w:r>
+                        <w:rPr>
+                          <w:i/>
+                          <w:iCs/>
+                        </w:rPr>
+                        <w:t xml:space="preserve"> porro </w:t>
+                      </w:r>
+                      <w:proofErr w:type="spellStart"/>
+                      <w:r>
+                        <w:rPr>
+                          <w:i/>
+                          <w:iCs/>
+                        </w:rPr>
+                        <w:t>quisquam</w:t>
+                      </w:r>
+                      <w:proofErr w:type="spellEnd"/>
+                      <w:r>
+                        <w:rPr>
+                          <w:i/>
+                          <w:iCs/>
+                        </w:rPr>
+                        <w:t xml:space="preserve"> est qui </w:t>
+                      </w:r>
+                      <w:proofErr w:type="spellStart"/>
+                      <w:r>
+                        <w:rPr>
+                          <w:i/>
+                          <w:iCs/>
+                        </w:rPr>
+                        <w:t>dolorem</w:t>
+                      </w:r>
+                      <w:proofErr w:type="spellEnd"/>
+                      <w:r>
+                        <w:rPr>
+                          <w:i/>
+                          <w:iCs/>
+                        </w:rPr>
+                        <w:t xml:space="preserve"> ipsum quia </w:t>
+                      </w:r>
+                      <w:proofErr w:type="spellStart"/>
+                      <w:r>
+                        <w:rPr>
+                          <w:i/>
+                          <w:iCs/>
+                        </w:rPr>
+                        <w:t>dolor</w:t>
+                      </w:r>
+                      <w:proofErr w:type="spellEnd"/>
+                      <w:r>
+                        <w:rPr>
+                          <w:i/>
+                          <w:iCs/>
+                        </w:rPr>
+                        <w:t xml:space="preserve"> sit </w:t>
+                      </w:r>
+                      <w:proofErr w:type="spellStart"/>
+                      <w:r>
+                        <w:rPr>
+                          <w:i/>
+                          <w:iCs/>
+                        </w:rPr>
+                        <w:t>amet</w:t>
+                      </w:r>
+                      <w:proofErr w:type="spellEnd"/>
+                      <w:r>
+                        <w:rPr>
+                          <w:i/>
+                          <w:iCs/>
+                        </w:rPr>
+                        <w:t xml:space="preserve">, </w:t>
+                      </w:r>
+                      <w:proofErr w:type="spellStart"/>
+                      <w:r>
+                        <w:rPr>
+                          <w:i/>
+                          <w:iCs/>
+                        </w:rPr>
+                        <w:t>consectetur</w:t>
+                      </w:r>
+                      <w:proofErr w:type="spellEnd"/>
+                      <w:r>
+                        <w:rPr>
+                          <w:i/>
+                          <w:iCs/>
+                        </w:rPr>
+                        <w:t xml:space="preserve">, </w:t>
+                      </w:r>
+                      <w:proofErr w:type="spellStart"/>
+                      <w:r>
+                        <w:rPr>
+                          <w:i/>
+                          <w:iCs/>
+                        </w:rPr>
+                        <w:t>adipisci</w:t>
+                      </w:r>
+                      <w:proofErr w:type="spellEnd"/>
+                      <w:r>
+                        <w:rPr>
+                          <w:i/>
+                          <w:iCs/>
+                        </w:rPr>
+                        <w:t xml:space="preserve"> </w:t>
+                      </w:r>
+                      <w:proofErr w:type="spellStart"/>
+                      <w:r>
+                        <w:rPr>
+                          <w:i/>
+                          <w:iCs/>
+                        </w:rPr>
+                        <w:t>velit</w:t>
+                      </w:r>
+                      <w:proofErr w:type="spellEnd"/>
+                      <w:r>
+                        <w:rPr>
+                          <w:i/>
+                          <w:iCs/>
+                        </w:rPr>
+                        <w:t>.</w:t>
+                      </w:r>
+                    </w:p>
+                    <w:p>
+                      <w:pPr>
+                        <w:jc w:val="center"/>
+                      </w:pPr>
+                    </w:p>
+                  </w:txbxContent>
+                </v:textbox>
+              </v:rect>
+            </w:pict>
+          </mc:Fallback>
+        </mc:AlternateContent>
+      </w:r>
+      <w:r>
+        <w:rPr>
+          <w:noProof/>
+          <w:color w:val="EE0000"/>
+        </w:rPr>
+        <mc:AlternateContent>
+          <mc:Choice Requires="wpg">
+            <w:drawing>
+              <wp:anchor distT="0" distB="0" distL="114300" distR="114300" simplePos="0" relativeHeight="251654144" behindDoc="0" locked="0" layoutInCell="1" allowOverlap="1" wp14:anchorId="49CA8BC5" wp14:editId="25EE588A">
+                <wp:simplePos x="0" y="0"/>
+                <wp:positionH relativeFrom="column">
+                  <wp:posOffset>45720</wp:posOffset>
+                </wp:positionH>
+                <wp:positionV relativeFrom="paragraph">
+                  <wp:posOffset>534670</wp:posOffset>
+                </wp:positionV>
+                <wp:extent cx="6256020" cy="5204460"/>
+                <wp:effectExtent l="0" t="0" r="11430" b="15240"/>
+                <wp:wrapTopAndBottom/>
+                <wp:docPr id="1397749931" name="Group 10"/>
+                <wp:cNvGraphicFramePr/>
+                <a:graphic xmlns:a="http://schemas.openxmlformats.org/drawingml/2006/main">
+                  <a:graphicData uri="http://schemas.microsoft.com/office/word/2010/wordprocessingGroup">
+                    <wpg:wgp>
+                      <wpg:cNvGrpSpPr/>
+                      <wpg:grpSpPr>
+                        <a:xfrm>
+                          <a:off x="0" y="0"/>
+                          <a:ext cx="6256020" cy="5204460"/>
+                          <a:chOff x="0" y="0"/>
+                          <a:chExt cx="6256020" cy="3657600"/>
+                        </a:xfrm>
+                        <a:gradFill>
+                          <a:gsLst>
+                            <a:gs pos="100000">
+                              <a:srgbClr val="882DB5"/>
+                            </a:gs>
+                            <a:gs pos="0">
+                              <a:srgbClr val="882DB5"/>
+                            </a:gs>
+                            <a:gs pos="74000">
+                              <a:schemeClr val="tx1">
+                                <a:lumMod val="95000"/>
+                                <a:lumOff val="5000"/>
+                              </a:schemeClr>
+                            </a:gs>
+                            <a:gs pos="24000">
+                              <a:schemeClr val="tx1">
+                                <a:lumMod val="95000"/>
+                                <a:lumOff val="5000"/>
+                              </a:schemeClr>
+                            </a:gs>
+                          </a:gsLst>
+                          <a:lin ang="5400000" scaled="1"/>
+                        </a:gradFill>
+                      </wpg:grpSpPr>
+                      <wps:wsp>
+                        <wps:cNvPr id="1081095836" name="Rectangle 2"/>
+                        <wps:cNvSpPr/>
+                        <wps:spPr>
+                          <a:xfrm>
+                            <a:off x="0" y="0"/>
+                            <a:ext cx="6256020" cy="3657600"/>
+                          </a:xfrm>
+                          <a:prstGeom prst="rect">
+                            <a:avLst/>
+                          </a:prstGeom>
+                          <a:gradFill>
+                            <a:gsLst>
+                              <a:gs pos="100000">
+                                <a:srgbClr val="882DB5"/>
+                              </a:gs>
+                              <a:gs pos="0">
+                                <a:srgbClr val="882DB5"/>
+                              </a:gs>
+                              <a:gs pos="71000">
+                                <a:schemeClr val="tx1">
+                                  <a:lumMod val="95000"/>
+                                  <a:lumOff val="5000"/>
+                                </a:schemeClr>
+                              </a:gs>
+                              <a:gs pos="28000">
+                                <a:schemeClr val="tx1">
+                                  <a:lumMod val="95000"/>
+                                  <a:lumOff val="5000"/>
+                                </a:schemeClr>
+                              </a:gs>
+                            </a:gsLst>
+                            <a:lin ang="5400000" scaled="1"/>
+                          </a:gradFill>
+                        </wps:spPr>
+                        <wps:style>
+                          <a:lnRef idx="2">
+                            <a:schemeClr val="dk1"/>
+                          </a:lnRef>
+                          <a:fillRef idx="1">
+                            <a:schemeClr val="lt1"/>
+                          </a:fillRef>
+                          <a:effectRef idx="0">
+                            <a:schemeClr val="dk1"/>
+                          </a:effectRef>
+                          <a:fontRef idx="minor">
+                            <a:schemeClr val="dk1"/>
+                          </a:fontRef>
+                        </wps:style>
+                        <wps:bodyPr rot="0" spcFirstLastPara="0" vertOverflow="overflow" horzOverflow="overflow" vert="horz" wrap="square" lIns="91440" tIns="45720" rIns="91440" bIns="45720" numCol="1" spcCol="0" rtlCol="0" fromWordArt="0" anchor="ctr" anchorCtr="0" forceAA="0" compatLnSpc="1">
+                          <a:prstTxWarp prst="textNoShape">
+                            <a:avLst/>
+                          </a:prstTxWarp>
+                          <a:noAutofit/>
+                        </wps:bodyPr>
+                      </wps:wsp>
+                      <wps:wsp>
+                        <wps:cNvPr id="451228676" name="Rectangle 3"/>
+                        <wps:cNvSpPr/>
+                        <wps:spPr>
+                          <a:xfrm>
+                            <a:off x="0" y="3288091"/>
+                            <a:ext cx="6256020" cy="369509"/>
+                          </a:xfrm>
+                          <a:prstGeom prst="rect">
+                            <a:avLst/>
+                          </a:prstGeom>
+                          <a:solidFill>
+                            <a:srgbClr val="882DB5"/>
+                          </a:solidFill>
+                          <a:ln>
+                            <a:noFill/>
+                          </a:ln>
+                        </wps:spPr>
+                        <wps:style>
+                          <a:lnRef idx="2">
+                            <a:schemeClr val="accent1">
+                              <a:shade val="15000"/>
+                            </a:schemeClr>
+                          </a:lnRef>
+                          <a:fillRef idx="1">
+                            <a:schemeClr val="accent1"/>
+                          </a:fillRef>
+                          <a:effectRef idx="0">
+                            <a:schemeClr val="accent1"/>
+                          </a:effectRef>
+                          <a:fontRef idx="minor">
+                            <a:schemeClr val="lt1"/>
+                          </a:fontRef>
+                        </wps:style>
+                        <wps:txbx>
+                          <w:txbxContent>
+                            <w:p>
+                              <w:pPr>
+                                <w:jc w:val="center"/>
+                              </w:pPr>
+                              <w:r>
+                                <w:t xml:space="preserve">Footer – “contact details – email: </w:t>
+                              </w:r>
+                              <w:r>
+                                <w:t>###@vo</w:t>
+                              </w:r>
+                              <w:r>
+                                <w:t xml:space="preserve">ssie.net – vice chair” OR </w:t>
+                              </w:r>
+                              <w:proofErr w:type="spellStart"/>
+                              <w:r>
+                                <w:t>smth</w:t>
+                              </w:r>
+                              <w:proofErr w:type="spellEnd"/>
+                            </w:p>
+                          </w:txbxContent>
+                        </wps:txbx>
+                        <wps:bodyPr rot="0" spcFirstLastPara="0" vertOverflow="overflow" horzOverflow="overflow" vert="horz" wrap="square" lIns="91440" tIns="45720" rIns="91440" bIns="45720" numCol="1" spcCol="0" rtlCol="0" fromWordArt="0" anchor="ctr" anchorCtr="0" forceAA="0" compatLnSpc="1">
+                          <a:prstTxWarp prst="textNoShape">
+                            <a:avLst/>
+                          </a:prstTxWarp>
+                          <a:noAutofit/>
+                        </wps:bodyPr>
+                      </wps:wsp>
+                    </wpg:wgp>
+                  </a:graphicData>
+                </a:graphic>
+                <wp14:sizeRelH relativeFrom="margin">
+                  <wp14:pctWidth>0</wp14:pctWidth>
+                </wp14:sizeRelH>
+                <wp14:sizeRelV relativeFrom="margin">
+                  <wp14:pctHeight>0</wp14:pctHeight>
+                </wp14:sizeRelV>
+              </wp:anchor>
+            </w:drawing>
+          </mc:Choice>
+          <mc:Fallback>
+            <w:pict>
+              <v:group w14:anchorId="49CA8BC5" id="Group 10" o:spid="_x0000_s1042" style="position:absolute;margin-left:3.6pt;margin-top:42.1pt;width:492.6pt;height:409.8pt;z-index:251654144;mso-width-relative:margin;mso-height-relative:margin" coordsize="62560,36576" o:gfxdata="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">
+                <v:rect id="Rectangle 2" o:spid="_x0000_s1043" style="position:absolute;width:62560;height:36576;visibility:visible;mso-wrap-style:square;v-text-anchor:middle" o:gfxdata="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" fillcolor="#882db5" strokecolor="black [3200]" strokeweight="1pt">
+                  <v:fill color2="#882db5" colors="0 #882db5;18350f #0d0d0d;46531f #0d0d0d;1 #882db5" focus="100%" type="gradient"/>
+                </v:rect>
+                <v:rect id="_x0000_s1044" style="position:absolute;top:32880;width:62560;height:3696;visibility:visible;mso-wrap-style:square;v-text-anchor:middle" o:gfxdata="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" fillcolor="#882db5" stroked="f" strokeweight="1pt">
+                  <v:textbox>
+                    <w:txbxContent>
+                      <w:p>
+                        <w:pPr>
+                          <w:jc w:val="center"/>
+                        </w:pPr>
+                        <w:r>
+                          <w:t xml:space="preserve">Footer – “contact details – email: </w:t>
+                        </w:r>
+                        <w:r>
+                          <w:t>###@vo</w:t>
+                        </w:r>
+                        <w:r>
+                          <w:t xml:space="preserve">ssie.net – vice chair” OR </w:t>
+                        </w:r>
+                        <w:proofErr w:type="spellStart"/>
+                        <w:r>
+                          <w:t>smth</w:t>
+                        </w:r>
+                        <w:proofErr w:type="spellEnd"/>
+                      </w:p>
+                    </w:txbxContent>
+                  </v:textbox>
+                </v:rect>
+                <w10:wrap type="topAndBottom"/>
+              </v:group>
+            </w:pict>
+          </mc:Fallback>
+        </mc:AlternateContent>
+      </w:r>
+      <w:r>
+        <w:rPr>
+          <w:noProof/>
+          <w:color w:val="EE0000"/>
+        </w:rPr>
+        <mc:AlternateContent>
+          <mc:Choice Requires="wps">
+            <w:drawing>
+              <wp:anchor distT="0" distB="0" distL="114300" distR="114300" simplePos="0" relativeHeight="251657216" behindDoc="0" locked="0" layoutInCell="1" allowOverlap="1" wp14:anchorId="61C33A73" wp14:editId="54074D59">
+                <wp:simplePos x="0" y="0"/>
+                <wp:positionH relativeFrom="column">
+                  <wp:posOffset>525780</wp:posOffset>
+                </wp:positionH>
+                <wp:positionV relativeFrom="paragraph">
+                  <wp:posOffset>1403350</wp:posOffset>
+                </wp:positionV>
+                <wp:extent cx="2567940" cy="739140"/>
+                <wp:effectExtent l="0" t="0" r="22860" b="22860"/>
+                <wp:wrapNone/>
+                <wp:docPr id="1098753293" name="Rectangle 11"/>
+                <wp:cNvGraphicFramePr/>
+                <a:graphic xmlns:a="http://schemas.openxmlformats.org/drawingml/2006/main">
+                  <a:graphicData uri="http://schemas.microsoft.com/office/word/2010/wordprocessingShape">
+                    <wps:wsp>
+                      <wps:cNvSpPr/>
+                      <wps:spPr>
+                        <a:xfrm>
+                          <a:off x="0" y="0"/>
+                          <a:ext cx="2567940" cy="739140"/>
+                        </a:xfrm>
+                        <a:prstGeom prst="rect">
+                          <a:avLst/>
+                        </a:prstGeom>
+                        <a:noFill/>
+                        <a:ln>
+                          <a:solidFill>
+                            <a:srgbClr val="AACCEF"/>
+                          </a:solidFill>
+                          <a:prstDash val="dashDot"/>
+                        </a:ln>
+                      </wps:spPr>
+                      <wps:style>
+                        <a:lnRef idx="2">
+                          <a:schemeClr val="accent1">
+                            <a:shade val="15000"/>
+                          </a:schemeClr>
+                        </a:lnRef>
+                        <a:fillRef idx="1">
+                          <a:schemeClr val="accent1"/>
+                        </a:fillRef>
+                        <a:effectRef idx="0">
+                          <a:schemeClr val="accent1"/>
+                        </a:effectRef>
+                        <a:fontRef idx="minor">
+                          <a:schemeClr val="lt1"/>
+                        </a:fontRef>
+                      </wps:style>
+                      <wps:txbx>
+                        <w:txbxContent>
+                          <w:p>
+                            <w:pPr>
+                              <w:jc w:val="center"/>
+                              <w:rPr>
+                                <w:color w:val="AACCEF"/>
+                                <w:sz w:val="40"/>
+                                <w:szCs w:val="40"/>
+                                <w:u w:val="single"/>
+                              </w:rPr>
+                            </w:pPr>
+                            <w:r>
+                              <w:rPr>
+                                <w:color w:val="AACCEF"/>
+                                <w:sz w:val="40"/>
+                                <w:szCs w:val="40"/>
+                                <w:u w:val="single"/>
+                              </w:rPr>
+                              <w:t>Headings Colour!!</w:t>
+                            </w:r>
+                          </w:p>
+                        </w:txbxContent>
+                      </wps:txbx>
+                      <wps:bodyPr rot="0" spcFirstLastPara="0" vertOverflow="overflow" horzOverflow="overflow" vert="horz" wrap="square" lIns="91440" tIns="45720" rIns="91440" bIns="45720" numCol="1" spcCol="0" rtlCol="0" fromWordArt="0" anchor="ctr" anchorCtr="0" forceAA="0" compatLnSpc="1">
+                        <a:prstTxWarp prst="textNoShape">
+                          <a:avLst/>
+                        </a:prstTxWarp>
+                        <a:noAutofit/>
+                      </wps:bodyPr>
+                    </wps:wsp>
+                  </a:graphicData>
+                </a:graphic>
+                <wp14:sizeRelH relativeFrom="margin">
+                  <wp14:pctWidth>0</wp14:pctWidth>
+                </wp14:sizeRelH>
+                <wp14:sizeRelV relativeFrom="margin">
+                  <wp14:pctHeight>0</wp14:pctHeight>
+                </wp14:sizeRelV>
+              </wp:anchor>
+            </w:drawing>
+          </mc:Choice>
+          <mc:Fallback>
+            <w:pict>
+              <v:rect w14:anchorId="61C33A73" id="Rectangle 11" o:spid="_x0000_s1045" style="position:absolute;margin-left:41.4pt;margin-top:110.5pt;width:202.2pt;height:58.2pt;z-index:251657216;visibility:visible;mso-wrap-style:square;mso-width-percent:0;mso-height-percent:0;mso-wrap-distance-left:9pt;mso-wrap-distance-top:0;mso-wrap-distance-right:9pt;mso-wrap-distance-bottom:0;mso-position-horizontal:absolute;mso-position-horizontal-relative:text;mso-position-vertical:absolute;mso-position-vertical-relative:text;mso-width-percent:0;mso-height-percent:0;mso-width-relative:margin;mso-height-relative:margin;v-text-anchor:middle" o:gfxdata="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" filled="f" strokecolor="#aaccef" strokeweight="1pt">
+                <v:stroke dashstyle="dashDot"/>
+                <v:textbox>
+                  <w:txbxContent>
+                    <w:p>
+                      <w:pPr>
+                        <w:jc w:val="center"/>
+                        <w:rPr>
+                          <w:color w:val="AACCEF"/>
+                          <w:sz w:val="40"/>
+                          <w:szCs w:val="40"/>
+                          <w:u w:val="single"/>
+                        </w:rPr>
+                      </w:pPr>
+                      <w:r>
+                        <w:rPr>
+                          <w:color w:val="AACCEF"/>
+                          <w:sz w:val="40"/>
+                          <w:szCs w:val="40"/>
+                          <w:u w:val="single"/>
+                        </w:rPr>
+                        <w:t>Headings Colour!!</w:t>
+                      </w:r>
+                    </w:p>
+                  </w:txbxContent>
+                </v:textbox>
+              </v:rect>
+            </w:pict>
+          </mc:Fallback>
+        </mc:AlternateContent>
+      </w:r>
+      <w:r>
+        <w:t>Main for all:</w:t>
+      </w:r>
+    </w:p>
+    <w:p>
+      <w:r>
+        <w:rPr>
+          <w:noProof/>
+        </w:rPr>
+        <mc:AlternateContent>
+          <mc:Choice Requires="wps">
+            <w:drawing>
+              <wp:anchor distT="0" distB="0" distL="114300" distR="114300" simplePos="0" relativeHeight="251656192" behindDoc="0" locked="0" layoutInCell="1" allowOverlap="1" wp14:anchorId="44C0724A" wp14:editId="43C768AB">
+                <wp:simplePos x="0" y="0"/>
+                <wp:positionH relativeFrom="column">
+                  <wp:posOffset>45720</wp:posOffset>
+                </wp:positionH>
+                <wp:positionV relativeFrom="paragraph">
+                  <wp:posOffset>146050</wp:posOffset>
+                </wp:positionV>
+                <wp:extent cx="6256020" cy="541020"/>
+                <wp:effectExtent l="0" t="0" r="0" b="0"/>
+                <wp:wrapNone/>
+                <wp:docPr id="1300017473" name="Rectangle 3"/>
+                <wp:cNvGraphicFramePr/>
+                <a:graphic xmlns:a="http://schemas.openxmlformats.org/drawingml/2006/main">
+                  <a:graphicData uri="http://schemas.microsoft.com/office/word/2010/wordprocessingShape">
+                    <wps:wsp>
+                      <wps:cNvSpPr/>
+                      <wps:spPr>
+                        <a:xfrm>
+                          <a:off x="0" y="0"/>
+                          <a:ext cx="6256020" cy="541020"/>
+                        </a:xfrm>
+                        <a:prstGeom prst="rect">
+                          <a:avLst/>
+                        </a:prstGeom>
+                        <a:solidFill>
+                          <a:srgbClr val="882DB5"/>
+                        </a:solidFill>
+                        <a:ln>
+                          <a:noFill/>
+                        </a:ln>
+                      </wps:spPr>
+                      <wps:style>
+                        <a:lnRef idx="2">
+                          <a:schemeClr val="accent1">
+                            <a:shade val="15000"/>
+                          </a:schemeClr>
+                        </a:lnRef>
+                        <a:fillRef idx="1">
+                          <a:schemeClr val="accent1"/>
+                        </a:fillRef>
+                        <a:effectRef idx="0">
+                          <a:schemeClr val="accent1"/>
+                        </a:effectRef>
+                        <a:fontRef idx="minor">
+                          <a:schemeClr val="lt1"/>
+                        </a:fontRef>
+                      </wps:style>
+                      <wps:txbx>
+                        <w:txbxContent>
+                          <w:p>
+                            <w:pPr>
+                              <w:jc w:val="center"/>
+                            </w:pPr>
+                            <w:r>
+                              <w:t>Header – some text like “??”</w:t>
+                            </w:r>
+                          </w:p>
+                        </w:txbxContent>
+                      </wps:txbx>
+                      <wps:bodyPr rot="0" spcFirstLastPara="0" vertOverflow="overflow" horzOverflow="overflow" vert="horz" wrap="square" lIns="91440" tIns="45720" rIns="91440" bIns="45720" numCol="1" spcCol="0" rtlCol="0" fromWordArt="0" anchor="ctr" anchorCtr="0" forceAA="0" compatLnSpc="1">
+                        <a:prstTxWarp prst="textNoShape">
+                          <a:avLst/>
+                        </a:prstTxWarp>
+                        <a:noAutofit/>
+                      </wps:bodyPr>
+                    </wps:wsp>
+                  </a:graphicData>
+                </a:graphic>
+              </wp:anchor>
+            </w:drawing>
+          </mc:Choice>
+          <mc:Fallback>
+            <w:pict>
+              <v:rect w14:anchorId="44C0724A" id="Rectangle 3" o:spid="_x0000_s1046" style="position:absolute;margin-left:3.6pt;margin-top:11.5pt;width:492.6pt;height:42.6pt;z-index:251656192;visibility:visible;mso-wrap-style:square;mso-wrap-distance-left:9pt;mso-wrap-distance-top:0;mso-wrap-distance-right:9pt;mso-wrap-distance-bottom:0;mso-position-horizontal:absolute;mso-position-horizontal-relative:text;mso-position-vertical:absolute;mso-position-vertical-relative:text;v-text-anchor:middle" o:gfxdata="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" fillcolor="#882db5" stroked="f" strokeweight="1pt">
+                <v:textbox>
+                  <w:txbxContent>
+                    <w:p>
+                      <w:pPr>
+                        <w:jc w:val="center"/>
+                      </w:pPr>
+                      <w:r>
+                        <w:t>Header – some text like “??”</w:t>
+                      </w:r>
+                    </w:p>
+                  </w:txbxContent>
+                </v:textbox>
+              </v:rect>
+            </w:pict>
+          </mc:Fallback>
+        </mc:AlternateContent>
+      </w:r>
+    </w:p>
+    <w:p>
+      <w:pPr>
+        <w:pStyle w:val="Heading2"/>
+      </w:pPr>
+      <w:r>
+        <w:rPr>
+          <w:noProof/>
+        </w:rPr>
+        <w:lastRenderedPageBreak/>
+        <mc:AlternateContent>
+          <mc:Choice Requires="wpg">
+            <w:drawing>
+              <wp:anchor distT="0" distB="0" distL="114300" distR="114300" simplePos="0" relativeHeight="251646976" behindDoc="0" locked="0" layoutInCell="1" allowOverlap="1" wp14:anchorId="2390B244" wp14:editId="3969ABBE">
+                <wp:simplePos x="0" y="0"/>
+                <wp:positionH relativeFrom="column">
+                  <wp:posOffset>45720</wp:posOffset>
+                </wp:positionH>
+                <wp:positionV relativeFrom="paragraph">
+                  <wp:posOffset>382270</wp:posOffset>
+                </wp:positionV>
+                <wp:extent cx="6256020" cy="3657600"/>
+                <wp:effectExtent l="0" t="0" r="11430" b="19050"/>
+                <wp:wrapTopAndBottom/>
+                <wp:docPr id="850122329" name="Group 9"/>
+                <wp:cNvGraphicFramePr/>
+                <a:graphic xmlns:a="http://schemas.openxmlformats.org/drawingml/2006/main">
+                  <a:graphicData uri="http://schemas.microsoft.com/office/word/2010/wordprocessingGroup">
+                    <wpg:wgp>
+                      <wpg:cNvGrpSpPr/>
+                      <wpg:grpSpPr>
+                        <a:xfrm>
+                          <a:off x="0" y="0"/>
+                          <a:ext cx="6256020" cy="3657600"/>
+                          <a:chOff x="0" y="0"/>
+                          <a:chExt cx="6256020" cy="3657600"/>
+                        </a:xfrm>
+                      </wpg:grpSpPr>
+                      <wpg:grpSp>
+                        <wpg:cNvPr id="960022638" name="Group 6"/>
+                        <wpg:cNvGrpSpPr/>
+                        <wpg:grpSpPr>
+                          <a:xfrm>
+                            <a:off x="0" y="0"/>
+                            <a:ext cx="6256020" cy="3657600"/>
+                            <a:chOff x="0" y="0"/>
+                            <a:chExt cx="6256020" cy="3657600"/>
+                          </a:xfrm>
+                        </wpg:grpSpPr>
+                        <wpg:grpSp>
+                          <wpg:cNvPr id="517183671" name="Group 5"/>
+                          <wpg:cNvGrpSpPr/>
+                          <wpg:grpSpPr>
+                            <a:xfrm>
+                              <a:off x="0" y="0"/>
+                              <a:ext cx="6256020" cy="3657600"/>
+                              <a:chOff x="0" y="0"/>
+                              <a:chExt cx="6256020" cy="3657600"/>
+                            </a:xfrm>
+                          </wpg:grpSpPr>
+                          <wps:wsp>
+                            <wps:cNvPr id="1825532752" name="Rectangle 2"/>
+                            <wps:cNvSpPr/>
+                            <wps:spPr>
+                              <a:xfrm>
+                                <a:off x="0" y="0"/>
+                                <a:ext cx="6256020" cy="3657600"/>
+                              </a:xfrm>
+                              <a:prstGeom prst="rect">
+                                <a:avLst/>
+                              </a:prstGeom>
+                              <a:gradFill flip="none" rotWithShape="1">
+                                <a:gsLst>
+                                  <a:gs pos="0">
+                                    <a:srgbClr val="882DB5"/>
+                                  </a:gs>
+                                  <a:gs pos="60000">
+                                    <a:schemeClr val="tx1">
+                                      <a:lumMod val="95000"/>
+                                      <a:lumOff val="5000"/>
+                                    </a:schemeClr>
+                                  </a:gs>
+                                </a:gsLst>
+                                <a:lin ang="5400000" scaled="1"/>
+                                <a:tileRect/>
+                              </a:gradFill>
+                            </wps:spPr>
+                            <wps:style>
+                              <a:lnRef idx="2">
+                                <a:schemeClr val="dk1"/>
+                              </a:lnRef>
+                              <a:fillRef idx="1">
+                                <a:schemeClr val="lt1"/>
+                              </a:fillRef>
+                              <a:effectRef idx="0">
+                                <a:schemeClr val="dk1"/>
+                              </a:effectRef>
+                              <a:fontRef idx="minor">
+                                <a:schemeClr val="dk1"/>
+                              </a:fontRef>
+                            </wps:style>
+                            <wps:bodyPr rot="0" spcFirstLastPara="0" vertOverflow="overflow" horzOverflow="overflow" vert="horz" wrap="square" lIns="91440" tIns="45720" rIns="91440" bIns="45720" numCol="1" spcCol="0" rtlCol="0" fromWordArt="0" anchor="ctr" anchorCtr="0" forceAA="0" compatLnSpc="1">
+                              <a:prstTxWarp prst="textNoShape">
+                                <a:avLst/>
+                              </a:prstTxWarp>
+                              <a:noAutofit/>
+                            </wps:bodyPr>
+                          </wps:wsp>
+                          <wps:wsp>
+                            <wps:cNvPr id="1371313383" name="Rectangle 3"/>
+                            <wps:cNvSpPr/>
+                            <wps:spPr>
+                              <a:xfrm>
+                                <a:off x="0" y="0"/>
+                                <a:ext cx="6256020" cy="541020"/>
+                              </a:xfrm>
+                              <a:prstGeom prst="rect">
+                                <a:avLst/>
+                              </a:prstGeom>
+                              <a:solidFill>
+                                <a:srgbClr val="882DB5"/>
+                              </a:solidFill>
+                            </wps:spPr>
+                            <wps:style>
+                              <a:lnRef idx="2">
+                                <a:schemeClr val="accent1">
+                                  <a:shade val="15000"/>
+                                </a:schemeClr>
+                              </a:lnRef>
+                              <a:fillRef idx="1">
+                                <a:schemeClr val="accent1"/>
+                              </a:fillRef>
+                              <a:effectRef idx="0">
+                                <a:schemeClr val="accent1"/>
+                              </a:effectRef>
+                              <a:fontRef idx="minor">
+                                <a:schemeClr val="lt1"/>
+                              </a:fontRef>
+                            </wps:style>
+                            <wps:txbx>
+                              <w:txbxContent>
+                                <w:p>
+                                  <w:pPr>
+                                    <w:jc w:val="center"/>
+                                  </w:pPr>
+                                  <w:r>
+                                    <w:t>Header – some text like “??”</w:t>
+                                  </w:r>
+                                </w:p>
+                              </w:txbxContent>
+                            </wps:txbx>
+                            <wps:bodyPr rot="0" spcFirstLastPara="0" vertOverflow="overflow" horzOverflow="overflow" vert="horz" wrap="square" lIns="91440" tIns="45720" rIns="91440" bIns="45720" numCol="1" spcCol="0" rtlCol="0" fromWordArt="0" anchor="ctr" anchorCtr="0" forceAA="0" compatLnSpc="1">
+                              <a:prstTxWarp prst="textNoShape">
+                                <a:avLst/>
+                              </a:prstTxWarp>
+                              <a:noAutofit/>
+                            </wps:bodyPr>
+                          </wps:wsp>
+                        </wpg:grpSp>
+                        <wps:wsp>
+                          <wps:cNvPr id="633243793" name="Rectangle 4"/>
+                          <wps:cNvSpPr/>
+                          <wps:spPr>
+                            <a:xfrm>
+                              <a:off x="2712720" y="647700"/>
+                              <a:ext cx="3276600" cy="2522220"/>
+                            </a:xfrm>
+                            <a:prstGeom prst="rect">
+                              <a:avLst/>
+                            </a:prstGeom>
+                          </wps:spPr>
+                          <wps:style>
+                            <a:lnRef idx="2">
+                              <a:schemeClr val="accent1">
+                                <a:shade val="15000"/>
+                              </a:schemeClr>
+                            </a:lnRef>
+                            <a:fillRef idx="1">
+                              <a:schemeClr val="accent1"/>
+                            </a:fillRef>
+                            <a:effectRef idx="0">
+                              <a:schemeClr val="accent1"/>
+                            </a:effectRef>
+                            <a:fontRef idx="minor">
+                              <a:schemeClr val="lt1"/>
+                            </a:fontRef>
+                          </wps:style>
+                          <wps:txbx>
+                            <w:txbxContent>
+                              <w:p>
+                                <w:pPr>
+                                  <w:jc w:val="center"/>
+                                </w:pPr>
+                                <w:r>
+                                  <w:t>A bit of python code</w:t>
+                                </w:r>
+                                <w:r>
+                                  <w:br/>
+                                  <w:t xml:space="preserve">OR </w:t>
+                                </w:r>
+                                <w:r>
+                                  <w:br/>
+                                  <w:t>A collage or different languages but blurred / put together nicely</w:t>
+                                </w:r>
+                                <w:r>
+                                  <w:br/>
+                                </w:r>
+                                <w:r>
+                                  <w:br/>
+                                </w:r>
+                                <w:r>
+                                  <w:rPr>
+                                    <w:b/>
+                                    <w:bCs/>
+                                  </w:rPr>
+                                  <w:t>PICTURE</w:t>
+                                </w:r>
+                                <w:r>
+                                  <w:rPr>
+                                    <w:b/>
+                                    <w:bCs/>
+                                  </w:rPr>
+                                  <w:t>!!</w:t>
+                                </w:r>
+                              </w:p>
+                            </w:txbxContent>
+                          </wps:txbx>
+                          <wps:bodyPr rot="0" spcFirstLastPara="0" vertOverflow="overflow" horzOverflow="overflow" vert="horz" wrap="square" lIns="91440" tIns="45720" rIns="91440" bIns="45720" numCol="1" spcCol="0" rtlCol="0" fromWordArt="0" anchor="ctr" anchorCtr="0" forceAA="0" compatLnSpc="1">
+                            <a:prstTxWarp prst="textNoShape">
+                              <a:avLst/>
+                            </a:prstTxWarp>
+                            <a:noAutofit/>
+                          </wps:bodyPr>
+                        </wps:wsp>
+                      </wpg:grpSp>
+                      <wps:wsp>
+                        <wps:cNvPr id="2041970760" name="Rectangle 8"/>
+                        <wps:cNvSpPr/>
+                        <wps:spPr>
+                          <a:xfrm>
+                            <a:off x="312420" y="952500"/>
+                            <a:ext cx="2065020" cy="1325880"/>
+                          </a:xfrm>
+                          <a:prstGeom prst="rect">
+                            <a:avLst/>
+                          </a:prstGeom>
+                          <a:noFill/>
+                          <a:ln>
+                            <a:solidFill>
+                              <a:schemeClr val="tx1">
+                                <a:lumMod val="95000"/>
+                                <a:lumOff val="5000"/>
+                              </a:schemeClr>
+                            </a:solidFill>
+                            <a:prstDash val="dashDot"/>
+                          </a:ln>
+                        </wps:spPr>
+                        <wps:style>
+                          <a:lnRef idx="2">
+                            <a:schemeClr val="accent1">
+                              <a:shade val="15000"/>
+                            </a:schemeClr>
+                          </a:lnRef>
+                          <a:fillRef idx="1">
+                            <a:schemeClr val="accent1"/>
+                          </a:fillRef>
+                          <a:effectRef idx="0">
+                            <a:schemeClr val="accent1"/>
+                          </a:effectRef>
+                          <a:fontRef idx="minor">
+                            <a:schemeClr val="lt1"/>
+                          </a:fontRef>
+                        </wps:style>
+                        <wps:txbx>
+                          <w:txbxContent>
+                            <w:p>
+                              <w:pPr>
+                                <w:rPr>
+                                  <w:color w:val="AACCEF"/>
+                                  <w:sz w:val="36"/>
+                                  <w:szCs w:val="36"/>
+                                </w:rPr>
+                              </w:pPr>
+                              <w:r>
+                                <w:rPr>
+                                  <w:color w:val="AACCEF"/>
+                                  <w:sz w:val="36"/>
+                                  <w:szCs w:val="36"/>
+                                </w:rPr>
+                                <w:t>Psst…psst.</w:t>
+                              </w:r>
+                            </w:p>
+                            <w:p>
+                              <w:pPr>
+                                <w:rPr>
+                                  <w:color w:val="AACCEF"/>
+                                  <w:sz w:val="36"/>
+                                  <w:szCs w:val="36"/>
+                                </w:rPr>
+                              </w:pPr>
+                              <w:r>
+                                <w:rPr>
+                                  <w:color w:val="AACCEF"/>
+                                  <w:sz w:val="36"/>
+                                  <w:szCs w:val="36"/>
+                                </w:rPr>
+                                <w:t>Do you…</w:t>
+                              </w:r>
+                            </w:p>
+                            <w:p>
+                              <w:pPr>
+                                <w:rPr>
+                                  <w:rFonts w:ascii="JetBrains Mono Medium" w:hAnsi="JetBrains Mono Medium" w:cs="JetBrains Mono Medium"/>
+                                  <w:color w:val="AACCEF"/>
+                                  <w:sz w:val="36"/>
+                                  <w:szCs w:val="36"/>
+                                </w:rPr>
+                              </w:pPr>
+                              <w:r>
+                                <w:rPr>
+                                  <w:rFonts w:ascii="JetBrains Mono Medium" w:hAnsi="JetBrains Mono Medium" w:cs="JetBrains Mono Medium"/>
+                                  <w:color w:val="AACCEF"/>
+                                  <w:sz w:val="36"/>
+                                  <w:szCs w:val="36"/>
+                                </w:rPr>
+                                <w:t>“</w:t>
+                              </w:r>
+                              <w:r>
+                                <w:rPr>
+                                  <w:rFonts w:ascii="JetBrains Mono Medium" w:hAnsi="JetBrains Mono Medium" w:cs="JetBrains Mono Medium"/>
+                                  <w:color w:val="AACCEF"/>
+                                  <w:sz w:val="36"/>
+                                  <w:szCs w:val="36"/>
+                                </w:rPr>
+                                <w:t>CODE?</w:t>
+                              </w:r>
+                              <w:r>
+                                <w:rPr>
+                                  <w:rFonts w:ascii="JetBrains Mono Medium" w:hAnsi="JetBrains Mono Medium" w:cs="JetBrains Mono Medium"/>
+                                  <w:color w:val="AACCEF"/>
+                                  <w:sz w:val="36"/>
+                                  <w:szCs w:val="36"/>
+                                </w:rPr>
+                                <w:t>”</w:t>
+                              </w:r>
+                            </w:p>
+                            <w:p>
+                              <w:pPr>
+                                <w:jc w:val="center"/>
+                              </w:pPr>
+                            </w:p>
+                          </w:txbxContent>
+                        </wps:txbx>
+                        <wps:bodyPr rot="0" spcFirstLastPara="0" vertOverflow="overflow" horzOverflow="overflow" vert="horz" wrap="square" lIns="91440" tIns="45720" rIns="91440" bIns="45720" numCol="1" spcCol="0" rtlCol="0" fromWordArt="0" anchor="ctr" anchorCtr="0" forceAA="0" compatLnSpc="1">
+                          <a:prstTxWarp prst="textNoShape">
+                            <a:avLst/>
+                          </a:prstTxWarp>
+                          <a:noAutofit/>
+                        </wps:bodyPr>
+                      </wps:wsp>
+                    </wpg:wgp>
+                  </a:graphicData>
+                </a:graphic>
+              </wp:anchor>
+            </w:drawing>
+          </mc:Choice>
+          <mc:Fallback>
+            <w:pict>
+              <v:group w14:anchorId="2390B244" id="Group 9" o:spid="_x0000_s1047" style="position:absolute;margin-left:3.6pt;margin-top:30.1pt;width:492.6pt;height:4in;z-index:251646976" coordsize="62560,36576" o:gfxdata="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">
+                <v:group id="Group 6" o:spid="_x0000_s1048" style="position:absolute;width:62560;height:36576" coordsize="62560,36576" o:gfxdata="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">
+                  <v:group id="Group 5" o:spid="_x0000_s1049" style="position:absolute;width:62560;height:36576" coordsize="62560,36576" o:gfxdata="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">
+                    <v:rect id="Rectangle 2" o:spid="_x0000_s1050" style="position:absolute;width:62560;height:36576;visibility:visible;mso-wrap-style:square;v-text-anchor:middle" o:gfxdata="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" fillcolor="#882db5" strokecolor="black [3200]" strokeweight="1pt">
+                      <v:fill color2="#0d0d0d [3069]" rotate="t" colors="0 #882db5;39322f #0d0d0d" focus="100%" type="gradient"/>
+                    </v:rect>
+                    <v:rect id="_x0000_s1051" style="position:absolute;width:62560;height:5410;visibility:visible;mso-wrap-style:square;v-text-anchor:middle" o:gfxdata="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" fillcolor="#882db5" strokecolor="#030e13 [484]" strokeweight="1pt">
+                      <v:textbox>
+                        <w:txbxContent>
+                          <w:p>
+                            <w:pPr>
+                              <w:jc w:val="center"/>
+                            </w:pPr>
+                            <w:r>
+                              <w:t>Header – some text like “??”</w:t>
+                            </w:r>
+                          </w:p>
+                        </w:txbxContent>
+                      </v:textbox>
+                    </v:rect>
+                  </v:group>
+                  <v:rect id="Rectangle 4" o:spid="_x0000_s1052" style="position:absolute;left:27127;top:6477;width:32766;height:25222;visibility:visible;mso-wrap-style:square;v-text-anchor:middle" o:gfxdata="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" fillcolor="#156082 [3204]" strokecolor="#030e13 [484]" strokeweight="1pt">
+                    <v:textbox>
+                      <w:txbxContent>
+                        <w:p>
+                          <w:pPr>
+                            <w:jc w:val="center"/>
+                          </w:pPr>
+                          <w:r>
+                            <w:t>A bit of python code</w:t>
+                          </w:r>
+                          <w:r>
+                            <w:br/>
+                            <w:t xml:space="preserve">OR </w:t>
+                          </w:r>
+                          <w:r>
+                            <w:br/>
+                            <w:t>A collage or different languages but blurred / put together nicely</w:t>
+                          </w:r>
+                          <w:r>
+                            <w:br/>
+                          </w:r>
+                          <w:r>
+                            <w:br/>
+                          </w:r>
+                          <w:r>
+                            <w:rPr>
+                              <w:b/>
+                              <w:bCs/>
+                            </w:rPr>
+                            <w:t>PICTURE</w:t>
+                          </w:r>
+                          <w:r>
+                            <w:rPr>
+                              <w:b/>
+                              <w:bCs/>
+                            </w:rPr>
+                            <w:t>!!</w:t>
+                          </w:r>
+                        </w:p>
+                      </w:txbxContent>
+                    </v:textbox>
+                  </v:rect>
+                </v:group>
+                <v:rect id="Rectangle 8" o:spid="_x0000_s1053" style="position:absolute;left:3124;top:9525;width:20650;height:13258;visibility:visible;mso-wrap-style:square;v-text-anchor:middle" o:gfxdata="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" filled="f" strokecolor="#0d0d0d [3069]" strokeweight="1pt">
+                  <v:stroke dashstyle="dashDot"/>
+                  <v:textbox>
+                    <w:txbxContent>
+                      <w:p>
+                        <w:pPr>
+                          <w:rPr>
+                            <w:color w:val="AACCEF"/>
+                            <w:sz w:val="36"/>
+                            <w:szCs w:val="36"/>
+                          </w:rPr>
+                        </w:pPr>
+                        <w:r>
+                          <w:rPr>
+                            <w:color w:val="AACCEF"/>
+                            <w:sz w:val="36"/>
+                            <w:szCs w:val="36"/>
+                          </w:rPr>
+                          <w:t>Psst…psst.</w:t>
+                        </w:r>
+                      </w:p>
+                      <w:p>
+                        <w:pPr>
+                          <w:rPr>
+                            <w:color w:val="AACCEF"/>
+                            <w:sz w:val="36"/>
+                            <w:szCs w:val="36"/>
+                          </w:rPr>
+                        </w:pPr>
+                        <w:r>
+                          <w:rPr>
+                            <w:color w:val="AACCEF"/>
+                            <w:sz w:val="36"/>
+                            <w:szCs w:val="36"/>
+                          </w:rPr>
+                          <w:t>Do you…</w:t>
+                        </w:r>
+                      </w:p>
+                      <w:p>
+                        <w:pPr>
+                          <w:rPr>
+                            <w:rFonts w:ascii="JetBrains Mono Medium" w:hAnsi="JetBrains Mono Medium" w:cs="JetBrains Mono Medium"/>
+                            <w:color w:val="AACCEF"/>
+                            <w:sz w:val="36"/>
+                            <w:szCs w:val="36"/>
+                          </w:rPr>
+                        </w:pPr>
+                        <w:r>
+                          <w:rPr>
+                            <w:rFonts w:ascii="JetBrains Mono Medium" w:hAnsi="JetBrains Mono Medium" w:cs="JetBrains Mono Medium"/>
+                            <w:color w:val="AACCEF"/>
+                            <w:sz w:val="36"/>
+                            <w:szCs w:val="36"/>
+                          </w:rPr>
+                          <w:t>“</w:t>
+                        </w:r>
+                        <w:r>
+                          <w:rPr>
+                            <w:rFonts w:ascii="JetBrains Mono Medium" w:hAnsi="JetBrains Mono Medium" w:cs="JetBrains Mono Medium"/>
+                            <w:color w:val="AACCEF"/>
+                            <w:sz w:val="36"/>
+                            <w:szCs w:val="36"/>
+                          </w:rPr>
+                          <w:t>CODE?</w:t>
+                        </w:r>
+                        <w:r>
+                          <w:rPr>
+                            <w:rFonts w:ascii="JetBrains Mono Medium" w:hAnsi="JetBrains Mono Medium" w:cs="JetBrains Mono Medium"/>
+                            <w:color w:val="AACCEF"/>
+                            <w:sz w:val="36"/>
+                            <w:szCs w:val="36"/>
+                          </w:rPr>
+                          <w:t>”</w:t>
+                        </w:r>
+                      </w:p>
+                      <w:p>
+                        <w:pPr>
+                          <w:jc w:val="center"/>
+                        </w:pPr>
+                      </w:p>
+                    </w:txbxContent>
+                  </v:textbox>
+                </v:rect>
+                <w10:wrap type="topAndBottom"/>
+              </v:group>
+            </w:pict>
+          </mc:Fallback>
+        </mc:AlternateContent>
+      </w:r>
+      <w:r>
+        <w:t>Home Page:</w:t>
+      </w:r>
+    </w:p>
+    <w:p>
+      <w:pPr>
+        <w:rPr>
+          <w:color w:val="EE0000"/>
+        </w:rPr>
+      </w:pPr>
+      <w:r>
+        <w:rPr>
+          <w:noProof/>
+        </w:rPr>
+        <mc:AlternateContent>
+          <mc:Choice Requires="wps">
+            <w:drawing>
+              <wp:anchor distT="0" distB="0" distL="114300" distR="114300" simplePos="0" relativeHeight="251692032" behindDoc="0" locked="0" layoutInCell="1" allowOverlap="1" wp14:anchorId="6E238B35" wp14:editId="5954D705">
+                <wp:simplePos x="0" y="0"/>
+                <wp:positionH relativeFrom="column">
+                  <wp:posOffset>220980</wp:posOffset>
+                </wp:positionH>
+                <wp:positionV relativeFrom="paragraph">
+                  <wp:posOffset>5110480</wp:posOffset>
+                </wp:positionV>
+                <wp:extent cx="2842260" cy="0"/>
+                <wp:effectExtent l="0" t="0" r="0" b="0"/>
+                <wp:wrapNone/>
+                <wp:docPr id="860352205" name="Straight Connector 26"/>
+                <wp:cNvGraphicFramePr/>
+                <a:graphic xmlns:a="http://schemas.openxmlformats.org/drawingml/2006/main">
+                  <a:graphicData uri="http://schemas.microsoft.com/office/word/2010/wordprocessingShape">
+                    <wps:wsp>
+                      <wps:cNvCnPr/>
+                      <wps:spPr>
+                        <a:xfrm>
+                          <a:off x="0" y="0"/>
+                          <a:ext cx="2842260" cy="0"/>
+                        </a:xfrm>
+                        <a:prstGeom prst="line">
+                          <a:avLst/>
+                        </a:prstGeom>
+                      </wps:spPr>
+                      <wps:style>
+                        <a:lnRef idx="2">
+                          <a:schemeClr val="dk1"/>
+                        </a:lnRef>
+                        <a:fillRef idx="0">
+                          <a:schemeClr val="dk1"/>
+                        </a:fillRef>
+                        <a:effectRef idx="1">
+                          <a:schemeClr val="dk1"/>
+                        </a:effectRef>
+                        <a:fontRef idx="minor">
+                          <a:schemeClr val="tx1"/>
+                        </a:fontRef>
+                      </wps:style>
+                      <wps:bodyPr/>
+                    </wps:wsp>
+                  </a:graphicData>
+                </a:graphic>
+              </wp:anchor>
+            </w:drawing>
+          </mc:Choice>
+          <mc:Fallback>
+            <w:pict>
+              <v:line w14:anchorId="022D58CB" id="Straight Connector 26" o:spid="_x0000_s1026" style="position:absolute;z-index:251692032;visibility:visible;mso-wrap-style:square;mso-wrap-distance-left:9pt;mso-wrap-distance-top:0;mso-wrap-distance-right:9pt;mso-wrap-distance-bottom:0;mso-position-horizontal:absolute;mso-position-horizontal-relative:text;mso-position-vertical:absolute;mso-position-vertical-relative:text" from="17.4pt,402.4pt" to="241.2pt,402.4pt" o:gfxdata="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" strokecolor="black [3200]" strokeweight="1pt">
+                <v:stroke joinstyle="miter"/>
+              </v:line>
+            </w:pict>
+          </mc:Fallback>
+        </mc:AlternateContent>
+      </w:r>
+      <w:r>
+        <w:rPr>
+          <w:color w:val="EE0000"/>
+        </w:rPr>
+        <w:t xml:space="preserve"> </w:t>
+      </w:r>
+    </w:p>
+    <w:p>
+      <w:pPr>
+        <w:rPr>
+          <w:color w:val="EE0000"/>
+        </w:rPr>
+      </w:pPr>
+      <w:r>
+        <w:rPr>
+          <w:noProof/>
+        </w:rPr>
+        <mc:AlternateContent>
+          <mc:Choice Requires="wpg">
+            <w:drawing>
+              <wp:anchor distT="0" distB="0" distL="114300" distR="114300" simplePos="0" relativeHeight="251695104" behindDoc="0" locked="0" layoutInCell="1" allowOverlap="1" wp14:anchorId="64327BB2" wp14:editId="29516D91">
+                <wp:simplePos x="0" y="0"/>
+                <wp:positionH relativeFrom="column">
+                  <wp:posOffset>48260</wp:posOffset>
+                </wp:positionH>
+                <wp:positionV relativeFrom="paragraph">
+                  <wp:posOffset>411480</wp:posOffset>
+                </wp:positionV>
+                <wp:extent cx="6256020" cy="3657600"/>
+                <wp:effectExtent l="0" t="0" r="11430" b="19050"/>
+                <wp:wrapTopAndBottom/>
+                <wp:docPr id="743281003" name="Group 33"/>
+                <wp:cNvGraphicFramePr/>
+                <a:graphic xmlns:a="http://schemas.openxmlformats.org/drawingml/2006/main">
+                  <a:graphicData uri="http://schemas.microsoft.com/office/word/2010/wordprocessingGroup">
+                    <wpg:wgp>
+                      <wpg:cNvGrpSpPr/>
+                      <wpg:grpSpPr>
+                        <a:xfrm>
+                          <a:off x="0" y="0"/>
+                          <a:ext cx="6256020" cy="3657600"/>
+                          <a:chOff x="0" y="0"/>
+                          <a:chExt cx="6256020" cy="3657600"/>
+                        </a:xfrm>
+                      </wpg:grpSpPr>
+                      <wpg:grpSp>
+                        <wpg:cNvPr id="53409140" name="Group 32"/>
+                        <wpg:cNvGrpSpPr/>
+                        <wpg:grpSpPr>
+                          <a:xfrm>
+                            <a:off x="0" y="0"/>
+                            <a:ext cx="6256020" cy="3657600"/>
+                            <a:chOff x="0" y="0"/>
+                            <a:chExt cx="6256020" cy="3657600"/>
+                          </a:xfrm>
+                        </wpg:grpSpPr>
+                        <wpg:grpSp>
+                          <wpg:cNvPr id="618460334" name="Group 30"/>
+                          <wpg:cNvGrpSpPr/>
+                          <wpg:grpSpPr>
+                            <a:xfrm>
+                              <a:off x="0" y="0"/>
+                              <a:ext cx="6256020" cy="3657600"/>
+                              <a:chOff x="0" y="0"/>
+                              <a:chExt cx="6256020" cy="3657600"/>
+                            </a:xfrm>
+                          </wpg:grpSpPr>
+                          <wps:wsp>
+                            <wps:cNvPr id="184894515" name="Rectangle 2"/>
+                            <wps:cNvSpPr/>
+                            <wps:spPr>
+                              <a:xfrm>
+                                <a:off x="0" y="0"/>
+                                <a:ext cx="6256020" cy="3657600"/>
+                              </a:xfrm>
+                              <a:prstGeom prst="rect">
+                                <a:avLst/>
+                              </a:prstGeom>
+                              <a:solidFill>
+                                <a:sysClr val="windowText" lastClr="000000"/>
+                              </a:solidFill>
+                            </wps:spPr>
+                            <wps:style>
+                              <a:lnRef idx="2">
+                                <a:schemeClr val="dk1"/>
+                              </a:lnRef>
+                              <a:fillRef idx="1">
+                                <a:schemeClr val="lt1"/>
+                              </a:fillRef>
+                              <a:effectRef idx="0">
+                                <a:schemeClr val="dk1"/>
+                              </a:effectRef>
+                              <a:fontRef idx="minor">
+                                <a:schemeClr val="dk1"/>
+                              </a:fontRef>
+                            </wps:style>
+                            <wps:bodyPr rot="0" spcFirstLastPara="0" vertOverflow="overflow" horzOverflow="overflow" vert="horz" wrap="square" lIns="91440" tIns="45720" rIns="91440" bIns="45720" numCol="1" spcCol="0" rtlCol="0" fromWordArt="0" anchor="ctr" anchorCtr="0" forceAA="0" compatLnSpc="1">
+                              <a:prstTxWarp prst="textNoShape">
+                                <a:avLst/>
+                              </a:prstTxWarp>
+                              <a:noAutofit/>
+                            </wps:bodyPr>
+                          </wps:wsp>
+                          <wps:wsp>
+                            <wps:cNvPr id="1735751594" name="Rectangle 25"/>
+                            <wps:cNvSpPr/>
+                            <wps:spPr>
+                              <a:xfrm>
+                                <a:off x="213360" y="259080"/>
+                                <a:ext cx="2842260" cy="1630680"/>
+                              </a:xfrm>
+                              <a:prstGeom prst="rect">
+                                <a:avLst/>
+                              </a:prstGeom>
+                            </wps:spPr>
+                            <wps:style>
+                              <a:lnRef idx="2">
+                                <a:schemeClr val="accent1">
+                                  <a:shade val="15000"/>
+                                </a:schemeClr>
+                              </a:lnRef>
+                              <a:fillRef idx="1">
+                                <a:schemeClr val="accent1"/>
+                              </a:fillRef>
+                              <a:effectRef idx="0">
+                                <a:schemeClr val="accent1"/>
+                              </a:effectRef>
+                              <a:fontRef idx="minor">
+                                <a:schemeClr val="lt1"/>
+                              </a:fontRef>
+                            </wps:style>
+                            <wps:txbx>
+                              <w:txbxContent>
+                                <w:p>
+                                  <w:pPr>
+                                    <w:jc w:val="center"/>
+                                  </w:pPr>
+                                  <w:r>
+                                    <w:t>A bit of SIMPLE HTML code</w:t>
+                                  </w:r>
+                                </w:p>
+                                <w:p>
+                                  <w:pPr>
+                                    <w:jc w:val="center"/>
+                                  </w:pPr>
+                                </w:p>
+                                <w:p>
+                                  <w:pPr>
+                                    <w:jc w:val="center"/>
+                                  </w:pPr>
+                                  <w:r>
+                                    <w:t>Python print “hello world”</w:t>
+                                  </w:r>
+                                </w:p>
+                              </w:txbxContent>
+                            </wps:txbx>
+                            <wps:bodyPr rot="0" spcFirstLastPara="0" vertOverflow="overflow" horzOverflow="overflow" vert="horz" wrap="square" lIns="91440" tIns="45720" rIns="91440" bIns="45720" numCol="1" spcCol="0" rtlCol="0" fromWordArt="0" anchor="ctr" anchorCtr="0" forceAA="0" compatLnSpc="1">
+                              <a:prstTxWarp prst="textNoShape">
+                                <a:avLst/>
+                              </a:prstTxWarp>
+                              <a:noAutofit/>
+                            </wps:bodyPr>
+                          </wps:wsp>
+                          <wps:wsp>
+                            <wps:cNvPr id="176144214" name="Rectangle 29"/>
+                            <wps:cNvSpPr/>
+                            <wps:spPr>
+                              <a:xfrm>
+                                <a:off x="3169920" y="1615440"/>
+                                <a:ext cx="2865120" cy="1988820"/>
+                              </a:xfrm>
+                              <a:prstGeom prst="rect">
+                                <a:avLst/>
+                              </a:prstGeom>
+                            </wps:spPr>
+                            <wps:style>
+                              <a:lnRef idx="2">
+                                <a:schemeClr val="accent1">
+                                  <a:shade val="15000"/>
+                                </a:schemeClr>
+                              </a:lnRef>
+                              <a:fillRef idx="1">
+                                <a:schemeClr val="accent1"/>
+                              </a:fillRef>
+                              <a:effectRef idx="0">
+                                <a:schemeClr val="accent1"/>
+                              </a:effectRef>
+                              <a:fontRef idx="minor">
+                                <a:schemeClr val="lt1"/>
+                              </a:fontRef>
+                            </wps:style>
+                            <wps:txbx>
+                              <w:txbxContent>
+                                <w:p>
+                                  <w:pPr>
+                                    <w:jc w:val="center"/>
+                                  </w:pPr>
+                                  <w:r>
+                                    <w:t xml:space="preserve">Python </w:t>
+                                  </w:r>
+                                  <w:r>
+                                    <w:t>,</w:t>
+                                  </w:r>
+                                  <w:r>
+                                    <w:t>C#</w:t>
+                                  </w:r>
+                                </w:p>
+                                <w:p>
+                                  <w:pPr>
+                                    <w:jc w:val="center"/>
+                                  </w:pPr>
+                                  <w:r>
+                                    <w:t>C++</w:t>
+                                  </w:r>
+                                  <w:r>
+                                    <w:t xml:space="preserve"> , </w:t>
+                                  </w:r>
+                                  <w:r>
+                                    <w:t>HTML/CSS</w:t>
+                                  </w:r>
+                                </w:p>
+                                <w:p>
+                                  <w:pPr>
+                                    <w:jc w:val="center"/>
+                                  </w:pPr>
+                                  <w:r>
+                                    <w:t>Java</w:t>
+                                  </w:r>
+                                  <w:r>
+                                    <w:t xml:space="preserve">, </w:t>
+                                  </w:r>
+                                  <w:r>
+                                    <w:t>C</w:t>
+                                  </w:r>
+                                  <w:r>
+                                    <w:t xml:space="preserve">  </w:t>
+                                  </w:r>
+                                  <w:r>
+                                    <w:t>?</w:t>
+                                  </w:r>
+                                  <w:r>
+                                    <w:br/>
+                                    <w:t>“Doesn’t matter where your interest lies, We welcome all”</w:t>
+                                  </w:r>
+                                  <w:r>
+                                    <w:br/>
+                                    <w:t>Black Picture with languages text at a diagonal  going away angle</w:t>
+                                  </w:r>
+                                </w:p>
+                              </w:txbxContent>
+                            </wps:txbx>
+                            <wps:bodyPr rot="0" spcFirstLastPara="0" vertOverflow="overflow" horzOverflow="overflow" vert="horz" wrap="square" lIns="91440" tIns="45720" rIns="91440" bIns="45720" numCol="1" spcCol="0" rtlCol="0" fromWordArt="0" anchor="ctr" anchorCtr="0" forceAA="0" compatLnSpc="1">
+                              <a:prstTxWarp prst="textNoShape">
+                                <a:avLst/>
+                              </a:prstTxWarp>
+                              <a:noAutofit/>
+                            </wps:bodyPr>
+                          </wps:wsp>
+                        </wpg:grpSp>
+                        <wps:wsp>
+                          <wps:cNvPr id="1565028966" name="Rectangle 8"/>
+                          <wps:cNvSpPr/>
+                          <wps:spPr>
+                            <a:xfrm>
+                              <a:off x="3368040" y="259080"/>
+                              <a:ext cx="2232660" cy="1234440"/>
+                            </a:xfrm>
+                            <a:prstGeom prst="rect">
+                              <a:avLst/>
+                            </a:prstGeom>
+                            <a:noFill/>
+                            <a:ln>
+                              <a:solidFill>
+                                <a:schemeClr val="tx1">
+                                  <a:lumMod val="95000"/>
+                                  <a:lumOff val="5000"/>
+                                </a:schemeClr>
+                              </a:solidFill>
+                              <a:prstDash val="dashDot"/>
+                            </a:ln>
+                          </wps:spPr>
+                          <wps:style>
+                            <a:lnRef idx="2">
+                              <a:schemeClr val="accent1">
+                                <a:shade val="15000"/>
+                              </a:schemeClr>
+                            </a:lnRef>
+                            <a:fillRef idx="1">
+                              <a:schemeClr val="accent1"/>
+                            </a:fillRef>
+                            <a:effectRef idx="0">
+                              <a:schemeClr val="accent1"/>
+                            </a:effectRef>
+                            <a:fontRef idx="minor">
+                              <a:schemeClr val="lt1"/>
+                            </a:fontRef>
+                          </wps:style>
+                          <wps:txbx>
+                            <w:txbxContent>
+                              <w:p>
+                                <w:pPr>
+                                  <w:jc w:val="center"/>
+                                  <w:rPr>
+                                    <w:color w:val="AACCEF"/>
+                                    <w:sz w:val="36"/>
+                                    <w:szCs w:val="36"/>
+                                  </w:rPr>
+                                </w:pPr>
+                                <w:r>
+                                  <w:rPr>
+                                    <w:color w:val="AACCEF"/>
+                                    <w:sz w:val="36"/>
+                                    <w:szCs w:val="36"/>
+                                  </w:rPr>
+                                  <w:t xml:space="preserve">Don’t </w:t>
+                                </w:r>
+                                <w:r>
+                                  <w:rPr>
+                                    <w:rFonts w:ascii="JetBrains Mono Medium" w:hAnsi="JetBrains Mono Medium" w:cs="JetBrains Mono Medium"/>
+                                    <w:color w:val="AACCEF"/>
+                                    <w:sz w:val="36"/>
+                                    <w:szCs w:val="36"/>
+                                  </w:rPr>
+                                  <w:t>CODE</w:t>
+                                </w:r>
+                                <w:r>
+                                  <w:rPr>
+                                    <w:color w:val="AACCEF"/>
+                                    <w:sz w:val="36"/>
+                                    <w:szCs w:val="36"/>
+                                  </w:rPr>
+                                  <w:t xml:space="preserve"> yet?</w:t>
+                                </w:r>
+                                <w:r>
+                                  <w:rPr>
+                                    <w:color w:val="AACCEF"/>
+                                    <w:sz w:val="36"/>
+                                    <w:szCs w:val="36"/>
+                                  </w:rPr>
+                                  <w:br/>
+                                </w:r>
+                                <w:r>
+                                  <w:rPr>
+                                    <w:color w:val="AACCEF"/>
+                                    <w:sz w:val="36"/>
+                                    <w:szCs w:val="36"/>
+                                  </w:rPr>
+                                  <w:t>Want</w:t>
+                                </w:r>
+                                <w:r>
+                                  <w:rPr>
+                                    <w:color w:val="AACCEF"/>
+                                    <w:sz w:val="36"/>
+                                    <w:szCs w:val="36"/>
+                                  </w:rPr>
+                                  <w:t xml:space="preserve"> to start</w:t>
+                                </w:r>
+                              </w:p>
+                            </w:txbxContent>
+                          </wps:txbx>
+                          <wps:bodyPr rot="0" spcFirstLastPara="0" vertOverflow="overflow" horzOverflow="overflow" vert="horz" wrap="square" lIns="91440" tIns="45720" rIns="91440" bIns="45720" numCol="1" spcCol="0" rtlCol="0" fromWordArt="0" anchor="ctr" anchorCtr="0" forceAA="0" compatLnSpc="1">
+                            <a:prstTxWarp prst="textNoShape">
+                              <a:avLst/>
+                            </a:prstTxWarp>
+                            <a:noAutofit/>
+                          </wps:bodyPr>
+                        </wps:wsp>
+                      </wpg:grpSp>
+                      <wps:wsp>
+                        <wps:cNvPr id="1468478192" name="Rectangle 8"/>
+                        <wps:cNvSpPr/>
+                        <wps:spPr>
+                          <a:xfrm>
+                            <a:off x="502920" y="2087880"/>
+                            <a:ext cx="2065020" cy="1325880"/>
+                          </a:xfrm>
+                          <a:prstGeom prst="rect">
+                            <a:avLst/>
+                          </a:prstGeom>
+                          <a:noFill/>
+                          <a:ln>
+                            <a:solidFill>
+                              <a:schemeClr val="tx1">
+                                <a:lumMod val="95000"/>
+                                <a:lumOff val="5000"/>
+                              </a:schemeClr>
+                            </a:solidFill>
+                            <a:prstDash val="dashDot"/>
+                          </a:ln>
+                        </wps:spPr>
+                        <wps:style>
+                          <a:lnRef idx="2">
+                            <a:schemeClr val="accent1">
+                              <a:shade val="15000"/>
+                            </a:schemeClr>
+                          </a:lnRef>
+                          <a:fillRef idx="1">
+                            <a:schemeClr val="accent1"/>
+                          </a:fillRef>
+                          <a:effectRef idx="0">
+                            <a:schemeClr val="accent1"/>
+                          </a:effectRef>
+                          <a:fontRef idx="minor">
+                            <a:schemeClr val="lt1"/>
+                          </a:fontRef>
+                        </wps:style>
+                        <wps:txbx>
+                          <w:txbxContent>
+                            <w:p>
+                              <w:pPr>
+                                <w:rPr>
+                                  <w:rFonts w:cs="Arial"/>
+                                  <w:color w:val="AACCEF"/>
+                                  <w:sz w:val="36"/>
+                                  <w:szCs w:val="36"/>
+                                </w:rPr>
+                              </w:pPr>
+                              <w:r>
+                                <w:rPr>
+                                  <w:rFonts w:ascii="JetBrains Mono Medium" w:hAnsi="JetBrains Mono Medium" w:cs="JetBrains Mono Medium"/>
+                                  <w:color w:val="AACCEF"/>
+                                  <w:sz w:val="36"/>
+                                  <w:szCs w:val="36"/>
+                                </w:rPr>
+                                <w:t>C</w:t>
+                              </w:r>
+                              <w:r>
+                                <w:rPr>
+                                  <w:rFonts w:cs="Arial"/>
+                                  <w:color w:val="AACCEF"/>
+                                  <w:sz w:val="36"/>
+                                  <w:szCs w:val="36"/>
+                                </w:rPr>
+                                <w:t>ome join us!</w:t>
+                              </w:r>
+                              <w:r>
+                                <w:rPr>
+                                  <w:rFonts w:cs="Arial"/>
+                                  <w:color w:val="AACCEF"/>
+                                  <w:sz w:val="36"/>
+                                  <w:szCs w:val="36"/>
+                                </w:rPr>
+                                <w:br/>
+                              </w:r>
+                              <w:r>
+                                <w:rPr>
+                                  <w:rFonts w:cs="Arial"/>
+                                  <w:color w:val="AACCEF"/>
+                                  <w:sz w:val="36"/>
+                                  <w:szCs w:val="36"/>
+                                </w:rPr>
+                                <w:t>All Languages Welcome</w:t>
+                              </w:r>
+                              <w:r>
+                                <w:rPr>
+                                  <w:rFonts w:cs="Arial"/>
+                                  <w:color w:val="AACCEF"/>
+                                  <w:sz w:val="36"/>
+                                  <w:szCs w:val="36"/>
+                                </w:rPr>
+                                <w:t>!</w:t>
+                              </w:r>
+                            </w:p>
+                          </w:txbxContent>
+                        </wps:txbx>
+                        <wps:bodyPr rot="0" spcFirstLastPara="0" vertOverflow="overflow" horzOverflow="overflow" vert="horz" wrap="square" lIns="91440" tIns="45720" rIns="91440" bIns="45720" numCol="1" spcCol="0" rtlCol="0" fromWordArt="0" anchor="ctr" anchorCtr="0" forceAA="0" compatLnSpc="1">
+                          <a:prstTxWarp prst="textNoShape">
+                            <a:avLst/>
+                          </a:prstTxWarp>
+                          <a:noAutofit/>
+                        </wps:bodyPr>
+                      </wps:wsp>
+                    </wpg:wgp>
+                  </a:graphicData>
+                </a:graphic>
+              </wp:anchor>
+            </w:drawing>
+          </mc:Choice>
+          <mc:Fallback>
+            <w:pict>
+              <v:group w14:anchorId="64327BB2" id="Group 33" o:spid="_x0000_s1054" style="position:absolute;margin-left:3.8pt;margin-top:32.4pt;width:492.6pt;height:4in;z-index:251695104" coordsize="62560,36576" o:gfxdata="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">
+                <v:group id="Group 32" o:spid="_x0000_s1055" style="position:absolute;width:62560;height:36576" coordsize="62560,36576" o:gfxdata="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">
+                  <v:group id="Group 30" o:spid="_x0000_s1056" style="position:absolute;width:62560;height:36576" coordsize="62560,36576" o:gfxdata="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">
+                    <v:rect id="Rectangle 2" o:spid="_x0000_s1057" style="position:absolute;width:62560;height:36576;visibility:visible;mso-wrap-style:square;v-text-anchor:middle" o:gfxdata="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" fillcolor="windowText" strokecolor="black [3200]" strokeweight="1pt"/>
+                    <v:rect id="Rectangle 25" o:spid="_x0000_s1058" style="position:absolute;left:2133;top:2590;width:28423;height:16307;visibility:visible;mso-wrap-style:square;v-text-anchor:middle" o:gfxdata="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" fillcolor="#156082 [3204]" strokecolor="#030e13 [484]" strokeweight="1pt">
+                      <v:textbox>
+                        <w:txbxContent>
+                          <w:p>
+                            <w:pPr>
+                              <w:jc w:val="center"/>
+                            </w:pPr>
+                            <w:r>
+                              <w:t>A bit of SIMPLE HTML code</w:t>
+                            </w:r>
+                          </w:p>
+                          <w:p>
+                            <w:pPr>
+                              <w:jc w:val="center"/>
+                            </w:pPr>
+                          </w:p>
+                          <w:p>
+                            <w:pPr>
+                              <w:jc w:val="center"/>
+                            </w:pPr>
+                            <w:r>
+                              <w:t>Python print “hello world”</w:t>
+                            </w:r>
+                          </w:p>
+                        </w:txbxContent>
+                      </v:textbox>
+                    </v:rect>
+                    <v:rect id="Rectangle 29" o:spid="_x0000_s1059" style="position:absolute;left:31699;top:16154;width:28651;height:19888;visibility:visible;mso-wrap-style:square;v-text-anchor:middle" o:gfxdata="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" fillcolor="#156082 [3204]" strokecolor="#030e13 [484]" strokeweight="1pt">
+                      <v:textbox>
+                        <w:txbxContent>
+                          <w:p>
+                            <w:pPr>
+                              <w:jc w:val="center"/>
+                            </w:pPr>
+                            <w:r>
+                              <w:t xml:space="preserve">Python </w:t>
+                            </w:r>
+                            <w:r>
+                              <w:t>,</w:t>
+                            </w:r>
+                            <w:r>
+                              <w:t>C#</w:t>
+                            </w:r>
+                          </w:p>
+                          <w:p>
+                            <w:pPr>
+                              <w:jc w:val="center"/>
+                            </w:pPr>
+                            <w:r>
+                              <w:t>C++</w:t>
+                            </w:r>
+                            <w:r>
+                              <w:t xml:space="preserve"> , </w:t>
+                            </w:r>
+                            <w:r>
+                              <w:t>HTML/CSS</w:t>
+                            </w:r>
+                          </w:p>
+                          <w:p>
+                            <w:pPr>
+                              <w:jc w:val="center"/>
+                            </w:pPr>
+                            <w:r>
+                              <w:t>Java</w:t>
+                            </w:r>
+                            <w:r>
+                              <w:t xml:space="preserve">, </w:t>
+                            </w:r>
+                            <w:r>
+                              <w:t>C</w:t>
+                            </w:r>
+                            <w:r>
+                              <w:t xml:space="preserve">  </w:t>
+                            </w:r>
+                            <w:r>
+                              <w:t>?</w:t>
+                            </w:r>
+                            <w:r>
+                              <w:br/>
+                              <w:t>“Doesn’t matter where your interest lies, We welcome all”</w:t>
+                            </w:r>
+                            <w:r>
+                              <w:br/>
+                              <w:t>Black Picture with languages text at a diagonal  going away angle</w:t>
+                            </w:r>
+                          </w:p>
+                        </w:txbxContent>
+                      </v:textbox>
+                    </v:rect>
+                  </v:group>
+                  <v:rect id="Rectangle 8" o:spid="_x0000_s1060" style="position:absolute;left:33680;top:2590;width:22327;height:12345;visibility:visible;mso-wrap-style:square;v-text-anchor:middle" o:gfxdata="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" filled="f" strokecolor="#0d0d0d [3069]" strokeweight="1pt">
+                    <v:stroke dashstyle="dashDot"/>
+                    <v:textbox>
+                      <w:txbxContent>
+                        <w:p>
+                          <w:pPr>
+                            <w:jc w:val="center"/>
+                            <w:rPr>
+                              <w:color w:val="AACCEF"/>
+                              <w:sz w:val="36"/>
+                              <w:szCs w:val="36"/>
+                            </w:rPr>
+                          </w:pPr>
+                          <w:r>
+                            <w:rPr>
+                              <w:color w:val="AACCEF"/>
+                              <w:sz w:val="36"/>
+                              <w:szCs w:val="36"/>
+                            </w:rPr>
+                            <w:t xml:space="preserve">Don’t </w:t>
+                          </w:r>
+                          <w:r>
+                            <w:rPr>
+                              <w:rFonts w:ascii="JetBrains Mono Medium" w:hAnsi="JetBrains Mono Medium" w:cs="JetBrains Mono Medium"/>
+                              <w:color w:val="AACCEF"/>
+                              <w:sz w:val="36"/>
+                              <w:szCs w:val="36"/>
+                            </w:rPr>
+                            <w:t>CODE</w:t>
+                          </w:r>
+                          <w:r>
+                            <w:rPr>
+                              <w:color w:val="AACCEF"/>
+                              <w:sz w:val="36"/>
+                              <w:szCs w:val="36"/>
+                            </w:rPr>
+                            <w:t xml:space="preserve"> yet?</w:t>
+                          </w:r>
+                          <w:r>
+                            <w:rPr>
+                              <w:color w:val="AACCEF"/>
+                              <w:sz w:val="36"/>
+                              <w:szCs w:val="36"/>
+                            </w:rPr>
+                            <w:br/>
+                          </w:r>
+                          <w:r>
+                            <w:rPr>
+                              <w:color w:val="AACCEF"/>
+                              <w:sz w:val="36"/>
+                              <w:szCs w:val="36"/>
+                            </w:rPr>
+                            <w:t>Want</w:t>
+                          </w:r>
+                          <w:r>
+                            <w:rPr>
+                              <w:color w:val="AACCEF"/>
+                              <w:sz w:val="36"/>
+                              <w:szCs w:val="36"/>
+                            </w:rPr>
+                            <w:t xml:space="preserve"> to start</w:t>
+                          </w:r>
+                        </w:p>
+                      </w:txbxContent>
+                    </v:textbox>
+                  </v:rect>
+                </v:group>
+                <v:rect id="Rectangle 8" o:spid="_x0000_s1061" style="position:absolute;left:5029;top:20878;width:20650;height:13259;visibility:visible;mso-wrap-style:square;v-text-anchor:middle" o:gfxdata="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" filled="f" strokecolor="#0d0d0d [3069]" strokeweight="1pt">
+                  <v:stroke dashstyle="dashDot"/>
+                  <v:textbox>
+                    <w:txbxContent>
+                      <w:p>
+                        <w:pPr>
+                          <w:rPr>
+                            <w:rFonts w:cs="Arial"/>
+                            <w:color w:val="AACCEF"/>
+                            <w:sz w:val="36"/>
+                            <w:szCs w:val="36"/>
+                          </w:rPr>
+                        </w:pPr>
+                        <w:r>
+                          <w:rPr>
+                            <w:rFonts w:ascii="JetBrains Mono Medium" w:hAnsi="JetBrains Mono Medium" w:cs="JetBrains Mono Medium"/>
+                            <w:color w:val="AACCEF"/>
+                            <w:sz w:val="36"/>
+                            <w:szCs w:val="36"/>
+                          </w:rPr>
+                          <w:t>C</w:t>
+                        </w:r>
+                        <w:r>
+                          <w:rPr>
+                            <w:rFonts w:cs="Arial"/>
+                            <w:color w:val="AACCEF"/>
+                            <w:sz w:val="36"/>
+                            <w:szCs w:val="36"/>
+                          </w:rPr>
+                          <w:t>ome join us!</w:t>
+                        </w:r>
+                        <w:r>
+                          <w:rPr>
+                            <w:rFonts w:cs="Arial"/>
+                            <w:color w:val="AACCEF"/>
+                            <w:sz w:val="36"/>
+                            <w:szCs w:val="36"/>
+                          </w:rPr>
+                          <w:br/>
+                        </w:r>
+                        <w:r>
+                          <w:rPr>
+                            <w:rFonts w:cs="Arial"/>
+                            <w:color w:val="AACCEF"/>
+                            <w:sz w:val="36"/>
+                            <w:szCs w:val="36"/>
+                          </w:rPr>
+                          <w:t>All Languages Welcome</w:t>
+                        </w:r>
+                        <w:r>
+                          <w:rPr>
+                            <w:rFonts w:cs="Arial"/>
+                            <w:color w:val="AACCEF"/>
+                            <w:sz w:val="36"/>
+                            <w:szCs w:val="36"/>
+                          </w:rPr>
+                          <w:t>!</w:t>
+                        </w:r>
+                      </w:p>
+                    </w:txbxContent>
+                  </v:textbox>
+                </v:rect>
+                <w10:wrap type="topAndBottom"/>
+              </v:group>
+            </w:pict>
+          </mc:Fallback>
+        </mc:AlternateContent>
+      </w:r>
+    </w:p>
+    <w:p/>
+    <w:p>
+      <w:r>
+        <w:rPr>
+          <w:noProof/>
+        </w:rPr>
+        <w:lastRenderedPageBreak/>
+        <mc:AlternateContent>
+          <mc:Choice Requires="wps">
+            <w:drawing>
+              <wp:anchor distT="0" distB="0" distL="114300" distR="114300" simplePos="0" relativeHeight="251696128" behindDoc="0" locked="0" layoutInCell="1" allowOverlap="1" wp14:anchorId="4B53BD37" wp14:editId="682BA999">
+                <wp:simplePos x="0" y="0"/>
+                <wp:positionH relativeFrom="column">
+                  <wp:posOffset>200892</wp:posOffset>
+                </wp:positionH>
+                <wp:positionV relativeFrom="paragraph">
+                  <wp:posOffset>602673</wp:posOffset>
+                </wp:positionV>
+                <wp:extent cx="2757054" cy="2202872"/>
+                <wp:effectExtent l="0" t="0" r="24765" b="26035"/>
+                <wp:wrapNone/>
+                <wp:docPr id="336995540" name="Rectangle 34"/>
+                <wp:cNvGraphicFramePr/>
+                <a:graphic xmlns:a="http://schemas.openxmlformats.org/drawingml/2006/main">
+                  <a:graphicData uri="http://schemas.microsoft.com/office/word/2010/wordprocessingShape">
+                    <wps:wsp>
+                      <wps:cNvSpPr/>
+                      <wps:spPr>
+                        <a:xfrm>
+                          <a:off x="0" y="0"/>
+                          <a:ext cx="2757054" cy="2202872"/>
+                        </a:xfrm>
+                        <a:prstGeom prst="rect">
+                          <a:avLst/>
+                        </a:prstGeom>
+                      </wps:spPr>
+                      <wps:style>
+                        <a:lnRef idx="2">
+                          <a:schemeClr val="accent1">
+                            <a:shade val="15000"/>
+                          </a:schemeClr>
+                        </a:lnRef>
+                        <a:fillRef idx="1">
+                          <a:schemeClr val="accent1"/>
+                        </a:fillRef>
+                        <a:effectRef idx="0">
+                          <a:schemeClr val="accent1"/>
+                        </a:effectRef>
+                        <a:fontRef idx="minor">
+                          <a:schemeClr val="lt1"/>
+                        </a:fontRef>
+                      </wps:style>
+                      <wps:txbx>
+                        <w:txbxContent>
+                          <w:p>
+                            <w:pPr>
+                              <w:jc w:val="center"/>
+                            </w:pPr>
+                            <w:r>
+                              <w:t>Some Nice community inspiring picture?</w:t>
+                            </w:r>
+                          </w:p>
+                        </w:txbxContent>
+                      </wps:txbx>
+                      <wps:bodyPr rot="0" spcFirstLastPara="0" vertOverflow="overflow" horzOverflow="overflow" vert="horz" wrap="square" lIns="91440" tIns="45720" rIns="91440" bIns="45720" numCol="1" spcCol="0" rtlCol="0" fromWordArt="0" anchor="ctr" anchorCtr="0" forceAA="0" compatLnSpc="1">
+                        <a:prstTxWarp prst="textNoShape">
+                          <a:avLst/>
+                        </a:prstTxWarp>
+                        <a:noAutofit/>
+                      </wps:bodyPr>
+                    </wps:wsp>
+                  </a:graphicData>
+                </a:graphic>
+                <wp14:sizeRelH relativeFrom="margin">
+                  <wp14:pctWidth>0</wp14:pctWidth>
+                </wp14:sizeRelH>
+              </wp:anchor>
+            </w:drawing>
+          </mc:Choice>
+          <mc:Fallback>
+            <w:pict>
+              <v:rect w14:anchorId="4B53BD37" id="Rectangle 34" o:spid="_x0000_s1062" style="position:absolute;margin-left:15.8pt;margin-top:47.45pt;width:217.1pt;height:173.45pt;z-index:251696128;visibility:visible;mso-wrap-style:square;mso-width-percent:0;mso-wrap-distance-left:9pt;mso-wrap-distance-top:0;mso-wrap-distance-right:9pt;mso-wrap-distance-bottom:0;mso-position-horizontal:absolute;mso-position-horizontal-relative:text;mso-position-vertical:absolute;mso-position-vertical-relative:text;mso-width-percent:0;mso-width-relative:margin;v-text-anchor:middle" o:gfxdata="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" fillcolor="#156082 [3204]" strokecolor="#030e13 [484]" strokeweight="1pt">
+                <v:textbox>
+                  <w:txbxContent>
+                    <w:p>
+                      <w:pPr>
+                        <w:jc w:val="center"/>
+                      </w:pPr>
+                      <w:r>
+                        <w:t>Some Nice community inspiring picture?</w:t>
+                      </w:r>
+                    </w:p>
+                  </w:txbxContent>
+                </v:textbox>
+              </v:rect>
+            </w:pict>
+          </mc:Fallback>
+        </mc:AlternateContent>
+      </w:r>
+      <w:r>
+        <w:rPr>
+          <w:noProof/>
+        </w:rPr>
+        <mc:AlternateContent>
+          <mc:Choice Requires="wpg">
+            <w:drawing>
+              <wp:anchor distT="0" distB="0" distL="114300" distR="114300" simplePos="0" relativeHeight="251683840" behindDoc="0" locked="0" layoutInCell="1" allowOverlap="1" wp14:anchorId="6A7D201D" wp14:editId="384895B3">
+                <wp:simplePos x="0" y="0"/>
+                <wp:positionH relativeFrom="column">
+                  <wp:posOffset>48260</wp:posOffset>
+                </wp:positionH>
+                <wp:positionV relativeFrom="paragraph">
+                  <wp:posOffset>374015</wp:posOffset>
+                </wp:positionV>
+                <wp:extent cx="6256020" cy="3657600"/>
+                <wp:effectExtent l="0" t="0" r="11430" b="19050"/>
+                <wp:wrapTopAndBottom/>
+                <wp:docPr id="688632870" name="Group 24"/>
+                <wp:cNvGraphicFramePr/>
+                <a:graphic xmlns:a="http://schemas.openxmlformats.org/drawingml/2006/main">
+                  <a:graphicData uri="http://schemas.microsoft.com/office/word/2010/wordprocessingGroup">
+                    <wpg:wgp>
+                      <wpg:cNvGrpSpPr/>
+                      <wpg:grpSpPr>
+                        <a:xfrm>
+                          <a:off x="0" y="0"/>
+                          <a:ext cx="6256020" cy="3657600"/>
+                          <a:chOff x="0" y="0"/>
+                          <a:chExt cx="6256020" cy="3657600"/>
+                        </a:xfrm>
+                      </wpg:grpSpPr>
+                      <wpg:grpSp>
+                        <wpg:cNvPr id="344512898" name="Group 10"/>
+                        <wpg:cNvGrpSpPr/>
+                        <wpg:grpSpPr>
+                          <a:xfrm>
+                            <a:off x="0" y="0"/>
+                            <a:ext cx="6256020" cy="3657600"/>
+                            <a:chOff x="0" y="0"/>
+                            <a:chExt cx="6256020" cy="3657600"/>
+                          </a:xfrm>
+                        </wpg:grpSpPr>
+                        <wps:wsp>
+                          <wps:cNvPr id="1289485354" name="Rectangle 2"/>
+                          <wps:cNvSpPr/>
+                          <wps:spPr>
+                            <a:xfrm>
+                              <a:off x="0" y="0"/>
+                              <a:ext cx="6256020" cy="3657600"/>
+                            </a:xfrm>
+                            <a:prstGeom prst="rect">
+                              <a:avLst/>
+                            </a:prstGeom>
+                            <a:gradFill>
+                              <a:gsLst>
+                                <a:gs pos="100000">
+                                  <a:srgbClr val="882DB5"/>
+                                </a:gs>
+                                <a:gs pos="61000">
+                                  <a:schemeClr val="tx1">
+                                    <a:lumMod val="95000"/>
+                                    <a:lumOff val="5000"/>
+                                  </a:schemeClr>
+                                </a:gs>
+                              </a:gsLst>
+                              <a:lin ang="5400000" scaled="1"/>
+                            </a:gradFill>
+                          </wps:spPr>
+                          <wps:style>
+                            <a:lnRef idx="2">
+                              <a:schemeClr val="dk1"/>
+                            </a:lnRef>
+                            <a:fillRef idx="1">
+                              <a:schemeClr val="lt1"/>
+                            </a:fillRef>
+                            <a:effectRef idx="0">
+                              <a:schemeClr val="dk1"/>
+                            </a:effectRef>
+                            <a:fontRef idx="minor">
+                              <a:schemeClr val="dk1"/>
+                            </a:fontRef>
+                          </wps:style>
+                          <wps:bodyPr rot="0" spcFirstLastPara="0" vertOverflow="overflow" horzOverflow="overflow" vert="horz" wrap="square" lIns="91440" tIns="45720" rIns="91440" bIns="45720" numCol="1" spcCol="0" rtlCol="0" fromWordArt="0" anchor="ctr" anchorCtr="0" forceAA="0" compatLnSpc="1">
+                            <a:prstTxWarp prst="textNoShape">
+                              <a:avLst/>
+                            </a:prstTxWarp>
+                            <a:noAutofit/>
+                          </wps:bodyPr>
+                        </wps:wsp>
+                        <wps:wsp>
+                          <wps:cNvPr id="1318720384" name="Rectangle 3"/>
+                          <wps:cNvSpPr/>
+                          <wps:spPr>
+                            <a:xfrm>
+                              <a:off x="0" y="3116580"/>
+                              <a:ext cx="6256020" cy="541020"/>
+                            </a:xfrm>
+                            <a:prstGeom prst="rect">
+                              <a:avLst/>
+                            </a:prstGeom>
+                            <a:solidFill>
+                              <a:srgbClr val="882DB5"/>
+                            </a:solidFill>
+                          </wps:spPr>
+                          <wps:style>
+                            <a:lnRef idx="2">
+                              <a:schemeClr val="accent1">
+                                <a:shade val="15000"/>
+                              </a:schemeClr>
+                            </a:lnRef>
+                            <a:fillRef idx="1">
+                              <a:schemeClr val="accent1"/>
+                            </a:fillRef>
+                            <a:effectRef idx="0">
+                              <a:schemeClr val="accent1"/>
+                            </a:effectRef>
+                            <a:fontRef idx="minor">
+                              <a:schemeClr val="lt1"/>
+                            </a:fontRef>
+                          </wps:style>
+                          <wps:txbx>
+                            <w:txbxContent>
+                              <w:p>
+                                <w:pPr>
+                                  <w:jc w:val="center"/>
+                                </w:pPr>
+                                <w:r>
+                                  <w:t xml:space="preserve">Footer – “contact details – email: </w:t>
+                                </w:r>
+                                <w:r>
+                                  <w:t>###@vo</w:t>
+                                </w:r>
+                                <w:r>
+                                  <w:t xml:space="preserve">ssie.net – vice chair” OR </w:t>
+                                </w:r>
+                                <w:proofErr w:type="spellStart"/>
+                                <w:r>
+                                  <w:t>smth</w:t>
+                                </w:r>
+                                <w:proofErr w:type="spellEnd"/>
+                              </w:p>
+                            </w:txbxContent>
+                          </wps:txbx>
+                          <wps:bodyPr rot="0" spcFirstLastPara="0" vertOverflow="overflow" horzOverflow="overflow" vert="horz" wrap="square" lIns="91440" tIns="45720" rIns="91440" bIns="45720" numCol="1" spcCol="0" rtlCol="0" fromWordArt="0" anchor="ctr" anchorCtr="0" forceAA="0" compatLnSpc="1">
+                            <a:prstTxWarp prst="textNoShape">
+                              <a:avLst/>
+                            </a:prstTxWarp>
+                            <a:noAutofit/>
+                          </wps:bodyPr>
+                        </wps:wsp>
+                      </wpg:grpSp>
+                      <wps:wsp>
+                        <wps:cNvPr id="1377203175" name="Rectangle 8"/>
+                        <wps:cNvSpPr/>
+                        <wps:spPr>
+                          <a:xfrm>
+                            <a:off x="2951018" y="373380"/>
+                            <a:ext cx="2946862" cy="1739438"/>
+                          </a:xfrm>
+                          <a:prstGeom prst="rect">
+                            <a:avLst/>
+                          </a:prstGeom>
+                          <a:noFill/>
+                          <a:ln>
+                            <a:solidFill>
+                              <a:schemeClr val="tx1">
+                                <a:lumMod val="95000"/>
+                                <a:lumOff val="5000"/>
+                              </a:schemeClr>
+                            </a:solidFill>
+                            <a:prstDash val="dashDot"/>
+                          </a:ln>
+                        </wps:spPr>
+                        <wps:style>
+                          <a:lnRef idx="2">
+                            <a:schemeClr val="accent1">
+                              <a:shade val="15000"/>
+                            </a:schemeClr>
+                          </a:lnRef>
+                          <a:fillRef idx="1">
+                            <a:schemeClr val="accent1"/>
+                          </a:fillRef>
+                          <a:effectRef idx="0">
+                            <a:schemeClr val="accent1"/>
+                          </a:effectRef>
+                          <a:fontRef idx="minor">
+                            <a:schemeClr val="lt1"/>
+                          </a:fontRef>
+                        </wps:style>
+                        <wps:txbx>
+                          <w:txbxContent>
+                            <w:p>
+                              <w:pPr>
+                                <w:jc w:val="center"/>
+                                <w:rPr>
+                                  <w:color w:val="AACCEF"/>
+                                  <w:sz w:val="36"/>
+                                  <w:szCs w:val="36"/>
+                                </w:rPr>
+                              </w:pPr>
+                              <w:proofErr w:type="spellStart"/>
+                              <w:r>
+                                <w:rPr>
+                                  <w:color w:val="AACCEF"/>
+                                  <w:sz w:val="36"/>
+                                  <w:szCs w:val="36"/>
+                                </w:rPr>
+                                <w:t>Vossie</w:t>
+                              </w:r>
+                              <w:proofErr w:type="spellEnd"/>
+                              <w:r>
+                                <w:rPr>
+                                  <w:color w:val="AACCEF"/>
+                                  <w:sz w:val="36"/>
+                                  <w:szCs w:val="36"/>
+                                </w:rPr>
+                                <w:t xml:space="preserve"> </w:t>
+                              </w:r>
+                              <w:proofErr w:type="spellStart"/>
+                              <w:r>
+                                <w:rPr>
+                                  <w:color w:val="AACCEF"/>
+                                  <w:sz w:val="36"/>
+                                  <w:szCs w:val="36"/>
+                                </w:rPr>
+                                <w:t>Devclub</w:t>
+                              </w:r>
+                              <w:proofErr w:type="spellEnd"/>
+                              <w:r>
+                                <w:rPr>
+                                  <w:color w:val="AACCEF"/>
+                                  <w:sz w:val="36"/>
+                                  <w:szCs w:val="36"/>
+                                </w:rPr>
+                                <w:t xml:space="preserve"> Mow</w:t>
+                              </w:r>
+                              <w:r>
+                                <w:rPr>
+                                  <w:color w:val="AACCEF"/>
+                                  <w:sz w:val="36"/>
+                                  <w:szCs w:val="36"/>
+                                </w:rPr>
+                                <w:t>bray</w:t>
+                              </w:r>
+                              <w:r>
+                                <w:rPr>
+                                  <w:color w:val="AACCEF"/>
+                                  <w:sz w:val="36"/>
+                                  <w:szCs w:val="36"/>
+                                </w:rPr>
+                                <w:br/>
+                                <w:t>Your local community built on a passion for this journey we call coding!</w:t>
+                              </w:r>
+                            </w:p>
+                          </w:txbxContent>
+                        </wps:txbx>
+                        <wps:bodyPr rot="0" spcFirstLastPara="0" vertOverflow="overflow" horzOverflow="overflow" vert="horz" wrap="square" lIns="91440" tIns="45720" rIns="91440" bIns="45720" numCol="1" spcCol="0" rtlCol="0" fromWordArt="0" anchor="ctr" anchorCtr="0" forceAA="0" compatLnSpc="1">
+                          <a:prstTxWarp prst="textNoShape">
+                            <a:avLst/>
+                          </a:prstTxWarp>
+                          <a:noAutofit/>
+                        </wps:bodyPr>
+                      </wps:wsp>
+                    </wpg:wgp>
+                  </a:graphicData>
+                </a:graphic>
+              </wp:anchor>
+            </w:drawing>
+          </mc:Choice>
+          <mc:Fallback>
+            <w:pict>
+              <v:group w14:anchorId="6A7D201D" id="Group 24" o:spid="_x0000_s1063" style="position:absolute;margin-left:3.8pt;margin-top:29.45pt;width:492.6pt;height:4in;z-index:251683840" coordsize="62560,36576" o:gfxdata="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">
+                <v:group id="_x0000_s1064" style="position:absolute;width:62560;height:36576" coordsize="62560,36576" o:gfxdata="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">
+                  <v:rect id="Rectangle 2" o:spid="_x0000_s1065" style="position:absolute;width:62560;height:36576;visibility:visible;mso-wrap-style:square;v-text-anchor:middle" o:gfxdata="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" fillcolor="#0d0d0d [3069]" strokecolor="black [3200]" strokeweight="1pt">
+                    <v:fill color2="#882db5" colors="0 #0d0d0d;39977f #0d0d0d" focus="100%" type="gradient"/>
+                  </v:rect>
+                  <v:rect id="_x0000_s1066" style="position:absolute;top:31165;width:62560;height:5411;visibility:visible;mso-wrap-style:square;v-text-anchor:middle" o:gfxdata="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" fillcolor="#882db5" strokecolor="#030e13 [484]" strokeweight="1pt">
+                    <v:textbox>
+                      <w:txbxContent>
+                        <w:p>
+                          <w:pPr>
+                            <w:jc w:val="center"/>
+                          </w:pPr>
+                          <w:r>
+                            <w:t xml:space="preserve">Footer – “contact details – email: </w:t>
+                          </w:r>
+                          <w:r>
+                            <w:t>###@vo</w:t>
+                          </w:r>
+                          <w:r>
+                            <w:t xml:space="preserve">ssie.net – vice chair” OR </w:t>
+                          </w:r>
+                          <w:proofErr w:type="spellStart"/>
+                          <w:r>
+                            <w:t>smth</w:t>
+                          </w:r>
+                          <w:proofErr w:type="spellEnd"/>
+                        </w:p>
+                      </w:txbxContent>
+                    </v:textbox>
+                  </v:rect>
+                </v:group>
+                <v:rect id="Rectangle 8" o:spid="_x0000_s1067" style="position:absolute;left:29510;top:3733;width:29468;height:17395;visibility:visible;mso-wrap-style:square;v-text-anchor:middle" o:gfxdata="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" filled="f" strokecolor="#0d0d0d [3069]" strokeweight="1pt">
+                  <v:stroke dashstyle="dashDot"/>
+                  <v:textbox>
+                    <w:txbxContent>
+                      <w:p>
+                        <w:pPr>
+                          <w:jc w:val="center"/>
+                          <w:rPr>
+                            <w:color w:val="AACCEF"/>
+                            <w:sz w:val="36"/>
+                            <w:szCs w:val="36"/>
+                          </w:rPr>
+                        </w:pPr>
+                        <w:proofErr w:type="spellStart"/>
+                        <w:r>
+                          <w:rPr>
+                            <w:color w:val="AACCEF"/>
+                            <w:sz w:val="36"/>
+                            <w:szCs w:val="36"/>
+                          </w:rPr>
+                          <w:t>Vossie</w:t>
+                        </w:r>
+                        <w:proofErr w:type="spellEnd"/>
+                        <w:r>
+                          <w:rPr>
+                            <w:color w:val="AACCEF"/>
+                            <w:sz w:val="36"/>
+                            <w:szCs w:val="36"/>
+                          </w:rPr>
+                          <w:t xml:space="preserve"> </w:t>
+                        </w:r>
+                        <w:proofErr w:type="spellStart"/>
+                        <w:r>
+                          <w:rPr>
+                            <w:color w:val="AACCEF"/>
+                            <w:sz w:val="36"/>
+                            <w:szCs w:val="36"/>
+                          </w:rPr>
+                          <w:t>Devclub</w:t>
+                        </w:r>
+                        <w:proofErr w:type="spellEnd"/>
+                        <w:r>
+                          <w:rPr>
+                            <w:color w:val="AACCEF"/>
+                            <w:sz w:val="36"/>
+                            <w:szCs w:val="36"/>
+                          </w:rPr>
+                          <w:t xml:space="preserve"> Mow</w:t>
+                        </w:r>
+                        <w:r>
+                          <w:rPr>
+                            <w:color w:val="AACCEF"/>
+                            <w:sz w:val="36"/>
+                            <w:szCs w:val="36"/>
+                          </w:rPr>
+                          <w:t>bray</w:t>
+                        </w:r>
+                        <w:r>
+                          <w:rPr>
+                            <w:color w:val="AACCEF"/>
+                            <w:sz w:val="36"/>
+                            <w:szCs w:val="36"/>
+                          </w:rPr>
+                          <w:br/>
+                          <w:t>Your local community built on a passion for this journey we call coding!</w:t>
+                        </w:r>
+                      </w:p>
+                    </w:txbxContent>
+                  </v:textbox>
+                </v:rect>
+                <w10:wrap type="topAndBottom"/>
+              </v:group>
+            </w:pict>
+          </mc:Fallback>
+        </mc:AlternateContent>
+      </w:r>
+    </w:p>
+    <w:p/>
     <w:p/>
     <w:sectPr>
       <w:pgSz w:w="11906" w:h="16838"/>
@@ -249,6 +4315,230 @@
 <file path=word/numbering.xml><?xml version="1.0" encoding="utf-8"?>
 <w:numbering xmlns:wpc="http://schemas.microsoft.com/office/word/2010/wordprocessingCanvas" xmlns:cx="http://schemas.microsoft.com/office/drawing/2014/chartex" xmlns:cx1="http://schemas.microsoft.com/office/drawing/2015/9/8/chartex" xmlns:cx2="http://schemas.microsoft.com/office/drawing/2015/10/21/chartex" xmlns:cx3="http://schemas.microsoft.com/office/drawing/2016/5/9/chartex" xmlns:cx4="http://schemas.microsoft.com/office/drawing/2016/5/10/chartex" xmlns:cx5="http://schemas.microsoft.com/office/drawing/2016/5/11/chartex" xmlns:cx6="http://schemas.microsoft.com/office/drawing/2016/5/12/chartex" xmlns:cx7="http://schemas.microsoft.com/office/drawing/2016/5/13/chartex" xmlns:cx8="http://schemas.microsoft.com/office/drawing/2016/5/14/chartex" xmlns:mc="http://schemas.openxmlformats.org/markup-compatibility/2006" xmlns:aink="http://schemas.microsoft.com/office/drawing/2016/ink" xmlns:am3d="http://schemas.microsoft.com/office/drawing/2017/model3d" xmlns:o="urn:schemas-microsoft-com:office:office" xmlns:oel="http://schemas.microsoft.com/office/2019/extlst" xmlns:r="http://schemas.openxmlformats.org/officeDocument/2006/relationships" xmlns:m="http://schemas.openxmlformats.org/officeDocument/2006/math" xmlns:v="urn:schemas-microsoft-com:vml" xmlns:wp14="http://schemas.microsoft.com/office/word/2010/wordprocessingDrawing" xmlns:wp="http://schemas.openxmlformats.org/drawingml/2006/wordprocessingDrawing" xmlns:w10="urn:schemas-microsoft-com:office:word" xmlns:w="http://schemas.openxmlformats.org/wordprocessingml/2006/main" xmlns:w14="http://schemas.microsoft.com/office/word/2010/wordml" xmlns:w15="http://schemas.microsoft.com/office/word/2012/wordml" xmlns:w16cex="http://schemas.microsoft.com/office/word/2018/wordml/cex" xmlns:w16cid="http://schemas.microsoft.com/office/word/2016/wordml/cid" xmlns:w16="http://schemas.microsoft.com/office/word/2018/wordml" xmlns:w16du="http://schemas.microsoft.com/office/word/2023/wordml/word16du" xmlns:w16sdtdh="http://schemas.microsoft.com/office/word/2020/wordml/sdtdatahash" xmlns:w16sdtfl="http://schemas.microsoft.com/office/word/2024/wordml/sdtformatlock" xmlns:w16se="http://schemas.microsoft.com/office/word/2015/wordml/symex" xmlns:wpg="http://schemas.microsoft.com/office/word/2010/wordprocessingGroup" xmlns:wpi="http://schemas.microsoft.com/office/word/2010/wordprocessingInk" xmlns:wne="http://schemas.microsoft.com/office/word/2006/wordml" xmlns:wps="http://schemas.microsoft.com/office/word/2010/wordprocessingShape" mc:Ignorable="w14 w15 w16se w16cid w16 w16cex w16sdtdh w16sdtfl w16du wp14">
   <w:abstractNum w:abstractNumId="0" w15:restartNumberingAfterBreak="0">
+    <w:nsid w:val="141B7490"/>
+    <w:multiLevelType w:val="hybridMultilevel"/>
+    <w:tmpl w:val="E142209C"/>
+    <w:lvl w:ilvl="0" w:tplc="6608CE16">
+      <w:numFmt w:val="bullet"/>
+      <w:lvlText w:val=""/>
+      <w:lvlJc w:val="left"/>
+      <w:pPr>
+        <w:ind w:left="720" w:hanging="360"/>
+      </w:pPr>
+      <w:rPr>
+        <w:rFonts w:ascii="Wingdings" w:eastAsiaTheme="minorHAnsi" w:hAnsi="Wingdings" w:cstheme="minorBidi" w:hint="default"/>
+      </w:rPr>
+    </w:lvl>
+    <w:lvl w:ilvl="1" w:tplc="1C090003" w:tentative="1">
+      <w:start w:val="1"/>
+      <w:numFmt w:val="bullet"/>
+      <w:lvlText w:val="o"/>
+      <w:lvlJc w:val="left"/>
+      <w:pPr>
+        <w:ind w:left="1440" w:hanging="360"/>
+      </w:pPr>
+      <w:rPr>
+        <w:rFonts w:ascii="Courier New" w:hAnsi="Courier New" w:cs="Courier New" w:hint="default"/>
+      </w:rPr>
+    </w:lvl>
+    <w:lvl w:ilvl="2" w:tplc="1C090005" w:tentative="1">
+      <w:start w:val="1"/>
+      <w:numFmt w:val="bullet"/>
+      <w:lvlText w:val=""/>
+      <w:lvlJc w:val="left"/>
+      <w:pPr>
+        <w:ind w:left="2160" w:hanging="360"/>
+      </w:pPr>
+      <w:rPr>
+        <w:rFonts w:ascii="Wingdings" w:hAnsi="Wingdings" w:hint="default"/>
+      </w:rPr>
+    </w:lvl>
+    <w:lvl w:ilvl="3" w:tplc="1C090001" w:tentative="1">
+      <w:start w:val="1"/>
+      <w:numFmt w:val="bullet"/>
+      <w:lvlText w:val=""/>
+      <w:lvlJc w:val="left"/>
+      <w:pPr>
+        <w:ind w:left="2880" w:hanging="360"/>
+      </w:pPr>
+      <w:rPr>
+        <w:rFonts w:ascii="Symbol" w:hAnsi="Symbol" w:hint="default"/>
+      </w:rPr>
+    </w:lvl>
+    <w:lvl w:ilvl="4" w:tplc="1C090003" w:tentative="1">
+      <w:start w:val="1"/>
+      <w:numFmt w:val="bullet"/>
+      <w:lvlText w:val="o"/>
+      <w:lvlJc w:val="left"/>
+      <w:pPr>
+        <w:ind w:left="3600" w:hanging="360"/>
+      </w:pPr>
+      <w:rPr>
+        <w:rFonts w:ascii="Courier New" w:hAnsi="Courier New" w:cs="Courier New" w:hint="default"/>
+      </w:rPr>
+    </w:lvl>
+    <w:lvl w:ilvl="5" w:tplc="1C090005" w:tentative="1">
+      <w:start w:val="1"/>
+      <w:numFmt w:val="bullet"/>
+      <w:lvlText w:val=""/>
+      <w:lvlJc w:val="left"/>
+      <w:pPr>
+        <w:ind w:left="4320" w:hanging="360"/>
+      </w:pPr>
+      <w:rPr>
+        <w:rFonts w:ascii="Wingdings" w:hAnsi="Wingdings" w:hint="default"/>
+      </w:rPr>
+    </w:lvl>
+    <w:lvl w:ilvl="6" w:tplc="1C090001" w:tentative="1">
+      <w:start w:val="1"/>
+      <w:numFmt w:val="bullet"/>
+      <w:lvlText w:val=""/>
+      <w:lvlJc w:val="left"/>
+      <w:pPr>
+        <w:ind w:left="5040" w:hanging="360"/>
+      </w:pPr>
+      <w:rPr>
+        <w:rFonts w:ascii="Symbol" w:hAnsi="Symbol" w:hint="default"/>
+      </w:rPr>
+    </w:lvl>
+    <w:lvl w:ilvl="7" w:tplc="1C090003" w:tentative="1">
+      <w:start w:val="1"/>
+      <w:numFmt w:val="bullet"/>
+      <w:lvlText w:val="o"/>
+      <w:lvlJc w:val="left"/>
+      <w:pPr>
+        <w:ind w:left="5760" w:hanging="360"/>
+      </w:pPr>
+      <w:rPr>
+        <w:rFonts w:ascii="Courier New" w:hAnsi="Courier New" w:cs="Courier New" w:hint="default"/>
+      </w:rPr>
+    </w:lvl>
+    <w:lvl w:ilvl="8" w:tplc="1C090005" w:tentative="1">
+      <w:start w:val="1"/>
+      <w:numFmt w:val="bullet"/>
+      <w:lvlText w:val=""/>
+      <w:lvlJc w:val="left"/>
+      <w:pPr>
+        <w:ind w:left="6480" w:hanging="360"/>
+      </w:pPr>
+      <w:rPr>
+        <w:rFonts w:ascii="Wingdings" w:hAnsi="Wingdings" w:hint="default"/>
+      </w:rPr>
+    </w:lvl>
+  </w:abstractNum>
+  <w:abstractNum w:abstractNumId="1" w15:restartNumberingAfterBreak="0">
+    <w:nsid w:val="33114E57"/>
+    <w:multiLevelType w:val="hybridMultilevel"/>
+    <w:tmpl w:val="353469BC"/>
+    <w:lvl w:ilvl="0" w:tplc="6608CE16">
+      <w:numFmt w:val="bullet"/>
+      <w:lvlText w:val=""/>
+      <w:lvlJc w:val="left"/>
+      <w:pPr>
+        <w:ind w:left="720" w:hanging="360"/>
+      </w:pPr>
+      <w:rPr>
+        <w:rFonts w:ascii="Wingdings" w:eastAsiaTheme="minorHAnsi" w:hAnsi="Wingdings" w:cstheme="minorBidi" w:hint="default"/>
+      </w:rPr>
+    </w:lvl>
+    <w:lvl w:ilvl="1" w:tplc="1C090003" w:tentative="1">
+      <w:start w:val="1"/>
+      <w:numFmt w:val="bullet"/>
+      <w:lvlText w:val="o"/>
+      <w:lvlJc w:val="left"/>
+      <w:pPr>
+        <w:ind w:left="1440" w:hanging="360"/>
+      </w:pPr>
+      <w:rPr>
+        <w:rFonts w:ascii="Courier New" w:hAnsi="Courier New" w:cs="Courier New" w:hint="default"/>
+      </w:rPr>
+    </w:lvl>
+    <w:lvl w:ilvl="2" w:tplc="1C090005" w:tentative="1">
+      <w:start w:val="1"/>
+      <w:numFmt w:val="bullet"/>
+      <w:lvlText w:val=""/>
+      <w:lvlJc w:val="left"/>
+      <w:pPr>
+        <w:ind w:left="2160" w:hanging="360"/>
+      </w:pPr>
+      <w:rPr>
+        <w:rFonts w:ascii="Wingdings" w:hAnsi="Wingdings" w:hint="default"/>
+      </w:rPr>
+    </w:lvl>
+    <w:lvl w:ilvl="3" w:tplc="1C090001" w:tentative="1">
+      <w:start w:val="1"/>
+      <w:numFmt w:val="bullet"/>
+      <w:lvlText w:val=""/>
+      <w:lvlJc w:val="left"/>
+      <w:pPr>
+        <w:ind w:left="2880" w:hanging="360"/>
+      </w:pPr>
+      <w:rPr>
+        <w:rFonts w:ascii="Symbol" w:hAnsi="Symbol" w:hint="default"/>
+      </w:rPr>
+    </w:lvl>
+    <w:lvl w:ilvl="4" w:tplc="1C090003" w:tentative="1">
+      <w:start w:val="1"/>
+      <w:numFmt w:val="bullet"/>
+      <w:lvlText w:val="o"/>
+      <w:lvlJc w:val="left"/>
+      <w:pPr>
+        <w:ind w:left="3600" w:hanging="360"/>
+      </w:pPr>
+      <w:rPr>
+        <w:rFonts w:ascii="Courier New" w:hAnsi="Courier New" w:cs="Courier New" w:hint="default"/>
+      </w:rPr>
+    </w:lvl>
+    <w:lvl w:ilvl="5" w:tplc="1C090005" w:tentative="1">
+      <w:start w:val="1"/>
+      <w:numFmt w:val="bullet"/>
+      <w:lvlText w:val=""/>
+      <w:lvlJc w:val="left"/>
+      <w:pPr>
+        <w:ind w:left="4320" w:hanging="360"/>
+      </w:pPr>
+      <w:rPr>
+        <w:rFonts w:ascii="Wingdings" w:hAnsi="Wingdings" w:hint="default"/>
+      </w:rPr>
+    </w:lvl>
+    <w:lvl w:ilvl="6" w:tplc="1C090001" w:tentative="1">
+      <w:start w:val="1"/>
+      <w:numFmt w:val="bullet"/>
+      <w:lvlText w:val=""/>
+      <w:lvlJc w:val="left"/>
+      <w:pPr>
+        <w:ind w:left="5040" w:hanging="360"/>
+      </w:pPr>
+      <w:rPr>
+        <w:rFonts w:ascii="Symbol" w:hAnsi="Symbol" w:hint="default"/>
+      </w:rPr>
+    </w:lvl>
+    <w:lvl w:ilvl="7" w:tplc="1C090003" w:tentative="1">
+      <w:start w:val="1"/>
+      <w:numFmt w:val="bullet"/>
+      <w:lvlText w:val="o"/>
+      <w:lvlJc w:val="left"/>
+      <w:pPr>
+        <w:ind w:left="5760" w:hanging="360"/>
+      </w:pPr>
+      <w:rPr>
+        <w:rFonts w:ascii="Courier New" w:hAnsi="Courier New" w:cs="Courier New" w:hint="default"/>
+      </w:rPr>
+    </w:lvl>
+    <w:lvl w:ilvl="8" w:tplc="1C090005" w:tentative="1">
+      <w:start w:val="1"/>
+      <w:numFmt w:val="bullet"/>
+      <w:lvlText w:val=""/>
+      <w:lvlJc w:val="left"/>
+      <w:pPr>
+        <w:ind w:left="6480" w:hanging="360"/>
+      </w:pPr>
+      <w:rPr>
+        <w:rFonts w:ascii="Wingdings" w:hAnsi="Wingdings" w:hint="default"/>
+      </w:rPr>
+    </w:lvl>
+  </w:abstractNum>
+  <w:abstractNum w:abstractNumId="2" w15:restartNumberingAfterBreak="0">
     <w:nsid w:val="33C429CD"/>
     <w:multiLevelType w:val="hybridMultilevel"/>
     <w:tmpl w:val="9782E5CA"/>
@@ -362,7 +4652,13 @@
     </w:lvl>
   </w:abstractNum>
   <w:num w:numId="1" w16cid:durableId="190337464">
+    <w:abstractNumId w:val="2"/>
+  </w:num>
+  <w:num w:numId="2" w16cid:durableId="1803763697">
     <w:abstractNumId w:val="0"/>
+  </w:num>
+  <w:num w:numId="3" w16cid:durableId="418987903">
+    <w:abstractNumId w:val="1"/>
   </w:num>
 </w:numbering>
 </file>
@@ -844,7 +5140,6 @@
     <w:next w:val="Normal"/>
     <w:link w:val="Heading4Char"/>
     <w:uiPriority w:val="9"/>
-    <w:semiHidden/>
     <w:unhideWhenUsed/>
     <w:qFormat/>
     <w:rsid w:val="00E0582F"/>
@@ -1042,7 +5337,6 @@
     <w:basedOn w:val="DefaultParagraphFont"/>
     <w:link w:val="Heading4"/>
     <w:uiPriority w:val="9"/>
-    <w:semiHidden/>
     <w:rsid w:val="00E0582F"/>
     <w:rPr>
       <w:rFonts w:eastAsiaTheme="majorEastAsia" w:cstheme="majorBidi"/>
@@ -1286,6 +5580,29 @@
       <w:smallCaps/>
       <w:color w:val="0F4761" w:themeColor="accent1" w:themeShade="BF"/>
       <w:spacing w:val="5"/>
+    </w:rPr>
+  </w:style>
+  <w:style w:type="character" w:styleId="Hyperlink">
+    <w:name w:val="Hyperlink"/>
+    <w:basedOn w:val="DefaultParagraphFont"/>
+    <w:uiPriority w:val="99"/>
+    <w:unhideWhenUsed/>
+    <w:rsid w:val="00B92E68"/>
+    <w:rPr>
+      <w:color w:val="467886" w:themeColor="hyperlink"/>
+      <w:u w:val="single"/>
+    </w:rPr>
+  </w:style>
+  <w:style w:type="character" w:styleId="UnresolvedMention">
+    <w:name w:val="Unresolved Mention"/>
+    <w:basedOn w:val="DefaultParagraphFont"/>
+    <w:uiPriority w:val="99"/>
+    <w:semiHidden/>
+    <w:unhideWhenUsed/>
+    <w:rsid w:val="00B92E68"/>
+    <w:rPr>
+      <w:color w:val="605E5C"/>
+      <w:shd w:val="clear" w:color="auto" w:fill="E1DFDD"/>
     </w:rPr>
   </w:style>
 </w:styles>

</xml_diff>

<commit_message>
Merged seperate docs. Completed base layout design.
</commit_message>
<xml_diff>
--- a/Design/Skeleton.docx
+++ b/Design/Skeleton.docx
@@ -375,7 +375,23 @@
       </w:r>
       <w:proofErr w:type="spellEnd"/>
       <w:r>
-        <w:t xml:space="preserve"> portfolios and have a small section of the website to themselves if they want to, We’ll start with the 4 committee members – and then members who are actively participating or are seen to be actually actively participating can have a section there. They can put whatever they want, a bit about themselves, they’re preferred languages, whatever.</w:t>
+        <w:t xml:space="preserve"> portfolios and have a small section of the website to themselves if they want to, </w:t>
+      </w:r>
+      <w:proofErr w:type="gramStart"/>
+      <w:r>
+        <w:t>We’ll</w:t>
+      </w:r>
+      <w:proofErr w:type="gramEnd"/>
+      <w:r>
+        <w:t xml:space="preserve"> start with the 4 committee members – and then members who are actively participating or are seen to be </w:t>
+      </w:r>
+      <w:proofErr w:type="gramStart"/>
+      <w:r>
+        <w:t>actually actively</w:t>
+      </w:r>
+      <w:proofErr w:type="gramEnd"/>
+      <w:r>
+        <w:t xml:space="preserve"> participating can have a section there. They can put whatever they want, a bit about themselves, they’re preferred languages, whatever.</w:t>
       </w:r>
     </w:p>
     <w:p>
@@ -432,7 +448,7 @@
         <mc:AlternateContent>
           <mc:Choice Requires="wps">
             <w:drawing>
-              <wp:anchor distT="0" distB="0" distL="114300" distR="114300" simplePos="0" relativeHeight="251665408" behindDoc="0" locked="0" layoutInCell="1" allowOverlap="1" wp14:anchorId="00C9EC45" wp14:editId="00EB543B">
+              <wp:anchor distT="0" distB="0" distL="114300" distR="114300" simplePos="0" relativeHeight="251664384" behindDoc="0" locked="0" layoutInCell="1" allowOverlap="1" wp14:anchorId="00C9EC45" wp14:editId="44A9E5EE">
                 <wp:simplePos x="0" y="0"/>
                 <wp:positionH relativeFrom="column">
                   <wp:posOffset>5334000</wp:posOffset>
@@ -509,7 +525,7 @@
           </mc:Choice>
           <mc:Fallback>
             <w:pict>
-              <v:rect w14:anchorId="00C9EC45" id="Rectangle 15" o:spid="_x0000_s1026" style="position:absolute;margin-left:420pt;margin-top:17.15pt;width:99.6pt;height:112.8pt;z-index:251665408;visibility:visible;mso-wrap-style:square;mso-wrap-distance-left:9pt;mso-wrap-distance-top:0;mso-wrap-distance-right:9pt;mso-wrap-distance-bottom:0;mso-position-horizontal:absolute;mso-position-horizontal-relative:text;mso-position-vertical:absolute;mso-position-vertical-relative:text;v-text-anchor:top" o:gfxdata="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" fillcolor="white [3212]" strokecolor="#030e13 [484]" strokeweight="1pt">
+              <v:rect w14:anchorId="00C9EC45" id="Rectangle 15" o:spid="_x0000_s1026" style="position:absolute;margin-left:420pt;margin-top:17.15pt;width:99.6pt;height:112.8pt;z-index:251664384;visibility:visible;mso-wrap-style:square;mso-wrap-distance-left:9pt;mso-wrap-distance-top:0;mso-wrap-distance-right:9pt;mso-wrap-distance-bottom:0;mso-position-horizontal:absolute;mso-position-horizontal-relative:text;mso-position-vertical:absolute;mso-position-vertical-relative:text;v-text-anchor:top" o:gfxdata="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" fillcolor="white [3212]" strokecolor="#030e13 [484]" strokeweight="1pt">
                 <v:textbox>
                   <w:txbxContent>
                     <w:p>
@@ -540,7 +556,7 @@
         <mc:AlternateContent>
           <mc:Choice Requires="wps">
             <w:drawing>
-              <wp:anchor distT="0" distB="0" distL="114300" distR="114300" simplePos="0" relativeHeight="251637760" behindDoc="0" locked="0" layoutInCell="1" allowOverlap="1" wp14:anchorId="7E2C8DA7" wp14:editId="1C8BC74E">
+              <wp:anchor distT="0" distB="0" distL="114300" distR="114300" simplePos="0" relativeHeight="251635712" behindDoc="0" locked="0" layoutInCell="1" allowOverlap="1" wp14:anchorId="7E2C8DA7" wp14:editId="62C5E381">
                 <wp:simplePos x="0" y="0"/>
                 <wp:positionH relativeFrom="column">
                   <wp:posOffset>495300</wp:posOffset>
@@ -604,7 +620,7 @@
           </mc:Choice>
           <mc:Fallback>
             <w:pict>
-              <v:rect w14:anchorId="42D0CF58" id="Rectangle 3" o:spid="_x0000_s1026" style="position:absolute;margin-left:39pt;margin-top:26.5pt;width:127.2pt;height:18pt;z-index:251637760;visibility:visible;mso-wrap-style:square;mso-wrap-distance-left:9pt;mso-wrap-distance-top:0;mso-wrap-distance-right:9pt;mso-wrap-distance-bottom:0;mso-position-horizontal:absolute;mso-position-horizontal-relative:text;mso-position-vertical:absolute;mso-position-vertical-relative:text;v-text-anchor:middle" o:gfxdata="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" fillcolor="white [3212]" strokecolor="white [3212]" strokeweight="1pt"/>
+              <v:rect w14:anchorId="6DB57112" id="Rectangle 3" o:spid="_x0000_s1026" style="position:absolute;margin-left:39pt;margin-top:26.5pt;width:127.2pt;height:18pt;z-index:251635712;visibility:visible;mso-wrap-style:square;mso-wrap-distance-left:9pt;mso-wrap-distance-top:0;mso-wrap-distance-right:9pt;mso-wrap-distance-bottom:0;mso-position-horizontal:absolute;mso-position-horizontal-relative:text;mso-position-vertical:absolute;mso-position-vertical-relative:text;v-text-anchor:middle" o:gfxdata="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" fillcolor="white [3212]" strokecolor="white [3212]" strokeweight="1pt"/>
             </w:pict>
           </mc:Fallback>
         </mc:AlternateContent>
@@ -621,7 +637,7 @@
         <mc:AlternateContent>
           <mc:Choice Requires="wpg">
             <w:drawing>
-              <wp:anchor distT="0" distB="0" distL="114300" distR="114300" simplePos="0" relativeHeight="251680768" behindDoc="0" locked="0" layoutInCell="1" allowOverlap="1" wp14:anchorId="796DB093" wp14:editId="6FE9F91C">
+              <wp:anchor distT="0" distB="0" distL="114300" distR="114300" simplePos="0" relativeHeight="251679744" behindDoc="0" locked="0" layoutInCell="1" allowOverlap="1" wp14:anchorId="796DB093" wp14:editId="7CC25699">
                 <wp:simplePos x="0" y="0"/>
                 <wp:positionH relativeFrom="column">
                   <wp:posOffset>5516880</wp:posOffset>
@@ -745,7 +761,7 @@
           </mc:Choice>
           <mc:Fallback>
             <w:pict>
-              <v:group w14:anchorId="796DB093" id="Group 21" o:spid="_x0000_s1027" style="position:absolute;margin-left:434.4pt;margin-top:58.95pt;width:69pt;height:40.8pt;z-index:251680768" coordsize="8763,5181" o:gfxdata="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">
+              <v:group w14:anchorId="796DB093" id="Group 21" o:spid="_x0000_s1027" style="position:absolute;margin-left:434.4pt;margin-top:58.95pt;width:69pt;height:40.8pt;z-index:251679744" coordsize="8763,5181" o:gfxdata="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">
                 <v:oval id="Oval 16" o:spid="_x0000_s1028" style="position:absolute;left:2743;width:3200;height:3048;visibility:visible;mso-wrap-style:square;v-text-anchor:middle" o:gfxdata="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" fillcolor="#5caa78" strokecolor="#030e13 [484]" strokeweight="1pt">
                   <v:stroke joinstyle="miter"/>
                 </v:oval>
@@ -793,7 +809,7 @@
         <mc:AlternateContent>
           <mc:Choice Requires="wpg">
             <w:drawing>
-              <wp:anchor distT="0" distB="0" distL="114300" distR="114300" simplePos="0" relativeHeight="251669504" behindDoc="0" locked="0" layoutInCell="1" allowOverlap="1" wp14:anchorId="6F1CBC15" wp14:editId="5F0B029F">
+              <wp:anchor distT="0" distB="0" distL="114300" distR="114300" simplePos="0" relativeHeight="251668480" behindDoc="0" locked="0" layoutInCell="1" allowOverlap="1" wp14:anchorId="6F1CBC15" wp14:editId="44E6B287">
                 <wp:simplePos x="0" y="0"/>
                 <wp:positionH relativeFrom="column">
                   <wp:posOffset>5516880</wp:posOffset>
@@ -917,7 +933,7 @@
           </mc:Choice>
           <mc:Fallback>
             <w:pict>
-              <v:group w14:anchorId="6F1CBC15" id="Group 22" o:spid="_x0000_s1030" style="position:absolute;margin-left:434.4pt;margin-top:10.95pt;width:66pt;height:45pt;z-index:251669504" coordsize="8382,5715" o:gfxdata="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">
+              <v:group w14:anchorId="6F1CBC15" id="Group 22" o:spid="_x0000_s1030" style="position:absolute;margin-left:434.4pt;margin-top:10.95pt;width:66pt;height:45pt;z-index:251668480" coordsize="8382,5715" o:gfxdata="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">
                 <v:oval id="Oval 16" o:spid="_x0000_s1031" style="position:absolute;left:2743;width:3200;height:3048;visibility:visible;mso-wrap-style:square;v-text-anchor:middle" o:gfxdata="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" fillcolor="#ffa6c9" strokecolor="#030e13 [484]" strokeweight="1pt">
                   <v:stroke joinstyle="miter"/>
                 </v:oval>
@@ -974,7 +990,7 @@
                     <pic:cNvPicPr/>
                   </pic:nvPicPr>
                   <pic:blipFill>
-                    <a:blip r:embed="rId5">
+                    <a:blip r:embed="rId7">
                       <a:extLst>
                         <a:ext uri="{28A0092B-C50C-407E-A947-70E740481C1C}">
                           <a14:useLocalDpi xmlns:a14="http://schemas.microsoft.com/office/drawing/2010/main" val="0"/>
@@ -1004,6 +1020,11 @@
     <w:p>
       <w:pPr>
         <w:pStyle w:val="Heading2"/>
+        <w:rPr>
+          <w:color w:val="C00000"/>
+          <w:sz w:val="16"/>
+          <w:szCs w:val="16"/>
+        </w:rPr>
       </w:pPr>
       <w:r>
         <w:rPr>
@@ -1012,7 +1033,7 @@
         <mc:AlternateContent>
           <mc:Choice Requires="wps">
             <w:drawing>
-              <wp:anchor distT="0" distB="0" distL="114300" distR="114300" simplePos="0" relativeHeight="251636735" behindDoc="0" locked="0" layoutInCell="1" allowOverlap="1" wp14:anchorId="16448962" wp14:editId="4F521F68">
+              <wp:anchor distT="0" distB="0" distL="114300" distR="114300" simplePos="0" relativeHeight="251634687" behindDoc="0" locked="0" layoutInCell="1" allowOverlap="1" wp14:anchorId="16448962" wp14:editId="018B9453">
                 <wp:simplePos x="0" y="0"/>
                 <wp:positionH relativeFrom="column">
                   <wp:posOffset>5334000</wp:posOffset>
@@ -1089,7 +1110,7 @@
           </mc:Choice>
           <mc:Fallback>
             <w:pict>
-              <v:rect w14:anchorId="16448962" id="_x0000_s1033" style="position:absolute;margin-left:420pt;margin-top:17.35pt;width:99.6pt;height:112.8pt;z-index:251636735;visibility:visible;mso-wrap-style:square;mso-wrap-distance-left:9pt;mso-wrap-distance-top:0;mso-wrap-distance-right:9pt;mso-wrap-distance-bottom:0;mso-position-horizontal:absolute;mso-position-horizontal-relative:text;mso-position-vertical:absolute;mso-position-vertical-relative:text;v-text-anchor:top" o:gfxdata="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" fillcolor="white [3212]" strokecolor="#030e13 [484]" strokeweight="1pt">
+              <v:rect w14:anchorId="16448962" id="_x0000_s1033" style="position:absolute;margin-left:420pt;margin-top:17.35pt;width:99.6pt;height:112.8pt;z-index:251634687;visibility:visible;mso-wrap-style:square;mso-wrap-distance-left:9pt;mso-wrap-distance-top:0;mso-wrap-distance-right:9pt;mso-wrap-distance-bottom:0;mso-position-horizontal:absolute;mso-position-horizontal-relative:text;mso-position-vertical:absolute;mso-position-vertical-relative:text;v-text-anchor:top" o:gfxdata="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" fillcolor="white [3212]" strokecolor="#030e13 [484]" strokeweight="1pt">
                 <v:textbox>
                   <w:txbxContent>
                     <w:p>
@@ -1116,6 +1137,22 @@
       <w:r>
         <w:t>Option 2 - Poster colours:</w:t>
       </w:r>
+      <w:r>
+        <w:t xml:space="preserve"> </w:t>
+      </w:r>
+      <w:r>
+        <w:rPr>
+          <w:b/>
+          <w:bCs/>
+          <w:i/>
+          <w:iCs/>
+          <w:color w:val="C00000"/>
+          <w:sz w:val="16"/>
+          <w:szCs w:val="16"/>
+          <w:u w:val="single"/>
+        </w:rPr>
+        <w:t>(ENSURE TO ENCOMPASS A FULL-ON COMPUTER!)</w:t>
+      </w:r>
     </w:p>
     <w:p>
       <w:r>
@@ -1125,7 +1162,7 @@
         <mc:AlternateContent>
           <mc:Choice Requires="wpg">
             <w:drawing>
-              <wp:anchor distT="0" distB="0" distL="114300" distR="114300" simplePos="0" relativeHeight="251671552" behindDoc="0" locked="0" layoutInCell="1" allowOverlap="1" wp14:anchorId="1C0C8362" wp14:editId="44706787">
+              <wp:anchor distT="0" distB="0" distL="114300" distR="114300" simplePos="0" relativeHeight="251670528" behindDoc="0" locked="0" layoutInCell="1" allowOverlap="1" wp14:anchorId="1C0C8362" wp14:editId="615BC16E">
                 <wp:simplePos x="0" y="0"/>
                 <wp:positionH relativeFrom="column">
                   <wp:posOffset>5478780</wp:posOffset>
@@ -1249,7 +1286,7 @@
           </mc:Choice>
           <mc:Fallback>
             <w:pict>
-              <v:group w14:anchorId="1C0C8362" id="Group 20" o:spid="_x0000_s1034" style="position:absolute;margin-left:431.4pt;margin-top:59.7pt;width:69pt;height:40.8pt;z-index:251671552" coordsize="8763,5181" o:gfxdata="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">
+              <v:group w14:anchorId="1C0C8362" id="Group 20" o:spid="_x0000_s1034" style="position:absolute;margin-left:431.4pt;margin-top:59.7pt;width:69pt;height:40.8pt;z-index:251670528" coordsize="8763,5181" o:gfxdata="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">
                 <v:oval id="Oval 16" o:spid="_x0000_s1035" style="position:absolute;left:2743;width:3200;height:3048;visibility:visible;mso-wrap-style:square;v-text-anchor:middle" o:gfxdata="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" fillcolor="#553743" strokecolor="#030e13 [484]" strokeweight="1pt">
                   <v:stroke joinstyle="miter"/>
                 </v:oval>
@@ -1293,7 +1330,7 @@
         <mc:AlternateContent>
           <mc:Choice Requires="wpg">
             <w:drawing>
-              <wp:anchor distT="0" distB="0" distL="114300" distR="114300" simplePos="0" relativeHeight="251678720" behindDoc="0" locked="0" layoutInCell="1" allowOverlap="1" wp14:anchorId="3DA9BA98" wp14:editId="27407C36">
+              <wp:anchor distT="0" distB="0" distL="114300" distR="114300" simplePos="0" relativeHeight="251677696" behindDoc="0" locked="0" layoutInCell="1" allowOverlap="1" wp14:anchorId="3DA9BA98" wp14:editId="18187161">
                 <wp:simplePos x="0" y="0"/>
                 <wp:positionH relativeFrom="column">
                   <wp:posOffset>5516880</wp:posOffset>
@@ -1417,7 +1454,7 @@
           </mc:Choice>
           <mc:Fallback>
             <w:pict>
-              <v:group w14:anchorId="3DA9BA98" id="Group 23" o:spid="_x0000_s1037" style="position:absolute;margin-left:434.4pt;margin-top:11.1pt;width:66pt;height:42pt;z-index:251678720" coordsize="8382,5334" o:gfxdata="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">
+              <v:group w14:anchorId="3DA9BA98" id="Group 23" o:spid="_x0000_s1037" style="position:absolute;margin-left:434.4pt;margin-top:11.1pt;width:66pt;height:42pt;z-index:251677696" coordsize="8382,5334" o:gfxdata="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">
                 <v:oval id="Oval 16" o:spid="_x0000_s1038" style="position:absolute;left:2743;width:3200;height:3048;visibility:visible;mso-wrap-style:square;v-text-anchor:middle" o:gfxdata="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" fillcolor="#053b19" strokecolor="#030e13 [484]" strokeweight="1pt">
                   <v:stroke joinstyle="miter"/>
                 </v:oval>
@@ -1474,7 +1511,7 @@
                     <pic:cNvPicPr/>
                   </pic:nvPicPr>
                   <pic:blipFill>
-                    <a:blip r:embed="rId6">
+                    <a:blip r:embed="rId8">
                       <a:extLst>
                         <a:ext uri="{28A0092B-C50C-407E-A947-70E740481C1C}">
                           <a14:useLocalDpi xmlns:a14="http://schemas.microsoft.com/office/drawing/2010/main" val="0"/>
@@ -1525,9 +1562,309 @@
           <w:color w:val="EE0000"/>
         </w:rPr>
         <mc:AlternateContent>
+          <mc:Choice Requires="wpg">
+            <w:drawing>
+              <wp:anchor distT="0" distB="0" distL="114300" distR="114300" simplePos="0" relativeHeight="251655168" behindDoc="0" locked="0" layoutInCell="1" allowOverlap="1" wp14:anchorId="7BE2B6E9" wp14:editId="443792C3">
+                <wp:simplePos x="0" y="0"/>
+                <wp:positionH relativeFrom="column">
+                  <wp:posOffset>48491</wp:posOffset>
+                </wp:positionH>
+                <wp:positionV relativeFrom="paragraph">
+                  <wp:posOffset>531899</wp:posOffset>
+                </wp:positionV>
+                <wp:extent cx="6256020" cy="5204460"/>
+                <wp:effectExtent l="0" t="0" r="11430" b="15240"/>
+                <wp:wrapTopAndBottom/>
+                <wp:docPr id="107460449" name="Group 33"/>
+                <wp:cNvGraphicFramePr/>
+                <a:graphic xmlns:a="http://schemas.openxmlformats.org/drawingml/2006/main">
+                  <a:graphicData uri="http://schemas.microsoft.com/office/word/2010/wordprocessingGroup">
+                    <wpg:wgp>
+                      <wpg:cNvGrpSpPr/>
+                      <wpg:grpSpPr>
+                        <a:xfrm>
+                          <a:off x="0" y="0"/>
+                          <a:ext cx="6256020" cy="5204460"/>
+                          <a:chOff x="0" y="0"/>
+                          <a:chExt cx="6256020" cy="5204460"/>
+                        </a:xfrm>
+                      </wpg:grpSpPr>
+                      <wpg:grpSp>
+                        <wpg:cNvPr id="1771027599" name="Group 10"/>
+                        <wpg:cNvGrpSpPr/>
+                        <wpg:grpSpPr>
+                          <a:xfrm>
+                            <a:off x="0" y="0"/>
+                            <a:ext cx="6256020" cy="5204460"/>
+                            <a:chOff x="0" y="0"/>
+                            <a:chExt cx="6256020" cy="3657600"/>
+                          </a:xfrm>
+                          <a:gradFill>
+                            <a:gsLst>
+                              <a:gs pos="100000">
+                                <a:srgbClr val="882DB5"/>
+                              </a:gs>
+                              <a:gs pos="0">
+                                <a:srgbClr val="882DB5"/>
+                              </a:gs>
+                              <a:gs pos="74000">
+                                <a:schemeClr val="tx1">
+                                  <a:lumMod val="95000"/>
+                                  <a:lumOff val="5000"/>
+                                </a:schemeClr>
+                              </a:gs>
+                              <a:gs pos="24000">
+                                <a:schemeClr val="tx1">
+                                  <a:lumMod val="95000"/>
+                                  <a:lumOff val="5000"/>
+                                </a:schemeClr>
+                              </a:gs>
+                            </a:gsLst>
+                            <a:lin ang="5400000" scaled="1"/>
+                          </a:gradFill>
+                        </wpg:grpSpPr>
+                        <wps:wsp>
+                          <wps:cNvPr id="1009979799" name="Rectangle 2"/>
+                          <wps:cNvSpPr/>
+                          <wps:spPr>
+                            <a:xfrm>
+                              <a:off x="0" y="0"/>
+                              <a:ext cx="6256020" cy="3657600"/>
+                            </a:xfrm>
+                            <a:prstGeom prst="rect">
+                              <a:avLst/>
+                            </a:prstGeom>
+                            <a:gradFill>
+                              <a:gsLst>
+                                <a:gs pos="100000">
+                                  <a:srgbClr val="882DB5"/>
+                                </a:gs>
+                                <a:gs pos="0">
+                                  <a:srgbClr val="882DB5"/>
+                                </a:gs>
+                                <a:gs pos="71000">
+                                  <a:schemeClr val="tx1">
+                                    <a:lumMod val="95000"/>
+                                    <a:lumOff val="5000"/>
+                                  </a:schemeClr>
+                                </a:gs>
+                                <a:gs pos="28000">
+                                  <a:schemeClr val="tx1">
+                                    <a:lumMod val="95000"/>
+                                    <a:lumOff val="5000"/>
+                                  </a:schemeClr>
+                                </a:gs>
+                              </a:gsLst>
+                              <a:lin ang="5400000" scaled="1"/>
+                            </a:gradFill>
+                          </wps:spPr>
+                          <wps:style>
+                            <a:lnRef idx="2">
+                              <a:schemeClr val="dk1"/>
+                            </a:lnRef>
+                            <a:fillRef idx="1">
+                              <a:schemeClr val="lt1"/>
+                            </a:fillRef>
+                            <a:effectRef idx="0">
+                              <a:schemeClr val="dk1"/>
+                            </a:effectRef>
+                            <a:fontRef idx="minor">
+                              <a:schemeClr val="dk1"/>
+                            </a:fontRef>
+                          </wps:style>
+                          <wps:bodyPr rot="0" spcFirstLastPara="0" vertOverflow="overflow" horzOverflow="overflow" vert="horz" wrap="square" lIns="91440" tIns="45720" rIns="91440" bIns="45720" numCol="1" spcCol="0" rtlCol="0" fromWordArt="0" anchor="ctr" anchorCtr="0" forceAA="0" compatLnSpc="1">
+                            <a:prstTxWarp prst="textNoShape">
+                              <a:avLst/>
+                            </a:prstTxWarp>
+                            <a:noAutofit/>
+                          </wps:bodyPr>
+                        </wps:wsp>
+                        <wps:wsp>
+                          <wps:cNvPr id="666979119" name="Rectangle 3"/>
+                          <wps:cNvSpPr/>
+                          <wps:spPr>
+                            <a:xfrm>
+                              <a:off x="0" y="3288091"/>
+                              <a:ext cx="6256020" cy="369509"/>
+                            </a:xfrm>
+                            <a:prstGeom prst="rect">
+                              <a:avLst/>
+                            </a:prstGeom>
+                            <a:solidFill>
+                              <a:srgbClr val="882DB5"/>
+                            </a:solidFill>
+                            <a:ln>
+                              <a:noFill/>
+                            </a:ln>
+                          </wps:spPr>
+                          <wps:style>
+                            <a:lnRef idx="2">
+                              <a:schemeClr val="accent1">
+                                <a:shade val="15000"/>
+                              </a:schemeClr>
+                            </a:lnRef>
+                            <a:fillRef idx="1">
+                              <a:schemeClr val="accent1"/>
+                            </a:fillRef>
+                            <a:effectRef idx="0">
+                              <a:schemeClr val="accent1"/>
+                            </a:effectRef>
+                            <a:fontRef idx="minor">
+                              <a:schemeClr val="lt1"/>
+                            </a:fontRef>
+                          </wps:style>
+                          <wps:txbx>
+                            <w:txbxContent>
+                              <w:p>
+                                <w:pPr>
+                                  <w:jc w:val="center"/>
+                                </w:pPr>
+                                <w:r>
+                                  <w:t xml:space="preserve">Footer – “contact details – email: </w:t>
+                                </w:r>
+                                <w:r>
+                                  <w:t>###@vo</w:t>
+                                </w:r>
+                                <w:r>
+                                  <w:t xml:space="preserve">ssie.net – vice chair” OR </w:t>
+                                </w:r>
+                                <w:proofErr w:type="spellStart"/>
+                                <w:r>
+                                  <w:t>smth</w:t>
+                                </w:r>
+                                <w:proofErr w:type="spellEnd"/>
+                              </w:p>
+                            </w:txbxContent>
+                          </wps:txbx>
+                          <wps:bodyPr rot="0" spcFirstLastPara="0" vertOverflow="overflow" horzOverflow="overflow" vert="horz" wrap="square" lIns="91440" tIns="45720" rIns="91440" bIns="45720" numCol="1" spcCol="0" rtlCol="0" fromWordArt="0" anchor="ctr" anchorCtr="0" forceAA="0" compatLnSpc="1">
+                            <a:prstTxWarp prst="textNoShape">
+                              <a:avLst/>
+                            </a:prstTxWarp>
+                            <a:noAutofit/>
+                          </wps:bodyPr>
+                        </wps:wsp>
+                      </wpg:grpSp>
+                      <wps:wsp>
+                        <wps:cNvPr id="1770398084" name="Rectangle 3"/>
+                        <wps:cNvSpPr/>
+                        <wps:spPr>
+                          <a:xfrm>
+                            <a:off x="0" y="0"/>
+                            <a:ext cx="6256020" cy="541020"/>
+                          </a:xfrm>
+                          <a:prstGeom prst="rect">
+                            <a:avLst/>
+                          </a:prstGeom>
+                          <a:solidFill>
+                            <a:srgbClr val="882DB5"/>
+                          </a:solidFill>
+                          <a:ln>
+                            <a:noFill/>
+                          </a:ln>
+                        </wps:spPr>
+                        <wps:style>
+                          <a:lnRef idx="2">
+                            <a:schemeClr val="accent1">
+                              <a:shade val="15000"/>
+                            </a:schemeClr>
+                          </a:lnRef>
+                          <a:fillRef idx="1">
+                            <a:schemeClr val="accent1"/>
+                          </a:fillRef>
+                          <a:effectRef idx="0">
+                            <a:schemeClr val="accent1"/>
+                          </a:effectRef>
+                          <a:fontRef idx="minor">
+                            <a:schemeClr val="lt1"/>
+                          </a:fontRef>
+                        </wps:style>
+                        <wps:txbx>
+                          <w:txbxContent>
+                            <w:p>
+                              <w:pPr>
+                                <w:jc w:val="center"/>
+                              </w:pPr>
+                              <w:r>
+                                <w:t>Header – some text like “??”</w:t>
+                              </w:r>
+                            </w:p>
+                          </w:txbxContent>
+                        </wps:txbx>
+                        <wps:bodyPr rot="0" spcFirstLastPara="0" vertOverflow="overflow" horzOverflow="overflow" vert="horz" wrap="square" lIns="91440" tIns="45720" rIns="91440" bIns="45720" numCol="1" spcCol="0" rtlCol="0" fromWordArt="0" anchor="ctr" anchorCtr="0" forceAA="0" compatLnSpc="1">
+                          <a:prstTxWarp prst="textNoShape">
+                            <a:avLst/>
+                          </a:prstTxWarp>
+                          <a:noAutofit/>
+                        </wps:bodyPr>
+                      </wps:wsp>
+                    </wpg:wgp>
+                  </a:graphicData>
+                </a:graphic>
+              </wp:anchor>
+            </w:drawing>
+          </mc:Choice>
+          <mc:Fallback>
+            <w:pict>
+              <v:group w14:anchorId="7BE2B6E9" id="Group 33" o:spid="_x0000_s1040" style="position:absolute;margin-left:3.8pt;margin-top:41.9pt;width:492.6pt;height:409.8pt;z-index:251655168" coordsize="62560,52044" o:gfxdata="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">
+                <v:group id="Group 10" o:spid="_x0000_s1041" style="position:absolute;width:62560;height:52044" coordsize="62560,36576" o:gfxdata="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">
+                  <v:rect id="Rectangle 2" o:spid="_x0000_s1042" style="position:absolute;width:62560;height:36576;visibility:visible;mso-wrap-style:square;v-text-anchor:middle" o:gfxdata="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" fillcolor="#882db5" strokecolor="black [3200]" strokeweight="1pt">
+                    <v:fill color2="#882db5" colors="0 #882db5;18350f #0d0d0d;46531f #0d0d0d;1 #882db5" focus="100%" type="gradient"/>
+                  </v:rect>
+                  <v:rect id="_x0000_s1043" style="position:absolute;top:32880;width:62560;height:3696;visibility:visible;mso-wrap-style:square;v-text-anchor:middle" o:gfxdata="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" fillcolor="#882db5" stroked="f" strokeweight="1pt">
+                    <v:textbox>
+                      <w:txbxContent>
+                        <w:p>
+                          <w:pPr>
+                            <w:jc w:val="center"/>
+                          </w:pPr>
+                          <w:r>
+                            <w:t xml:space="preserve">Footer – “contact details – email: </w:t>
+                          </w:r>
+                          <w:r>
+                            <w:t>###@vo</w:t>
+                          </w:r>
+                          <w:r>
+                            <w:t xml:space="preserve">ssie.net – vice chair” OR </w:t>
+                          </w:r>
+                          <w:proofErr w:type="spellStart"/>
+                          <w:r>
+                            <w:t>smth</w:t>
+                          </w:r>
+                          <w:proofErr w:type="spellEnd"/>
+                        </w:p>
+                      </w:txbxContent>
+                    </v:textbox>
+                  </v:rect>
+                </v:group>
+                <v:rect id="_x0000_s1044" style="position:absolute;width:62560;height:5410;visibility:visible;mso-wrap-style:square;v-text-anchor:middle" o:gfxdata="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" fillcolor="#882db5" stroked="f" strokeweight="1pt">
+                  <v:textbox>
+                    <w:txbxContent>
+                      <w:p>
+                        <w:pPr>
+                          <w:jc w:val="center"/>
+                        </w:pPr>
+                        <w:r>
+                          <w:t>Header – some text like “??”</w:t>
+                        </w:r>
+                      </w:p>
+                    </w:txbxContent>
+                  </v:textbox>
+                </v:rect>
+                <w10:wrap type="topAndBottom"/>
+              </v:group>
+            </w:pict>
+          </mc:Fallback>
+        </mc:AlternateContent>
+      </w:r>
+      <w:r>
+        <w:rPr>
+          <w:noProof/>
+          <w:color w:val="EE0000"/>
+        </w:rPr>
+        <mc:AlternateContent>
           <mc:Choice Requires="wps">
             <w:drawing>
-              <wp:anchor distT="0" distB="0" distL="114300" distR="114300" simplePos="0" relativeHeight="251659264" behindDoc="0" locked="0" layoutInCell="1" allowOverlap="1" wp14:anchorId="4337A6B5" wp14:editId="2992D468">
+              <wp:anchor distT="0" distB="0" distL="114300" distR="114300" simplePos="0" relativeHeight="251658240" behindDoc="0" locked="0" layoutInCell="1" allowOverlap="1" wp14:anchorId="4337A6B5" wp14:editId="5FBF3039">
                 <wp:simplePos x="0" y="0"/>
                 <wp:positionH relativeFrom="column">
                   <wp:posOffset>388620</wp:posOffset>
@@ -1628,7 +1965,7 @@
           </mc:Choice>
           <mc:Fallback>
             <w:pict>
-              <v:rect w14:anchorId="4337A6B5" id="Rectangle 14" o:spid="_x0000_s1040" style="position:absolute;margin-left:30.6pt;margin-top:307.9pt;width:130.2pt;height:56.4pt;z-index:251659264;visibility:visible;mso-wrap-style:square;mso-width-percent:0;mso-height-percent:0;mso-wrap-distance-left:9pt;mso-wrap-distance-top:0;mso-wrap-distance-right:9pt;mso-wrap-distance-bottom:0;mso-position-horizontal:absolute;mso-position-horizontal-relative:text;mso-position-vertical:absolute;mso-position-vertical-relative:text;mso-width-percent:0;mso-height-percent:0;mso-width-relative:margin;mso-height-relative:margin;v-text-anchor:middle" o:gfxdata="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" filled="f" strokecolor="#ffa6c9" strokeweight="1pt">
+              <v:rect w14:anchorId="4337A6B5" id="Rectangle 14" o:spid="_x0000_s1045" style="position:absolute;margin-left:30.6pt;margin-top:307.9pt;width:130.2pt;height:56.4pt;z-index:251658240;visibility:visible;mso-wrap-style:square;mso-width-percent:0;mso-height-percent:0;mso-wrap-distance-left:9pt;mso-wrap-distance-top:0;mso-wrap-distance-right:9pt;mso-wrap-distance-bottom:0;mso-position-horizontal:absolute;mso-position-horizontal-relative:text;mso-position-vertical:absolute;mso-position-vertical-relative:text;mso-width-percent:0;mso-height-percent:0;mso-width-relative:margin;mso-height-relative:margin;v-text-anchor:middle" o:gfxdata="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" filled="f" strokecolor="#ffa6c9" strokeweight="1pt">
                 <v:stroke dashstyle="dashDot"/>
                 <v:textbox>
                   <w:txbxContent>
@@ -1675,7 +2012,7 @@
         <mc:AlternateContent>
           <mc:Choice Requires="wps">
             <w:drawing>
-              <wp:anchor distT="0" distB="0" distL="114300" distR="114300" simplePos="0" relativeHeight="251658240" behindDoc="0" locked="0" layoutInCell="1" allowOverlap="1" wp14:anchorId="44EE8819" wp14:editId="372F3862">
+              <wp:anchor distT="0" distB="0" distL="114300" distR="114300" simplePos="0" relativeHeight="251657216" behindDoc="0" locked="0" layoutInCell="1" allowOverlap="1" wp14:anchorId="44EE8819" wp14:editId="3C3F341E">
                 <wp:simplePos x="0" y="0"/>
                 <wp:positionH relativeFrom="column">
                   <wp:posOffset>1562100</wp:posOffset>
@@ -1895,7 +2232,7 @@
           </mc:Choice>
           <mc:Fallback>
             <w:pict>
-              <v:rect w14:anchorId="44EE8819" id="Rectangle 13" o:spid="_x0000_s1041" style="position:absolute;margin-left:123pt;margin-top:190.9pt;width:291pt;height:77.4pt;z-index:251658240;visibility:visible;mso-wrap-style:square;mso-width-percent:0;mso-wrap-distance-left:9pt;mso-wrap-distance-top:0;mso-wrap-distance-right:9pt;mso-wrap-distance-bottom:0;mso-position-horizontal:absolute;mso-position-horizontal-relative:text;mso-position-vertical:absolute;mso-position-vertical-relative:text;mso-width-percent:0;mso-width-relative:margin;v-text-anchor:middle" o:gfxdata="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" filled="f" strokecolor="white [3212]" strokeweight="1pt">
+              <v:rect w14:anchorId="44EE8819" id="Rectangle 13" o:spid="_x0000_s1046" style="position:absolute;margin-left:123pt;margin-top:190.9pt;width:291pt;height:77.4pt;z-index:251657216;visibility:visible;mso-wrap-style:square;mso-width-percent:0;mso-wrap-distance-left:9pt;mso-wrap-distance-top:0;mso-wrap-distance-right:9pt;mso-wrap-distance-bottom:0;mso-position-horizontal:absolute;mso-position-horizontal-relative:text;mso-position-vertical:absolute;mso-position-vertical-relative:text;mso-width-percent:0;mso-width-relative:margin;v-text-anchor:middle" o:gfxdata="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" filled="f" strokecolor="white [3212]" strokeweight="1pt">
                 <v:stroke dashstyle="dashDot"/>
                 <v:textbox>
                   <w:txbxContent>
@@ -2062,234 +2399,9 @@
           <w:color w:val="EE0000"/>
         </w:rPr>
         <mc:AlternateContent>
-          <mc:Choice Requires="wpg">
-            <w:drawing>
-              <wp:anchor distT="0" distB="0" distL="114300" distR="114300" simplePos="0" relativeHeight="251654144" behindDoc="0" locked="0" layoutInCell="1" allowOverlap="1" wp14:anchorId="49CA8BC5" wp14:editId="25EE588A">
-                <wp:simplePos x="0" y="0"/>
-                <wp:positionH relativeFrom="column">
-                  <wp:posOffset>45720</wp:posOffset>
-                </wp:positionH>
-                <wp:positionV relativeFrom="paragraph">
-                  <wp:posOffset>534670</wp:posOffset>
-                </wp:positionV>
-                <wp:extent cx="6256020" cy="5204460"/>
-                <wp:effectExtent l="0" t="0" r="11430" b="15240"/>
-                <wp:wrapTopAndBottom/>
-                <wp:docPr id="1397749931" name="Group 10"/>
-                <wp:cNvGraphicFramePr/>
-                <a:graphic xmlns:a="http://schemas.openxmlformats.org/drawingml/2006/main">
-                  <a:graphicData uri="http://schemas.microsoft.com/office/word/2010/wordprocessingGroup">
-                    <wpg:wgp>
-                      <wpg:cNvGrpSpPr/>
-                      <wpg:grpSpPr>
-                        <a:xfrm>
-                          <a:off x="0" y="0"/>
-                          <a:ext cx="6256020" cy="5204460"/>
-                          <a:chOff x="0" y="0"/>
-                          <a:chExt cx="6256020" cy="3657600"/>
-                        </a:xfrm>
-                        <a:gradFill>
-                          <a:gsLst>
-                            <a:gs pos="100000">
-                              <a:srgbClr val="882DB5"/>
-                            </a:gs>
-                            <a:gs pos="0">
-                              <a:srgbClr val="882DB5"/>
-                            </a:gs>
-                            <a:gs pos="74000">
-                              <a:schemeClr val="tx1">
-                                <a:lumMod val="95000"/>
-                                <a:lumOff val="5000"/>
-                              </a:schemeClr>
-                            </a:gs>
-                            <a:gs pos="24000">
-                              <a:schemeClr val="tx1">
-                                <a:lumMod val="95000"/>
-                                <a:lumOff val="5000"/>
-                              </a:schemeClr>
-                            </a:gs>
-                          </a:gsLst>
-                          <a:lin ang="5400000" scaled="1"/>
-                        </a:gradFill>
-                      </wpg:grpSpPr>
-                      <wps:wsp>
-                        <wps:cNvPr id="1081095836" name="Rectangle 2"/>
-                        <wps:cNvSpPr/>
-                        <wps:spPr>
-                          <a:xfrm>
-                            <a:off x="0" y="0"/>
-                            <a:ext cx="6256020" cy="3657600"/>
-                          </a:xfrm>
-                          <a:prstGeom prst="rect">
-                            <a:avLst/>
-                          </a:prstGeom>
-                          <a:gradFill>
-                            <a:gsLst>
-                              <a:gs pos="100000">
-                                <a:srgbClr val="882DB5"/>
-                              </a:gs>
-                              <a:gs pos="0">
-                                <a:srgbClr val="882DB5"/>
-                              </a:gs>
-                              <a:gs pos="71000">
-                                <a:schemeClr val="tx1">
-                                  <a:lumMod val="95000"/>
-                                  <a:lumOff val="5000"/>
-                                </a:schemeClr>
-                              </a:gs>
-                              <a:gs pos="28000">
-                                <a:schemeClr val="tx1">
-                                  <a:lumMod val="95000"/>
-                                  <a:lumOff val="5000"/>
-                                </a:schemeClr>
-                              </a:gs>
-                            </a:gsLst>
-                            <a:lin ang="5400000" scaled="1"/>
-                          </a:gradFill>
-                        </wps:spPr>
-                        <wps:style>
-                          <a:lnRef idx="2">
-                            <a:schemeClr val="dk1"/>
-                          </a:lnRef>
-                          <a:fillRef idx="1">
-                            <a:schemeClr val="lt1"/>
-                          </a:fillRef>
-                          <a:effectRef idx="0">
-                            <a:schemeClr val="dk1"/>
-                          </a:effectRef>
-                          <a:fontRef idx="minor">
-                            <a:schemeClr val="dk1"/>
-                          </a:fontRef>
-                        </wps:style>
-                        <wps:bodyPr rot="0" spcFirstLastPara="0" vertOverflow="overflow" horzOverflow="overflow" vert="horz" wrap="square" lIns="91440" tIns="45720" rIns="91440" bIns="45720" numCol="1" spcCol="0" rtlCol="0" fromWordArt="0" anchor="ctr" anchorCtr="0" forceAA="0" compatLnSpc="1">
-                          <a:prstTxWarp prst="textNoShape">
-                            <a:avLst/>
-                          </a:prstTxWarp>
-                          <a:noAutofit/>
-                        </wps:bodyPr>
-                      </wps:wsp>
-                      <wps:wsp>
-                        <wps:cNvPr id="451228676" name="Rectangle 3"/>
-                        <wps:cNvSpPr/>
-                        <wps:spPr>
-                          <a:xfrm>
-                            <a:off x="0" y="3288091"/>
-                            <a:ext cx="6256020" cy="369509"/>
-                          </a:xfrm>
-                          <a:prstGeom prst="rect">
-                            <a:avLst/>
-                          </a:prstGeom>
-                          <a:solidFill>
-                            <a:srgbClr val="882DB5"/>
-                          </a:solidFill>
-                          <a:ln>
-                            <a:noFill/>
-                          </a:ln>
-                        </wps:spPr>
-                        <wps:style>
-                          <a:lnRef idx="2">
-                            <a:schemeClr val="accent1">
-                              <a:shade val="15000"/>
-                            </a:schemeClr>
-                          </a:lnRef>
-                          <a:fillRef idx="1">
-                            <a:schemeClr val="accent1"/>
-                          </a:fillRef>
-                          <a:effectRef idx="0">
-                            <a:schemeClr val="accent1"/>
-                          </a:effectRef>
-                          <a:fontRef idx="minor">
-                            <a:schemeClr val="lt1"/>
-                          </a:fontRef>
-                        </wps:style>
-                        <wps:txbx>
-                          <w:txbxContent>
-                            <w:p>
-                              <w:pPr>
-                                <w:jc w:val="center"/>
-                              </w:pPr>
-                              <w:r>
-                                <w:t xml:space="preserve">Footer – “contact details – email: </w:t>
-                              </w:r>
-                              <w:r>
-                                <w:t>###@vo</w:t>
-                              </w:r>
-                              <w:r>
-                                <w:t xml:space="preserve">ssie.net – vice chair” OR </w:t>
-                              </w:r>
-                              <w:proofErr w:type="spellStart"/>
-                              <w:r>
-                                <w:t>smth</w:t>
-                              </w:r>
-                              <w:proofErr w:type="spellEnd"/>
-                            </w:p>
-                          </w:txbxContent>
-                        </wps:txbx>
-                        <wps:bodyPr rot="0" spcFirstLastPara="0" vertOverflow="overflow" horzOverflow="overflow" vert="horz" wrap="square" lIns="91440" tIns="45720" rIns="91440" bIns="45720" numCol="1" spcCol="0" rtlCol="0" fromWordArt="0" anchor="ctr" anchorCtr="0" forceAA="0" compatLnSpc="1">
-                          <a:prstTxWarp prst="textNoShape">
-                            <a:avLst/>
-                          </a:prstTxWarp>
-                          <a:noAutofit/>
-                        </wps:bodyPr>
-                      </wps:wsp>
-                    </wpg:wgp>
-                  </a:graphicData>
-                </a:graphic>
-                <wp14:sizeRelH relativeFrom="margin">
-                  <wp14:pctWidth>0</wp14:pctWidth>
-                </wp14:sizeRelH>
-                <wp14:sizeRelV relativeFrom="margin">
-                  <wp14:pctHeight>0</wp14:pctHeight>
-                </wp14:sizeRelV>
-              </wp:anchor>
-            </w:drawing>
-          </mc:Choice>
-          <mc:Fallback>
-            <w:pict>
-              <v:group w14:anchorId="49CA8BC5" id="Group 10" o:spid="_x0000_s1042" style="position:absolute;margin-left:3.6pt;margin-top:42.1pt;width:492.6pt;height:409.8pt;z-index:251654144;mso-width-relative:margin;mso-height-relative:margin" coordsize="62560,36576" o:gfxdata="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">
-                <v:rect id="Rectangle 2" o:spid="_x0000_s1043" style="position:absolute;width:62560;height:36576;visibility:visible;mso-wrap-style:square;v-text-anchor:middle" o:gfxdata="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" fillcolor="#882db5" strokecolor="black [3200]" strokeweight="1pt">
-                  <v:fill color2="#882db5" colors="0 #882db5;18350f #0d0d0d;46531f #0d0d0d;1 #882db5" focus="100%" type="gradient"/>
-                </v:rect>
-                <v:rect id="_x0000_s1044" style="position:absolute;top:32880;width:62560;height:3696;visibility:visible;mso-wrap-style:square;v-text-anchor:middle" o:gfxdata="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" fillcolor="#882db5" stroked="f" strokeweight="1pt">
-                  <v:textbox>
-                    <w:txbxContent>
-                      <w:p>
-                        <w:pPr>
-                          <w:jc w:val="center"/>
-                        </w:pPr>
-                        <w:r>
-                          <w:t xml:space="preserve">Footer – “contact details – email: </w:t>
-                        </w:r>
-                        <w:r>
-                          <w:t>###@vo</w:t>
-                        </w:r>
-                        <w:r>
-                          <w:t xml:space="preserve">ssie.net – vice chair” OR </w:t>
-                        </w:r>
-                        <w:proofErr w:type="spellStart"/>
-                        <w:r>
-                          <w:t>smth</w:t>
-                        </w:r>
-                        <w:proofErr w:type="spellEnd"/>
-                      </w:p>
-                    </w:txbxContent>
-                  </v:textbox>
-                </v:rect>
-                <w10:wrap type="topAndBottom"/>
-              </v:group>
-            </w:pict>
-          </mc:Fallback>
-        </mc:AlternateContent>
-      </w:r>
-      <w:r>
-        <w:rPr>
-          <w:noProof/>
-          <w:color w:val="EE0000"/>
-        </w:rPr>
-        <mc:AlternateContent>
           <mc:Choice Requires="wps">
             <w:drawing>
-              <wp:anchor distT="0" distB="0" distL="114300" distR="114300" simplePos="0" relativeHeight="251657216" behindDoc="0" locked="0" layoutInCell="1" allowOverlap="1" wp14:anchorId="61C33A73" wp14:editId="54074D59">
+              <wp:anchor distT="0" distB="0" distL="114300" distR="114300" simplePos="0" relativeHeight="251656192" behindDoc="0" locked="0" layoutInCell="1" allowOverlap="1" wp14:anchorId="61C33A73" wp14:editId="23061ACF">
                 <wp:simplePos x="0" y="0"/>
                 <wp:positionH relativeFrom="column">
                   <wp:posOffset>525780</wp:posOffset>
@@ -2382,7 +2494,7 @@
           </mc:Choice>
           <mc:Fallback>
             <w:pict>
-              <v:rect w14:anchorId="61C33A73" id="Rectangle 11" o:spid="_x0000_s1045" style="position:absolute;margin-left:41.4pt;margin-top:110.5pt;width:202.2pt;height:58.2pt;z-index:251657216;visibility:visible;mso-wrap-style:square;mso-width-percent:0;mso-height-percent:0;mso-wrap-distance-left:9pt;mso-wrap-distance-top:0;mso-wrap-distance-right:9pt;mso-wrap-distance-bottom:0;mso-position-horizontal:absolute;mso-position-horizontal-relative:text;mso-position-vertical:absolute;mso-position-vertical-relative:text;mso-width-percent:0;mso-height-percent:0;mso-width-relative:margin;mso-height-relative:margin;v-text-anchor:middle" o:gfxdata="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" filled="f" strokecolor="#aaccef" strokeweight="1pt">
+              <v:rect w14:anchorId="61C33A73" id="Rectangle 11" o:spid="_x0000_s1047" style="position:absolute;margin-left:41.4pt;margin-top:110.5pt;width:202.2pt;height:58.2pt;z-index:251656192;visibility:visible;mso-wrap-style:square;mso-width-percent:0;mso-height-percent:0;mso-wrap-distance-left:9pt;mso-wrap-distance-top:0;mso-wrap-distance-right:9pt;mso-wrap-distance-bottom:0;mso-position-horizontal:absolute;mso-position-horizontal-relative:text;mso-position-vertical:absolute;mso-position-vertical-relative:text;mso-width-percent:0;mso-height-percent:0;mso-width-relative:margin;mso-height-relative:margin;v-text-anchor:middle" o:gfxdata="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" filled="f" strokecolor="#aaccef" strokeweight="1pt">
                 <v:stroke dashstyle="dashDot"/>
                 <v:textbox>
                   <w:txbxContent>
@@ -2417,107 +2529,7 @@
         <w:t>Main for all:</w:t>
       </w:r>
     </w:p>
-    <w:p>
-      <w:r>
-        <w:rPr>
-          <w:noProof/>
-        </w:rPr>
-        <mc:AlternateContent>
-          <mc:Choice Requires="wps">
-            <w:drawing>
-              <wp:anchor distT="0" distB="0" distL="114300" distR="114300" simplePos="0" relativeHeight="251656192" behindDoc="0" locked="0" layoutInCell="1" allowOverlap="1" wp14:anchorId="44C0724A" wp14:editId="43C768AB">
-                <wp:simplePos x="0" y="0"/>
-                <wp:positionH relativeFrom="column">
-                  <wp:posOffset>45720</wp:posOffset>
-                </wp:positionH>
-                <wp:positionV relativeFrom="paragraph">
-                  <wp:posOffset>146050</wp:posOffset>
-                </wp:positionV>
-                <wp:extent cx="6256020" cy="541020"/>
-                <wp:effectExtent l="0" t="0" r="0" b="0"/>
-                <wp:wrapNone/>
-                <wp:docPr id="1300017473" name="Rectangle 3"/>
-                <wp:cNvGraphicFramePr/>
-                <a:graphic xmlns:a="http://schemas.openxmlformats.org/drawingml/2006/main">
-                  <a:graphicData uri="http://schemas.microsoft.com/office/word/2010/wordprocessingShape">
-                    <wps:wsp>
-                      <wps:cNvSpPr/>
-                      <wps:spPr>
-                        <a:xfrm>
-                          <a:off x="0" y="0"/>
-                          <a:ext cx="6256020" cy="541020"/>
-                        </a:xfrm>
-                        <a:prstGeom prst="rect">
-                          <a:avLst/>
-                        </a:prstGeom>
-                        <a:solidFill>
-                          <a:srgbClr val="882DB5"/>
-                        </a:solidFill>
-                        <a:ln>
-                          <a:noFill/>
-                        </a:ln>
-                      </wps:spPr>
-                      <wps:style>
-                        <a:lnRef idx="2">
-                          <a:schemeClr val="accent1">
-                            <a:shade val="15000"/>
-                          </a:schemeClr>
-                        </a:lnRef>
-                        <a:fillRef idx="1">
-                          <a:schemeClr val="accent1"/>
-                        </a:fillRef>
-                        <a:effectRef idx="0">
-                          <a:schemeClr val="accent1"/>
-                        </a:effectRef>
-                        <a:fontRef idx="minor">
-                          <a:schemeClr val="lt1"/>
-                        </a:fontRef>
-                      </wps:style>
-                      <wps:txbx>
-                        <w:txbxContent>
-                          <w:p>
-                            <w:pPr>
-                              <w:jc w:val="center"/>
-                            </w:pPr>
-                            <w:r>
-                              <w:t>Header – some text like “??”</w:t>
-                            </w:r>
-                          </w:p>
-                        </w:txbxContent>
-                      </wps:txbx>
-                      <wps:bodyPr rot="0" spcFirstLastPara="0" vertOverflow="overflow" horzOverflow="overflow" vert="horz" wrap="square" lIns="91440" tIns="45720" rIns="91440" bIns="45720" numCol="1" spcCol="0" rtlCol="0" fromWordArt="0" anchor="ctr" anchorCtr="0" forceAA="0" compatLnSpc="1">
-                        <a:prstTxWarp prst="textNoShape">
-                          <a:avLst/>
-                        </a:prstTxWarp>
-                        <a:noAutofit/>
-                      </wps:bodyPr>
-                    </wps:wsp>
-                  </a:graphicData>
-                </a:graphic>
-              </wp:anchor>
-            </w:drawing>
-          </mc:Choice>
-          <mc:Fallback>
-            <w:pict>
-              <v:rect w14:anchorId="44C0724A" id="Rectangle 3" o:spid="_x0000_s1046" style="position:absolute;margin-left:3.6pt;margin-top:11.5pt;width:492.6pt;height:42.6pt;z-index:251656192;visibility:visible;mso-wrap-style:square;mso-wrap-distance-left:9pt;mso-wrap-distance-top:0;mso-wrap-distance-right:9pt;mso-wrap-distance-bottom:0;mso-position-horizontal:absolute;mso-position-horizontal-relative:text;mso-position-vertical:absolute;mso-position-vertical-relative:text;v-text-anchor:middle" o:gfxdata="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" fillcolor="#882db5" stroked="f" strokeweight="1pt">
-                <v:textbox>
-                  <w:txbxContent>
-                    <w:p>
-                      <w:pPr>
-                        <w:jc w:val="center"/>
-                      </w:pPr>
-                      <w:r>
-                        <w:t>Header – some text like “??”</w:t>
-                      </w:r>
-                    </w:p>
-                  </w:txbxContent>
-                </v:textbox>
-              </v:rect>
-            </w:pict>
-          </mc:Fallback>
-        </mc:AlternateContent>
-      </w:r>
-    </w:p>
+    <w:p/>
     <w:p>
       <w:pPr>
         <w:pStyle w:val="Heading2"/>
@@ -2530,7 +2542,7 @@
         <mc:AlternateContent>
           <mc:Choice Requires="wpg">
             <w:drawing>
-              <wp:anchor distT="0" distB="0" distL="114300" distR="114300" simplePos="0" relativeHeight="251646976" behindDoc="0" locked="0" layoutInCell="1" allowOverlap="1" wp14:anchorId="2390B244" wp14:editId="3969ABBE">
+              <wp:anchor distT="0" distB="0" distL="114300" distR="114300" simplePos="0" relativeHeight="251644928" behindDoc="0" locked="0" layoutInCell="1" allowOverlap="1" wp14:anchorId="2390B244" wp14:editId="5CB5C446">
                 <wp:simplePos x="0" y="0"/>
                 <wp:positionH relativeFrom="column">
                   <wp:posOffset>45720</wp:posOffset>
@@ -2885,13 +2897,13 @@
           </mc:Choice>
           <mc:Fallback>
             <w:pict>
-              <v:group w14:anchorId="2390B244" id="Group 9" o:spid="_x0000_s1047" style="position:absolute;margin-left:3.6pt;margin-top:30.1pt;width:492.6pt;height:4in;z-index:251646976" coordsize="62560,36576" o:gfxdata="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">
-                <v:group id="Group 6" o:spid="_x0000_s1048" style="position:absolute;width:62560;height:36576" coordsize="62560,36576" o:gfxdata="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">
-                  <v:group id="Group 5" o:spid="_x0000_s1049" style="position:absolute;width:62560;height:36576" coordsize="62560,36576" o:gfxdata="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">
-                    <v:rect id="Rectangle 2" o:spid="_x0000_s1050" style="position:absolute;width:62560;height:36576;visibility:visible;mso-wrap-style:square;v-text-anchor:middle" o:gfxdata="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" fillcolor="#882db5" strokecolor="black [3200]" strokeweight="1pt">
+              <v:group w14:anchorId="2390B244" id="Group 9" o:spid="_x0000_s1048" style="position:absolute;margin-left:3.6pt;margin-top:30.1pt;width:492.6pt;height:4in;z-index:251644928" coordsize="62560,36576" o:gfxdata="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">
+                <v:group id="Group 6" o:spid="_x0000_s1049" style="position:absolute;width:62560;height:36576" coordsize="62560,36576" o:gfxdata="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">
+                  <v:group id="Group 5" o:spid="_x0000_s1050" style="position:absolute;width:62560;height:36576" coordsize="62560,36576" o:gfxdata="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">
+                    <v:rect id="Rectangle 2" o:spid="_x0000_s1051" style="position:absolute;width:62560;height:36576;visibility:visible;mso-wrap-style:square;v-text-anchor:middle" o:gfxdata="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" fillcolor="#882db5" strokecolor="black [3200]" strokeweight="1pt">
                       <v:fill color2="#0d0d0d [3069]" rotate="t" colors="0 #882db5;39322f #0d0d0d" focus="100%" type="gradient"/>
                     </v:rect>
-                    <v:rect id="_x0000_s1051" style="position:absolute;width:62560;height:5410;visibility:visible;mso-wrap-style:square;v-text-anchor:middle" o:gfxdata="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" fillcolor="#882db5" strokecolor="#030e13 [484]" strokeweight="1pt">
+                    <v:rect id="_x0000_s1052" style="position:absolute;width:62560;height:5410;visibility:visible;mso-wrap-style:square;v-text-anchor:middle" o:gfxdata="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" fillcolor="#882db5" strokecolor="#030e13 [484]" strokeweight="1pt">
                       <v:textbox>
                         <w:txbxContent>
                           <w:p>
@@ -2906,7 +2918,7 @@
                       </v:textbox>
                     </v:rect>
                   </v:group>
-                  <v:rect id="Rectangle 4" o:spid="_x0000_s1052" style="position:absolute;left:27127;top:6477;width:32766;height:25222;visibility:visible;mso-wrap-style:square;v-text-anchor:middle" o:gfxdata="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" fillcolor="#156082 [3204]" strokecolor="#030e13 [484]" strokeweight="1pt">
+                  <v:rect id="Rectangle 4" o:spid="_x0000_s1053" style="position:absolute;left:27127;top:6477;width:32766;height:25222;visibility:visible;mso-wrap-style:square;v-text-anchor:middle" o:gfxdata="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" fillcolor="#156082 [3204]" strokecolor="#030e13 [484]" strokeweight="1pt">
                     <v:textbox>
                       <w:txbxContent>
                         <w:p>
@@ -2949,7 +2961,7 @@
                     </v:textbox>
                   </v:rect>
                 </v:group>
-                <v:rect id="Rectangle 8" o:spid="_x0000_s1053" style="position:absolute;left:3124;top:9525;width:20650;height:13258;visibility:visible;mso-wrap-style:square;v-text-anchor:middle" o:gfxdata="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" filled="f" strokecolor="#0d0d0d [3069]" strokeweight="1pt">
+                <v:rect id="Rectangle 8" o:spid="_x0000_s1054" style="position:absolute;left:3124;top:9525;width:20650;height:13258;visibility:visible;mso-wrap-style:square;v-text-anchor:middle" o:gfxdata="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" filled="f" strokecolor="#0d0d0d [3069]" strokeweight="1pt">
                   <v:stroke dashstyle="dashDot"/>
                   <v:textbox>
                     <w:txbxContent>
@@ -3044,10 +3056,18 @@
     </w:p>
     <w:p>
       <w:pPr>
-        <w:rPr>
-          <w:color w:val="EE0000"/>
-        </w:rPr>
+        <w:pStyle w:val="Heading3"/>
       </w:pPr>
+      <w:r>
+        <w:t>Additional CSS:</w:t>
+      </w:r>
+    </w:p>
+    <w:p>
+      <w:r>
+        <w:t>Pictures / text can slide in upon entering viewport?</w:t>
+      </w:r>
+    </w:p>
+    <w:p>
       <w:r>
         <w:rPr>
           <w:noProof/>
@@ -3055,7 +3075,7 @@
         <mc:AlternateContent>
           <mc:Choice Requires="wps">
             <w:drawing>
-              <wp:anchor distT="0" distB="0" distL="114300" distR="114300" simplePos="0" relativeHeight="251692032" behindDoc="0" locked="0" layoutInCell="1" allowOverlap="1" wp14:anchorId="6E238B35" wp14:editId="5954D705">
+              <wp:anchor distT="0" distB="0" distL="114300" distR="114300" simplePos="0" relativeHeight="251691008" behindDoc="0" locked="0" layoutInCell="1" allowOverlap="1" wp14:anchorId="6E238B35" wp14:editId="46812CE8">
                 <wp:simplePos x="0" y="0"/>
                 <wp:positionH relativeFrom="column">
                   <wp:posOffset>220980</wp:posOffset>
@@ -3104,26 +3124,13 @@
           </mc:Choice>
           <mc:Fallback>
             <w:pict>
-              <v:line w14:anchorId="022D58CB" id="Straight Connector 26" o:spid="_x0000_s1026" style="position:absolute;z-index:251692032;visibility:visible;mso-wrap-style:square;mso-wrap-distance-left:9pt;mso-wrap-distance-top:0;mso-wrap-distance-right:9pt;mso-wrap-distance-bottom:0;mso-position-horizontal:absolute;mso-position-horizontal-relative:text;mso-position-vertical:absolute;mso-position-vertical-relative:text" from="17.4pt,402.4pt" to="241.2pt,402.4pt" o:gfxdata="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" strokecolor="black [3200]" strokeweight="1pt">
+              <v:line w14:anchorId="19C8A142" id="Straight Connector 26" o:spid="_x0000_s1026" style="position:absolute;z-index:251691008;visibility:visible;mso-wrap-style:square;mso-wrap-distance-left:9pt;mso-wrap-distance-top:0;mso-wrap-distance-right:9pt;mso-wrap-distance-bottom:0;mso-position-horizontal:absolute;mso-position-horizontal-relative:text;mso-position-vertical:absolute;mso-position-vertical-relative:text" from="17.4pt,402.4pt" to="241.2pt,402.4pt" o:gfxdata="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" strokecolor="black [3200]" strokeweight="1pt">
                 <v:stroke joinstyle="miter"/>
               </v:line>
             </w:pict>
           </mc:Fallback>
         </mc:AlternateContent>
       </w:r>
-      <w:r>
-        <w:rPr>
-          <w:color w:val="EE0000"/>
-        </w:rPr>
-        <w:t xml:space="preserve"> </w:t>
-      </w:r>
-    </w:p>
-    <w:p>
-      <w:pPr>
-        <w:rPr>
-          <w:color w:val="EE0000"/>
-        </w:rPr>
-      </w:pPr>
       <w:r>
         <w:rPr>
           <w:noProof/>
@@ -3131,7 +3138,7 @@
         <mc:AlternateContent>
           <mc:Choice Requires="wpg">
             <w:drawing>
-              <wp:anchor distT="0" distB="0" distL="114300" distR="114300" simplePos="0" relativeHeight="251695104" behindDoc="0" locked="0" layoutInCell="1" allowOverlap="1" wp14:anchorId="64327BB2" wp14:editId="29516D91">
+              <wp:anchor distT="0" distB="0" distL="114300" distR="114300" simplePos="0" relativeHeight="251694080" behindDoc="0" locked="0" layoutInCell="1" allowOverlap="1" wp14:anchorId="64327BB2" wp14:editId="64A4ADE6">
                 <wp:simplePos x="0" y="0"/>
                 <wp:positionH relativeFrom="column">
                   <wp:posOffset>48260</wp:posOffset>
@@ -3308,6 +3315,7 @@
                                   <w:pPr>
                                     <w:jc w:val="center"/>
                                   </w:pPr>
+                                  <w:proofErr w:type="gramStart"/>
                                   <w:r>
                                     <w:t xml:space="preserve">Python </w:t>
                                   </w:r>
@@ -3317,16 +3325,22 @@
                                   <w:r>
                                     <w:t>C#</w:t>
                                   </w:r>
+                                  <w:proofErr w:type="gramEnd"/>
                                 </w:p>
                                 <w:p>
                                   <w:pPr>
                                     <w:jc w:val="center"/>
                                   </w:pPr>
+                                  <w:proofErr w:type="gramStart"/>
                                   <w:r>
                                     <w:t>C++</w:t>
                                   </w:r>
                                   <w:r>
-                                    <w:t xml:space="preserve"> , </w:t>
+                                    <w:t xml:space="preserve"> ,</w:t>
+                                  </w:r>
+                                  <w:proofErr w:type="gramEnd"/>
+                                  <w:r>
+                                    <w:t xml:space="preserve"> </w:t>
                                   </w:r>
                                   <w:r>
                                     <w:t>HTML/CSS</w:t>
@@ -3342,6 +3356,7 @@
                                   <w:r>
                                     <w:t xml:space="preserve">, </w:t>
                                   </w:r>
+                                  <w:proofErr w:type="gramStart"/>
                                   <w:r>
                                     <w:t>C</w:t>
                                   </w:r>
@@ -3351,13 +3366,30 @@
                                   <w:r>
                                     <w:t>?</w:t>
                                   </w:r>
+                                  <w:proofErr w:type="gramEnd"/>
                                   <w:r>
                                     <w:br/>
-                                    <w:t>“Doesn’t matter where your interest lies, We welcome all”</w:t>
+                                    <w:t xml:space="preserve">“Doesn’t matter where your interest lies, </w:t>
+                                  </w:r>
+                                  <w:proofErr w:type="gramStart"/>
+                                  <w:r>
+                                    <w:t>We</w:t>
+                                  </w:r>
+                                  <w:proofErr w:type="gramEnd"/>
+                                  <w:r>
+                                    <w:t xml:space="preserve"> welcome all”</w:t>
                                   </w:r>
                                   <w:r>
                                     <w:br/>
-                                    <w:t>Black Picture with languages text at a diagonal  going away angle</w:t>
+                                    <w:t xml:space="preserve">Black Picture with languages text at a </w:t>
+                                  </w:r>
+                                  <w:proofErr w:type="gramStart"/>
+                                  <w:r>
+                                    <w:t>diagonal  going</w:t>
+                                  </w:r>
+                                  <w:proofErr w:type="gramEnd"/>
+                                  <w:r>
+                                    <w:t xml:space="preserve"> away angle</w:t>
                                   </w:r>
                                 </w:p>
                               </w:txbxContent>
@@ -3591,11 +3623,11 @@
           </mc:Choice>
           <mc:Fallback>
             <w:pict>
-              <v:group w14:anchorId="64327BB2" id="Group 33" o:spid="_x0000_s1054" style="position:absolute;margin-left:3.8pt;margin-top:32.4pt;width:492.6pt;height:4in;z-index:251695104" coordsize="62560,36576" o:gfxdata="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">
-                <v:group id="Group 32" o:spid="_x0000_s1055" style="position:absolute;width:62560;height:36576" coordsize="62560,36576" o:gfxdata="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">
-                  <v:group id="Group 30" o:spid="_x0000_s1056" style="position:absolute;width:62560;height:36576" coordsize="62560,36576" o:gfxdata="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">
-                    <v:rect id="Rectangle 2" o:spid="_x0000_s1057" style="position:absolute;width:62560;height:36576;visibility:visible;mso-wrap-style:square;v-text-anchor:middle" o:gfxdata="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" fillcolor="windowText" strokecolor="black [3200]" strokeweight="1pt"/>
-                    <v:rect id="Rectangle 25" o:spid="_x0000_s1058" style="position:absolute;left:2133;top:2590;width:28423;height:16307;visibility:visible;mso-wrap-style:square;v-text-anchor:middle" o:gfxdata="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" fillcolor="#156082 [3204]" strokecolor="#030e13 [484]" strokeweight="1pt">
+              <v:group w14:anchorId="64327BB2" id="_x0000_s1055" style="position:absolute;margin-left:3.8pt;margin-top:32.4pt;width:492.6pt;height:4in;z-index:251694080" coordsize="62560,36576" o:gfxdata="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">
+                <v:group id="Group 32" o:spid="_x0000_s1056" style="position:absolute;width:62560;height:36576" coordsize="62560,36576" o:gfxdata="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">
+                  <v:group id="Group 30" o:spid="_x0000_s1057" style="position:absolute;width:62560;height:36576" coordsize="62560,36576" o:gfxdata="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">
+                    <v:rect id="Rectangle 2" o:spid="_x0000_s1058" style="position:absolute;width:62560;height:36576;visibility:visible;mso-wrap-style:square;v-text-anchor:middle" o:gfxdata="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" fillcolor="windowText" strokecolor="black [3200]" strokeweight="1pt"/>
+                    <v:rect id="Rectangle 25" o:spid="_x0000_s1059" style="position:absolute;left:2133;top:2590;width:28423;height:16307;visibility:visible;mso-wrap-style:square;v-text-anchor:middle" o:gfxdata="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" fillcolor="#156082 [3204]" strokecolor="#030e13 [484]" strokeweight="1pt">
                       <v:textbox>
                         <w:txbxContent>
                           <w:p>
@@ -3622,13 +3654,14 @@
                         </w:txbxContent>
                       </v:textbox>
                     </v:rect>
-                    <v:rect id="Rectangle 29" o:spid="_x0000_s1059" style="position:absolute;left:31699;top:16154;width:28651;height:19888;visibility:visible;mso-wrap-style:square;v-text-anchor:middle" o:gfxdata="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" fillcolor="#156082 [3204]" strokecolor="#030e13 [484]" strokeweight="1pt">
+                    <v:rect id="Rectangle 29" o:spid="_x0000_s1060" style="position:absolute;left:31699;top:16154;width:28651;height:19888;visibility:visible;mso-wrap-style:square;v-text-anchor:middle" o:gfxdata="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" fillcolor="#156082 [3204]" strokecolor="#030e13 [484]" strokeweight="1pt">
                       <v:textbox>
                         <w:txbxContent>
                           <w:p>
                             <w:pPr>
                               <w:jc w:val="center"/>
                             </w:pPr>
+                            <w:proofErr w:type="gramStart"/>
                             <w:r>
                               <w:t xml:space="preserve">Python </w:t>
                             </w:r>
@@ -3638,16 +3671,22 @@
                             <w:r>
                               <w:t>C#</w:t>
                             </w:r>
+                            <w:proofErr w:type="gramEnd"/>
                           </w:p>
                           <w:p>
                             <w:pPr>
                               <w:jc w:val="center"/>
                             </w:pPr>
+                            <w:proofErr w:type="gramStart"/>
                             <w:r>
                               <w:t>C++</w:t>
                             </w:r>
                             <w:r>
-                              <w:t xml:space="preserve"> , </w:t>
+                              <w:t xml:space="preserve"> ,</w:t>
+                            </w:r>
+                            <w:proofErr w:type="gramEnd"/>
+                            <w:r>
+                              <w:t xml:space="preserve"> </w:t>
                             </w:r>
                             <w:r>
                               <w:t>HTML/CSS</w:t>
@@ -3663,6 +3702,7 @@
                             <w:r>
                               <w:t xml:space="preserve">, </w:t>
                             </w:r>
+                            <w:proofErr w:type="gramStart"/>
                             <w:r>
                               <w:t>C</w:t>
                             </w:r>
@@ -3672,20 +3712,37 @@
                             <w:r>
                               <w:t>?</w:t>
                             </w:r>
+                            <w:proofErr w:type="gramEnd"/>
                             <w:r>
                               <w:br/>
-                              <w:t>“Doesn’t matter where your interest lies, We welcome all”</w:t>
+                              <w:t xml:space="preserve">“Doesn’t matter where your interest lies, </w:t>
+                            </w:r>
+                            <w:proofErr w:type="gramStart"/>
+                            <w:r>
+                              <w:t>We</w:t>
+                            </w:r>
+                            <w:proofErr w:type="gramEnd"/>
+                            <w:r>
+                              <w:t xml:space="preserve"> welcome all”</w:t>
                             </w:r>
                             <w:r>
                               <w:br/>
-                              <w:t>Black Picture with languages text at a diagonal  going away angle</w:t>
+                              <w:t xml:space="preserve">Black Picture with languages text at a </w:t>
+                            </w:r>
+                            <w:proofErr w:type="gramStart"/>
+                            <w:r>
+                              <w:t>diagonal  going</w:t>
+                            </w:r>
+                            <w:proofErr w:type="gramEnd"/>
+                            <w:r>
+                              <w:t xml:space="preserve"> away angle</w:t>
                             </w:r>
                           </w:p>
                         </w:txbxContent>
                       </v:textbox>
                     </v:rect>
                   </v:group>
-                  <v:rect id="Rectangle 8" o:spid="_x0000_s1060" style="position:absolute;left:33680;top:2590;width:22327;height:12345;visibility:visible;mso-wrap-style:square;v-text-anchor:middle" o:gfxdata="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" filled="f" strokecolor="#0d0d0d [3069]" strokeweight="1pt">
+                  <v:rect id="Rectangle 8" o:spid="_x0000_s1061" style="position:absolute;left:33680;top:2590;width:22327;height:12345;visibility:visible;mso-wrap-style:square;v-text-anchor:middle" o:gfxdata="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" filled="f" strokecolor="#0d0d0d [3069]" strokeweight="1pt">
                     <v:stroke dashstyle="dashDot"/>
                     <v:textbox>
                       <w:txbxContent>
@@ -3752,7 +3809,7 @@
                     </v:textbox>
                   </v:rect>
                 </v:group>
-                <v:rect id="Rectangle 8" o:spid="_x0000_s1061" style="position:absolute;left:5029;top:20878;width:20650;height:13259;visibility:visible;mso-wrap-style:square;v-text-anchor:middle" o:gfxdata="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" filled="f" strokecolor="#0d0d0d [3069]" strokeweight="1pt">
+                <v:rect id="Rectangle 8" o:spid="_x0000_s1062" style="position:absolute;left:5029;top:20878;width:20650;height:13259;visibility:visible;mso-wrap-style:square;v-text-anchor:middle" o:gfxdata="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" filled="f" strokecolor="#0d0d0d [3069]" strokeweight="1pt">
                   <v:stroke dashstyle="dashDot"/>
                   <v:textbox>
                     <w:txbxContent>
@@ -3821,7 +3878,6 @@
         </mc:AlternateContent>
       </w:r>
     </w:p>
-    <w:p/>
     <w:p>
       <w:r>
         <w:rPr>
@@ -3829,20 +3885,852 @@
         </w:rPr>
         <w:lastRenderedPageBreak/>
         <mc:AlternateContent>
+          <mc:Choice Requires="wpg">
+            <w:drawing>
+              <wp:anchor distT="0" distB="0" distL="114300" distR="114300" simplePos="0" relativeHeight="251696128" behindDoc="0" locked="0" layoutInCell="1" allowOverlap="1" wp14:anchorId="7942A231" wp14:editId="5989B163">
+                <wp:simplePos x="0" y="0"/>
+                <wp:positionH relativeFrom="column">
+                  <wp:posOffset>-231</wp:posOffset>
+                </wp:positionH>
+                <wp:positionV relativeFrom="paragraph">
+                  <wp:posOffset>526415</wp:posOffset>
+                </wp:positionV>
+                <wp:extent cx="6256020" cy="3657600"/>
+                <wp:effectExtent l="0" t="0" r="11430" b="19050"/>
+                <wp:wrapTopAndBottom/>
+                <wp:docPr id="49811395" name="Group 34"/>
+                <wp:cNvGraphicFramePr/>
+                <a:graphic xmlns:a="http://schemas.openxmlformats.org/drawingml/2006/main">
+                  <a:graphicData uri="http://schemas.microsoft.com/office/word/2010/wordprocessingGroup">
+                    <wpg:wgp>
+                      <wpg:cNvGrpSpPr/>
+                      <wpg:grpSpPr>
+                        <a:xfrm>
+                          <a:off x="0" y="0"/>
+                          <a:ext cx="6256020" cy="3657600"/>
+                          <a:chOff x="0" y="0"/>
+                          <a:chExt cx="6256020" cy="3657600"/>
+                        </a:xfrm>
+                      </wpg:grpSpPr>
+                      <wpg:grpSp>
+                        <wpg:cNvPr id="1058750673" name="Group 24"/>
+                        <wpg:cNvGrpSpPr/>
+                        <wpg:grpSpPr>
+                          <a:xfrm>
+                            <a:off x="0" y="0"/>
+                            <a:ext cx="6256020" cy="3657600"/>
+                            <a:chOff x="0" y="0"/>
+                            <a:chExt cx="6256020" cy="3657600"/>
+                          </a:xfrm>
+                        </wpg:grpSpPr>
+                        <wpg:grpSp>
+                          <wpg:cNvPr id="1833597445" name="Group 10"/>
+                          <wpg:cNvGrpSpPr/>
+                          <wpg:grpSpPr>
+                            <a:xfrm>
+                              <a:off x="0" y="0"/>
+                              <a:ext cx="6256020" cy="3657600"/>
+                              <a:chOff x="0" y="0"/>
+                              <a:chExt cx="6256020" cy="3657600"/>
+                            </a:xfrm>
+                          </wpg:grpSpPr>
+                          <wps:wsp>
+                            <wps:cNvPr id="1008569326" name="Rectangle 2"/>
+                            <wps:cNvSpPr/>
+                            <wps:spPr>
+                              <a:xfrm>
+                                <a:off x="0" y="0"/>
+                                <a:ext cx="6256020" cy="3657600"/>
+                              </a:xfrm>
+                              <a:prstGeom prst="rect">
+                                <a:avLst/>
+                              </a:prstGeom>
+                              <a:gradFill>
+                                <a:gsLst>
+                                  <a:gs pos="100000">
+                                    <a:srgbClr val="882DB5"/>
+                                  </a:gs>
+                                  <a:gs pos="61000">
+                                    <a:schemeClr val="tx1">
+                                      <a:lumMod val="95000"/>
+                                      <a:lumOff val="5000"/>
+                                    </a:schemeClr>
+                                  </a:gs>
+                                </a:gsLst>
+                                <a:lin ang="5400000" scaled="1"/>
+                              </a:gradFill>
+                            </wps:spPr>
+                            <wps:style>
+                              <a:lnRef idx="2">
+                                <a:schemeClr val="dk1"/>
+                              </a:lnRef>
+                              <a:fillRef idx="1">
+                                <a:schemeClr val="lt1"/>
+                              </a:fillRef>
+                              <a:effectRef idx="0">
+                                <a:schemeClr val="dk1"/>
+                              </a:effectRef>
+                              <a:fontRef idx="minor">
+                                <a:schemeClr val="dk1"/>
+                              </a:fontRef>
+                            </wps:style>
+                            <wps:bodyPr rot="0" spcFirstLastPara="0" vertOverflow="overflow" horzOverflow="overflow" vert="horz" wrap="square" lIns="91440" tIns="45720" rIns="91440" bIns="45720" numCol="1" spcCol="0" rtlCol="0" fromWordArt="0" anchor="ctr" anchorCtr="0" forceAA="0" compatLnSpc="1">
+                              <a:prstTxWarp prst="textNoShape">
+                                <a:avLst/>
+                              </a:prstTxWarp>
+                              <a:noAutofit/>
+                            </wps:bodyPr>
+                          </wps:wsp>
+                          <wps:wsp>
+                            <wps:cNvPr id="5375288" name="Rectangle 3"/>
+                            <wps:cNvSpPr/>
+                            <wps:spPr>
+                              <a:xfrm>
+                                <a:off x="0" y="3116580"/>
+                                <a:ext cx="6256020" cy="541020"/>
+                              </a:xfrm>
+                              <a:prstGeom prst="rect">
+                                <a:avLst/>
+                              </a:prstGeom>
+                              <a:solidFill>
+                                <a:srgbClr val="882DB5"/>
+                              </a:solidFill>
+                            </wps:spPr>
+                            <wps:style>
+                              <a:lnRef idx="2">
+                                <a:schemeClr val="accent1">
+                                  <a:shade val="15000"/>
+                                </a:schemeClr>
+                              </a:lnRef>
+                              <a:fillRef idx="1">
+                                <a:schemeClr val="accent1"/>
+                              </a:fillRef>
+                              <a:effectRef idx="0">
+                                <a:schemeClr val="accent1"/>
+                              </a:effectRef>
+                              <a:fontRef idx="minor">
+                                <a:schemeClr val="lt1"/>
+                              </a:fontRef>
+                            </wps:style>
+                            <wps:txbx>
+                              <w:txbxContent>
+                                <w:p>
+                                  <w:pPr>
+                                    <w:jc w:val="center"/>
+                                  </w:pPr>
+                                  <w:r>
+                                    <w:t xml:space="preserve">Footer – “contact details – email: </w:t>
+                                  </w:r>
+                                  <w:r>
+                                    <w:t>###@vo</w:t>
+                                  </w:r>
+                                  <w:r>
+                                    <w:t xml:space="preserve">ssie.net – vice chair” OR </w:t>
+                                  </w:r>
+                                  <w:proofErr w:type="spellStart"/>
+                                  <w:r>
+                                    <w:t>smth</w:t>
+                                  </w:r>
+                                  <w:proofErr w:type="spellEnd"/>
+                                </w:p>
+                              </w:txbxContent>
+                            </wps:txbx>
+                            <wps:bodyPr rot="0" spcFirstLastPara="0" vertOverflow="overflow" horzOverflow="overflow" vert="horz" wrap="square" lIns="91440" tIns="45720" rIns="91440" bIns="45720" numCol="1" spcCol="0" rtlCol="0" fromWordArt="0" anchor="ctr" anchorCtr="0" forceAA="0" compatLnSpc="1">
+                              <a:prstTxWarp prst="textNoShape">
+                                <a:avLst/>
+                              </a:prstTxWarp>
+                              <a:noAutofit/>
+                            </wps:bodyPr>
+                          </wps:wsp>
+                        </wpg:grpSp>
+                        <wps:wsp>
+                          <wps:cNvPr id="202936418" name="Rectangle 8"/>
+                          <wps:cNvSpPr/>
+                          <wps:spPr>
+                            <a:xfrm>
+                              <a:off x="2951018" y="373380"/>
+                              <a:ext cx="2946862" cy="1739438"/>
+                            </a:xfrm>
+                            <a:prstGeom prst="rect">
+                              <a:avLst/>
+                            </a:prstGeom>
+                            <a:noFill/>
+                            <a:ln>
+                              <a:solidFill>
+                                <a:schemeClr val="tx1">
+                                  <a:lumMod val="95000"/>
+                                  <a:lumOff val="5000"/>
+                                </a:schemeClr>
+                              </a:solidFill>
+                              <a:prstDash val="dashDot"/>
+                            </a:ln>
+                          </wps:spPr>
+                          <wps:style>
+                            <a:lnRef idx="2">
+                              <a:schemeClr val="accent1">
+                                <a:shade val="15000"/>
+                              </a:schemeClr>
+                            </a:lnRef>
+                            <a:fillRef idx="1">
+                              <a:schemeClr val="accent1"/>
+                            </a:fillRef>
+                            <a:effectRef idx="0">
+                              <a:schemeClr val="accent1"/>
+                            </a:effectRef>
+                            <a:fontRef idx="minor">
+                              <a:schemeClr val="lt1"/>
+                            </a:fontRef>
+                          </wps:style>
+                          <wps:txbx>
+                            <w:txbxContent>
+                              <w:p>
+                                <w:pPr>
+                                  <w:jc w:val="center"/>
+                                  <w:rPr>
+                                    <w:color w:val="AACCEF"/>
+                                    <w:sz w:val="36"/>
+                                    <w:szCs w:val="36"/>
+                                  </w:rPr>
+                                </w:pPr>
+                                <w:proofErr w:type="spellStart"/>
+                                <w:r>
+                                  <w:rPr>
+                                    <w:color w:val="AACCEF"/>
+                                    <w:sz w:val="36"/>
+                                    <w:szCs w:val="36"/>
+                                  </w:rPr>
+                                  <w:t>Vossie</w:t>
+                                </w:r>
+                                <w:proofErr w:type="spellEnd"/>
+                                <w:r>
+                                  <w:rPr>
+                                    <w:color w:val="AACCEF"/>
+                                    <w:sz w:val="36"/>
+                                    <w:szCs w:val="36"/>
+                                  </w:rPr>
+                                  <w:t xml:space="preserve"> </w:t>
+                                </w:r>
+                                <w:proofErr w:type="spellStart"/>
+                                <w:r>
+                                  <w:rPr>
+                                    <w:color w:val="AACCEF"/>
+                                    <w:sz w:val="36"/>
+                                    <w:szCs w:val="36"/>
+                                  </w:rPr>
+                                  <w:t>Devclub</w:t>
+                                </w:r>
+                                <w:proofErr w:type="spellEnd"/>
+                                <w:r>
+                                  <w:rPr>
+                                    <w:color w:val="AACCEF"/>
+                                    <w:sz w:val="36"/>
+                                    <w:szCs w:val="36"/>
+                                  </w:rPr>
+                                  <w:t xml:space="preserve"> Mow</w:t>
+                                </w:r>
+                                <w:r>
+                                  <w:rPr>
+                                    <w:color w:val="AACCEF"/>
+                                    <w:sz w:val="36"/>
+                                    <w:szCs w:val="36"/>
+                                  </w:rPr>
+                                  <w:t>bray</w:t>
+                                </w:r>
+                                <w:r>
+                                  <w:rPr>
+                                    <w:color w:val="AACCEF"/>
+                                    <w:sz w:val="36"/>
+                                    <w:szCs w:val="36"/>
+                                  </w:rPr>
+                                  <w:br/>
+                                  <w:t>Your local community built on a passion for this journey we call coding!</w:t>
+                                </w:r>
+                              </w:p>
+                            </w:txbxContent>
+                          </wps:txbx>
+                          <wps:bodyPr rot="0" spcFirstLastPara="0" vertOverflow="overflow" horzOverflow="overflow" vert="horz" wrap="square" lIns="91440" tIns="45720" rIns="91440" bIns="45720" numCol="1" spcCol="0" rtlCol="0" fromWordArt="0" anchor="ctr" anchorCtr="0" forceAA="0" compatLnSpc="1">
+                            <a:prstTxWarp prst="textNoShape">
+                              <a:avLst/>
+                            </a:prstTxWarp>
+                            <a:noAutofit/>
+                          </wps:bodyPr>
+                        </wps:wsp>
+                      </wpg:grpSp>
+                      <wps:wsp>
+                        <wps:cNvPr id="1795638942" name="Rectangle 34"/>
+                        <wps:cNvSpPr/>
+                        <wps:spPr>
+                          <a:xfrm>
+                            <a:off x="152400" y="228600"/>
+                            <a:ext cx="2757054" cy="2202872"/>
+                          </a:xfrm>
+                          <a:prstGeom prst="rect">
+                            <a:avLst/>
+                          </a:prstGeom>
+                        </wps:spPr>
+                        <wps:style>
+                          <a:lnRef idx="2">
+                            <a:schemeClr val="accent1">
+                              <a:shade val="15000"/>
+                            </a:schemeClr>
+                          </a:lnRef>
+                          <a:fillRef idx="1">
+                            <a:schemeClr val="accent1"/>
+                          </a:fillRef>
+                          <a:effectRef idx="0">
+                            <a:schemeClr val="accent1"/>
+                          </a:effectRef>
+                          <a:fontRef idx="minor">
+                            <a:schemeClr val="lt1"/>
+                          </a:fontRef>
+                        </wps:style>
+                        <wps:txbx>
+                          <w:txbxContent>
+                            <w:p>
+                              <w:pPr>
+                                <w:jc w:val="center"/>
+                              </w:pPr>
+                              <w:r>
+                                <w:t>QR CODE!! (temp)</w:t>
+                              </w:r>
+                            </w:p>
+                            <w:p>
+                              <w:pPr>
+                                <w:jc w:val="center"/>
+                                <w:rPr>
+                                  <w:i/>
+                                  <w:iCs/>
+                                </w:rPr>
+                              </w:pPr>
+                              <w:r>
+                                <w:rPr>
+                                  <w:i/>
+                                  <w:iCs/>
+                                </w:rPr>
+                                <w:t>*</w:t>
+                              </w:r>
+                              <w:r>
+                                <w:rPr>
+                                  <w:b/>
+                                  <w:bCs/>
+                                  <w:i/>
+                                  <w:iCs/>
+                                </w:rPr>
+                                <w:t>CONSULT COUNCIL* - for text next to this also</w:t>
+                              </w:r>
+                              <w:r>
+                                <w:rPr>
+                                  <w:i/>
+                                  <w:iCs/>
+                                </w:rPr>
+                                <w:t xml:space="preserve"> </w:t>
+                              </w:r>
+                            </w:p>
+                            <w:p>
+                              <w:pPr>
+                                <w:jc w:val="center"/>
+                                <w:rPr>
+                                  <w:color w:val="EE0000"/>
+                                </w:rPr>
+                              </w:pPr>
+                              <w:r>
+                                <w:rPr>
+                                  <w:color w:val="EE0000"/>
+                                </w:rPr>
+                                <w:t>Can also consult council for additional stuff for home page!</w:t>
+                              </w:r>
+                            </w:p>
+                          </w:txbxContent>
+                        </wps:txbx>
+                        <wps:bodyPr rot="0" spcFirstLastPara="0" vertOverflow="overflow" horzOverflow="overflow" vert="horz" wrap="square" lIns="91440" tIns="45720" rIns="91440" bIns="45720" numCol="1" spcCol="0" rtlCol="0" fromWordArt="0" anchor="ctr" anchorCtr="0" forceAA="0" compatLnSpc="1">
+                          <a:prstTxWarp prst="textNoShape">
+                            <a:avLst/>
+                          </a:prstTxWarp>
+                          <a:noAutofit/>
+                        </wps:bodyPr>
+                      </wps:wsp>
+                    </wpg:wgp>
+                  </a:graphicData>
+                </a:graphic>
+              </wp:anchor>
+            </w:drawing>
+          </mc:Choice>
+          <mc:Fallback>
+            <w:pict>
+              <v:group w14:anchorId="7942A231" id="Group 34" o:spid="_x0000_s1063" style="position:absolute;margin-left:0;margin-top:41.45pt;width:492.6pt;height:4in;z-index:251696128" coordsize="62560,36576" o:gfxdata="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">
+                <v:group id="Group 24" o:spid="_x0000_s1064" style="position:absolute;width:62560;height:36576" coordsize="62560,36576" o:gfxdata="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">
+                  <v:group id="Group 10" o:spid="_x0000_s1065" style="position:absolute;width:62560;height:36576" coordsize="62560,36576" o:gfxdata="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">
+                    <v:rect id="Rectangle 2" o:spid="_x0000_s1066" style="position:absolute;width:62560;height:36576;visibility:visible;mso-wrap-style:square;v-text-anchor:middle" o:gfxdata="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" fillcolor="#0d0d0d [3069]" strokecolor="black [3200]" strokeweight="1pt">
+                      <v:fill color2="#882db5" colors="0 #0d0d0d;39977f #0d0d0d" focus="100%" type="gradient"/>
+                    </v:rect>
+                    <v:rect id="_x0000_s1067" style="position:absolute;top:31165;width:62560;height:5411;visibility:visible;mso-wrap-style:square;v-text-anchor:middle" o:gfxdata="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" fillcolor="#882db5" strokecolor="#030e13 [484]" strokeweight="1pt">
+                      <v:textbox>
+                        <w:txbxContent>
+                          <w:p>
+                            <w:pPr>
+                              <w:jc w:val="center"/>
+                            </w:pPr>
+                            <w:r>
+                              <w:t xml:space="preserve">Footer – “contact details – email: </w:t>
+                            </w:r>
+                            <w:r>
+                              <w:t>###@vo</w:t>
+                            </w:r>
+                            <w:r>
+                              <w:t xml:space="preserve">ssie.net – vice chair” OR </w:t>
+                            </w:r>
+                            <w:proofErr w:type="spellStart"/>
+                            <w:r>
+                              <w:t>smth</w:t>
+                            </w:r>
+                            <w:proofErr w:type="spellEnd"/>
+                          </w:p>
+                        </w:txbxContent>
+                      </v:textbox>
+                    </v:rect>
+                  </v:group>
+                  <v:rect id="Rectangle 8" o:spid="_x0000_s1068" style="position:absolute;left:29510;top:3733;width:29468;height:17395;visibility:visible;mso-wrap-style:square;v-text-anchor:middle" o:gfxdata="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" filled="f" strokecolor="#0d0d0d [3069]" strokeweight="1pt">
+                    <v:stroke dashstyle="dashDot"/>
+                    <v:textbox>
+                      <w:txbxContent>
+                        <w:p>
+                          <w:pPr>
+                            <w:jc w:val="center"/>
+                            <w:rPr>
+                              <w:color w:val="AACCEF"/>
+                              <w:sz w:val="36"/>
+                              <w:szCs w:val="36"/>
+                            </w:rPr>
+                          </w:pPr>
+                          <w:proofErr w:type="spellStart"/>
+                          <w:r>
+                            <w:rPr>
+                              <w:color w:val="AACCEF"/>
+                              <w:sz w:val="36"/>
+                              <w:szCs w:val="36"/>
+                            </w:rPr>
+                            <w:t>Vossie</w:t>
+                          </w:r>
+                          <w:proofErr w:type="spellEnd"/>
+                          <w:r>
+                            <w:rPr>
+                              <w:color w:val="AACCEF"/>
+                              <w:sz w:val="36"/>
+                              <w:szCs w:val="36"/>
+                            </w:rPr>
+                            <w:t xml:space="preserve"> </w:t>
+                          </w:r>
+                          <w:proofErr w:type="spellStart"/>
+                          <w:r>
+                            <w:rPr>
+                              <w:color w:val="AACCEF"/>
+                              <w:sz w:val="36"/>
+                              <w:szCs w:val="36"/>
+                            </w:rPr>
+                            <w:t>Devclub</w:t>
+                          </w:r>
+                          <w:proofErr w:type="spellEnd"/>
+                          <w:r>
+                            <w:rPr>
+                              <w:color w:val="AACCEF"/>
+                              <w:sz w:val="36"/>
+                              <w:szCs w:val="36"/>
+                            </w:rPr>
+                            <w:t xml:space="preserve"> Mow</w:t>
+                          </w:r>
+                          <w:r>
+                            <w:rPr>
+                              <w:color w:val="AACCEF"/>
+                              <w:sz w:val="36"/>
+                              <w:szCs w:val="36"/>
+                            </w:rPr>
+                            <w:t>bray</w:t>
+                          </w:r>
+                          <w:r>
+                            <w:rPr>
+                              <w:color w:val="AACCEF"/>
+                              <w:sz w:val="36"/>
+                              <w:szCs w:val="36"/>
+                            </w:rPr>
+                            <w:br/>
+                            <w:t>Your local community built on a passion for this journey we call coding!</w:t>
+                          </w:r>
+                        </w:p>
+                      </w:txbxContent>
+                    </v:textbox>
+                  </v:rect>
+                </v:group>
+                <v:rect id="Rectangle 34" o:spid="_x0000_s1069" style="position:absolute;left:1524;top:2286;width:27570;height:22028;visibility:visible;mso-wrap-style:square;v-text-anchor:middle" o:gfxdata="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" fillcolor="#156082 [3204]" strokecolor="#030e13 [484]" strokeweight="1pt">
+                  <v:textbox>
+                    <w:txbxContent>
+                      <w:p>
+                        <w:pPr>
+                          <w:jc w:val="center"/>
+                        </w:pPr>
+                        <w:r>
+                          <w:t>QR CODE!! (temp)</w:t>
+                        </w:r>
+                      </w:p>
+                      <w:p>
+                        <w:pPr>
+                          <w:jc w:val="center"/>
+                          <w:rPr>
+                            <w:i/>
+                            <w:iCs/>
+                          </w:rPr>
+                        </w:pPr>
+                        <w:r>
+                          <w:rPr>
+                            <w:i/>
+                            <w:iCs/>
+                          </w:rPr>
+                          <w:t>*</w:t>
+                        </w:r>
+                        <w:r>
+                          <w:rPr>
+                            <w:b/>
+                            <w:bCs/>
+                            <w:i/>
+                            <w:iCs/>
+                          </w:rPr>
+                          <w:t>CONSULT COUNCIL* - for text next to this also</w:t>
+                        </w:r>
+                        <w:r>
+                          <w:rPr>
+                            <w:i/>
+                            <w:iCs/>
+                          </w:rPr>
+                          <w:t xml:space="preserve"> </w:t>
+                        </w:r>
+                      </w:p>
+                      <w:p>
+                        <w:pPr>
+                          <w:jc w:val="center"/>
+                          <w:rPr>
+                            <w:color w:val="EE0000"/>
+                          </w:rPr>
+                        </w:pPr>
+                        <w:r>
+                          <w:rPr>
+                            <w:color w:val="EE0000"/>
+                          </w:rPr>
+                          <w:t>Can also consult council for additional stuff for home page!</w:t>
+                        </w:r>
+                      </w:p>
+                    </w:txbxContent>
+                  </v:textbox>
+                </v:rect>
+                <w10:wrap type="topAndBottom"/>
+              </v:group>
+            </w:pict>
+          </mc:Fallback>
+        </mc:AlternateContent>
+      </w:r>
+    </w:p>
+    <w:p/>
+    <w:p/>
+    <w:p/>
+    <w:p>
+      <w:r>
+        <w:br w:type="page"/>
+      </w:r>
+    </w:p>
+    <w:p>
+      <w:pPr>
+        <w:pStyle w:val="Heading2"/>
+      </w:pPr>
+      <w:r>
+        <w:lastRenderedPageBreak/>
+        <w:t>More info page:</w:t>
+      </w:r>
+    </w:p>
+    <w:p>
+      <w:pPr>
+        <w:pStyle w:val="Heading3"/>
+      </w:pPr>
+      <w:r>
+        <w:t>Additional CSS:</w:t>
+      </w:r>
+    </w:p>
+    <w:p>
+      <w:r>
+        <w:t>More info categories are at the top of the page, either in the header or below it</w:t>
+      </w:r>
+      <w:r>
+        <w:t>, nothing other than a search bar (</w:t>
+      </w:r>
+      <w:r>
+        <w:rPr>
+          <w:i/>
+          <w:iCs/>
+        </w:rPr>
+        <w:t>JS</w:t>
+      </w:r>
+      <w:r>
+        <w:t>)</w:t>
+      </w:r>
+      <w:r>
+        <w:t xml:space="preserve"> and the club origins</w:t>
+      </w:r>
+      <w:r>
+        <w:t xml:space="preserve"> is displayed on the page until a user presses a category from the top.</w:t>
+      </w:r>
+      <w:r>
+        <w:t xml:space="preserve"> When a category is selected, the club origins will “Disappear” – be </w:t>
+      </w:r>
+      <w:r>
+        <w:rPr>
+          <w:b/>
+          <w:bCs/>
+        </w:rPr>
+        <w:t>COMPLETELY</w:t>
+      </w:r>
+      <w:r>
+        <w:t xml:space="preserve"> hidden, such that it seems </w:t>
+      </w:r>
+      <w:proofErr w:type="spellStart"/>
+      <w:r>
+        <w:t>non existent</w:t>
+      </w:r>
+      <w:proofErr w:type="spellEnd"/>
+      <w:r>
+        <w:t>.</w:t>
+      </w:r>
+    </w:p>
+    <w:p>
+      <w:pPr>
+        <w:pStyle w:val="Heading3"/>
+      </w:pPr>
+      <w:r>
+        <w:t>Additional JS:</w:t>
+      </w:r>
+    </w:p>
+    <w:p>
+      <w:r>
+        <w:t>Search bar allowing user to search common topics as a shortcut alternative to selecting a category from the top!</w:t>
+      </w:r>
+      <w:r>
+        <w:t xml:space="preserve"> </w:t>
+      </w:r>
+    </w:p>
+    <w:p/>
+    <w:p/>
+    <w:p>
+      <w:r>
+        <w:rPr>
+          <w:noProof/>
+        </w:rPr>
+        <mc:AlternateContent>
           <mc:Choice Requires="wps">
             <w:drawing>
-              <wp:anchor distT="0" distB="0" distL="114300" distR="114300" simplePos="0" relativeHeight="251696128" behindDoc="0" locked="0" layoutInCell="1" allowOverlap="1" wp14:anchorId="4B53BD37" wp14:editId="682BA999">
+              <wp:anchor distT="0" distB="0" distL="114300" distR="114300" simplePos="0" relativeHeight="251713536" behindDoc="0" locked="0" layoutInCell="1" allowOverlap="1" wp14:anchorId="6E0AEFA9" wp14:editId="16AAE0FD">
                 <wp:simplePos x="0" y="0"/>
                 <wp:positionH relativeFrom="column">
-                  <wp:posOffset>200892</wp:posOffset>
+                  <wp:posOffset>2209800</wp:posOffset>
                 </wp:positionH>
                 <wp:positionV relativeFrom="paragraph">
-                  <wp:posOffset>602673</wp:posOffset>
+                  <wp:posOffset>775970</wp:posOffset>
                 </wp:positionV>
-                <wp:extent cx="2757054" cy="2202872"/>
-                <wp:effectExtent l="0" t="0" r="24765" b="26035"/>
+                <wp:extent cx="3246120" cy="381000"/>
+                <wp:effectExtent l="0" t="0" r="11430" b="19050"/>
                 <wp:wrapNone/>
-                <wp:docPr id="336995540" name="Rectangle 34"/>
+                <wp:docPr id="606705624" name="Text Box 42"/>
+                <wp:cNvGraphicFramePr/>
+                <a:graphic xmlns:a="http://schemas.openxmlformats.org/drawingml/2006/main">
+                  <a:graphicData uri="http://schemas.microsoft.com/office/word/2010/wordprocessingShape">
+                    <wps:wsp>
+                      <wps:cNvSpPr txBox="1"/>
+                      <wps:spPr>
+                        <a:xfrm>
+                          <a:off x="0" y="0"/>
+                          <a:ext cx="3246120" cy="381000"/>
+                        </a:xfrm>
+                        <a:prstGeom prst="rect">
+                          <a:avLst/>
+                        </a:prstGeom>
+                        <a:noFill/>
+                        <a:ln w="6350">
+                          <a:solidFill>
+                            <a:prstClr val="black"/>
+                          </a:solidFill>
+                        </a:ln>
+                      </wps:spPr>
+                      <wps:txbx>
+                        <w:txbxContent>
+                          <w:p>
+                            <w:pPr>
+                              <w:rPr>
+                                <w:color w:val="AACCEF"/>
+                                <w:sz w:val="18"/>
+                                <w:szCs w:val="18"/>
+                              </w:rPr>
+                            </w:pPr>
+                            <w:r>
+                              <w:rPr>
+                                <w:color w:val="AACCEF"/>
+                                <w:sz w:val="36"/>
+                                <w:szCs w:val="36"/>
+                              </w:rPr>
+                              <w:t>CLUB ORIGINS</w:t>
+                            </w:r>
+                            <w:proofErr w:type="gramStart"/>
+                            <w:r>
+                              <w:rPr>
+                                <w:color w:val="AACCEF"/>
+                                <w:sz w:val="36"/>
+                                <w:szCs w:val="36"/>
+                              </w:rPr>
+                              <w:t xml:space="preserve">:  </w:t>
+                            </w:r>
+                            <w:r>
+                              <w:rPr>
+                                <w:color w:val="AACCEF"/>
+                                <w:sz w:val="18"/>
+                                <w:szCs w:val="18"/>
+                              </w:rPr>
+                              <w:t>(</w:t>
+                            </w:r>
+                            <w:proofErr w:type="gramEnd"/>
+                            <w:r>
+                              <w:rPr>
+                                <w:color w:val="AACCEF"/>
+                                <w:sz w:val="18"/>
+                                <w:szCs w:val="18"/>
+                              </w:rPr>
+                              <w:t xml:space="preserve">Under </w:t>
+                            </w:r>
+                            <w:proofErr w:type="spellStart"/>
+                            <w:r>
+                              <w:rPr>
+                                <w:color w:val="AACCEF"/>
+                                <w:sz w:val="18"/>
+                                <w:szCs w:val="18"/>
+                              </w:rPr>
+                              <w:t>searchbar</w:t>
+                            </w:r>
+                            <w:proofErr w:type="spellEnd"/>
+                            <w:r>
+                              <w:rPr>
+                                <w:color w:val="AACCEF"/>
+                                <w:sz w:val="18"/>
+                                <w:szCs w:val="18"/>
+                              </w:rPr>
+                              <w:t xml:space="preserve"> ofc)</w:t>
+                            </w:r>
+                          </w:p>
+                        </w:txbxContent>
+                      </wps:txbx>
+                      <wps:bodyPr rot="0" spcFirstLastPara="0" vertOverflow="overflow" horzOverflow="overflow" vert="horz" wrap="square" lIns="91440" tIns="45720" rIns="91440" bIns="45720" numCol="1" spcCol="0" rtlCol="0" fromWordArt="0" anchor="t" anchorCtr="0" forceAA="0" compatLnSpc="1">
+                        <a:prstTxWarp prst="textNoShape">
+                          <a:avLst/>
+                        </a:prstTxWarp>
+                        <a:noAutofit/>
+                      </wps:bodyPr>
+                    </wps:wsp>
+                  </a:graphicData>
+                </a:graphic>
+                <wp14:sizeRelH relativeFrom="margin">
+                  <wp14:pctWidth>0</wp14:pctWidth>
+                </wp14:sizeRelH>
+              </wp:anchor>
+            </w:drawing>
+          </mc:Choice>
+          <mc:Fallback>
+            <w:pict>
+              <v:shapetype w14:anchorId="6E0AEFA9" id="_x0000_t202" coordsize="21600,21600" o:spt="202" path="m,l,21600r21600,l21600,xe">
+                <v:stroke joinstyle="miter"/>
+                <v:path gradientshapeok="t" o:connecttype="rect"/>
+              </v:shapetype>
+              <v:shape id="Text Box 42" o:spid="_x0000_s1070" type="#_x0000_t202" style="position:absolute;margin-left:174pt;margin-top:61.1pt;width:255.6pt;height:30pt;z-index:251713536;visibility:visible;mso-wrap-style:square;mso-width-percent:0;mso-wrap-distance-left:9pt;mso-wrap-distance-top:0;mso-wrap-distance-right:9pt;mso-wrap-distance-bottom:0;mso-position-horizontal:absolute;mso-position-horizontal-relative:text;mso-position-vertical:absolute;mso-position-vertical-relative:text;mso-width-percent:0;mso-width-relative:margin;v-text-anchor:top" o:gfxdata="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" filled="f" strokeweight=".5pt">
+                <v:textbox>
+                  <w:txbxContent>
+                    <w:p>
+                      <w:pPr>
+                        <w:rPr>
+                          <w:color w:val="AACCEF"/>
+                          <w:sz w:val="18"/>
+                          <w:szCs w:val="18"/>
+                        </w:rPr>
+                      </w:pPr>
+                      <w:r>
+                        <w:rPr>
+                          <w:color w:val="AACCEF"/>
+                          <w:sz w:val="36"/>
+                          <w:szCs w:val="36"/>
+                        </w:rPr>
+                        <w:t>CLUB ORIGINS</w:t>
+                      </w:r>
+                      <w:proofErr w:type="gramStart"/>
+                      <w:r>
+                        <w:rPr>
+                          <w:color w:val="AACCEF"/>
+                          <w:sz w:val="36"/>
+                          <w:szCs w:val="36"/>
+                        </w:rPr>
+                        <w:t xml:space="preserve">:  </w:t>
+                      </w:r>
+                      <w:r>
+                        <w:rPr>
+                          <w:color w:val="AACCEF"/>
+                          <w:sz w:val="18"/>
+                          <w:szCs w:val="18"/>
+                        </w:rPr>
+                        <w:t>(</w:t>
+                      </w:r>
+                      <w:proofErr w:type="gramEnd"/>
+                      <w:r>
+                        <w:rPr>
+                          <w:color w:val="AACCEF"/>
+                          <w:sz w:val="18"/>
+                          <w:szCs w:val="18"/>
+                        </w:rPr>
+                        <w:t xml:space="preserve">Under </w:t>
+                      </w:r>
+                      <w:proofErr w:type="spellStart"/>
+                      <w:r>
+                        <w:rPr>
+                          <w:color w:val="AACCEF"/>
+                          <w:sz w:val="18"/>
+                          <w:szCs w:val="18"/>
+                        </w:rPr>
+                        <w:t>searchbar</w:t>
+                      </w:r>
+                      <w:proofErr w:type="spellEnd"/>
+                      <w:r>
+                        <w:rPr>
+                          <w:color w:val="AACCEF"/>
+                          <w:sz w:val="18"/>
+                          <w:szCs w:val="18"/>
+                        </w:rPr>
+                        <w:t xml:space="preserve"> ofc)</w:t>
+                      </w:r>
+                    </w:p>
+                  </w:txbxContent>
+                </v:textbox>
+              </v:shape>
+            </w:pict>
+          </mc:Fallback>
+        </mc:AlternateContent>
+      </w:r>
+      <w:r>
+        <w:rPr>
+          <w:noProof/>
+        </w:rPr>
+        <mc:AlternateContent>
+          <mc:Choice Requires="wps">
+            <w:drawing>
+              <wp:anchor distT="0" distB="0" distL="114300" distR="114300" simplePos="0" relativeHeight="251712512" behindDoc="0" locked="0" layoutInCell="1" allowOverlap="1" wp14:anchorId="03A00213" wp14:editId="496C39E8">
+                <wp:simplePos x="0" y="0"/>
+                <wp:positionH relativeFrom="column">
+                  <wp:posOffset>259080</wp:posOffset>
+                </wp:positionH>
+                <wp:positionV relativeFrom="paragraph">
+                  <wp:posOffset>1195070</wp:posOffset>
+                </wp:positionV>
+                <wp:extent cx="5707380" cy="3360420"/>
+                <wp:effectExtent l="0" t="0" r="26670" b="11430"/>
+                <wp:wrapNone/>
+                <wp:docPr id="1285550627" name="Rectangle: Rounded Corners 41"/>
                 <wp:cNvGraphicFramePr/>
                 <a:graphic xmlns:a="http://schemas.openxmlformats.org/drawingml/2006/main">
                   <a:graphicData uri="http://schemas.microsoft.com/office/word/2010/wordprocessingShape">
@@ -3851,7 +4739,219 @@
                       <wps:spPr>
                         <a:xfrm>
                           <a:off x="0" y="0"/>
-                          <a:ext cx="2757054" cy="2202872"/>
+                          <a:ext cx="5707380" cy="3360420"/>
+                        </a:xfrm>
+                        <a:prstGeom prst="roundRect">
+                          <a:avLst/>
+                        </a:prstGeom>
+                      </wps:spPr>
+                      <wps:style>
+                        <a:lnRef idx="2">
+                          <a:schemeClr val="accent1">
+                            <a:shade val="15000"/>
+                          </a:schemeClr>
+                        </a:lnRef>
+                        <a:fillRef idx="1">
+                          <a:schemeClr val="accent1"/>
+                        </a:fillRef>
+                        <a:effectRef idx="0">
+                          <a:schemeClr val="accent1"/>
+                        </a:effectRef>
+                        <a:fontRef idx="minor">
+                          <a:schemeClr val="lt1"/>
+                        </a:fontRef>
+                      </wps:style>
+                      <wps:txbx>
+                        <w:txbxContent>
+                          <w:p>
+                            <w:pPr>
+                              <w:jc w:val="center"/>
+                            </w:pPr>
+                            <w:r>
+                              <w:t>More info about the club – here put that whole speech about what you want the club to be, whatnot, something inspiring or idk</w:t>
+                            </w:r>
+                          </w:p>
+                          <w:p>
+                            <w:pPr>
+                              <w:jc w:val="center"/>
+                            </w:pPr>
+                            <w:proofErr w:type="spellStart"/>
+                            <w:r>
+                              <w:t>eg.</w:t>
+                            </w:r>
+                            <w:proofErr w:type="spellEnd"/>
+                            <w:r>
+                              <w:t xml:space="preserve"> “Coding </w:t>
+                            </w:r>
+                            <w:proofErr w:type="spellStart"/>
+                            <w:r>
+                              <w:t>coding</w:t>
+                            </w:r>
+                            <w:proofErr w:type="spellEnd"/>
+                            <w:r>
+                              <w:t xml:space="preserve">… it really is quite the up and down journey, sometimes it works, other times it </w:t>
+                            </w:r>
+                            <w:proofErr w:type="gramStart"/>
+                            <w:r>
+                              <w:t>doesn’t</w:t>
+                            </w:r>
+                            <w:proofErr w:type="gramEnd"/>
+                            <w:r>
+                              <w:t xml:space="preserve"> and you just don’t know why (in either scenario sometimes even). Ever since I started though, </w:t>
+                            </w:r>
+                            <w:r>
+                              <w:t xml:space="preserve">I never cared about coding with other people, until I finally did, this </w:t>
+                            </w:r>
+                            <w:proofErr w:type="spellStart"/>
+                            <w:r>
+                              <w:t>wa</w:t>
+                            </w:r>
+                            <w:proofErr w:type="spellEnd"/>
+                            <w:r>
+                              <w:t xml:space="preserve"> in </w:t>
+                            </w:r>
+                            <w:proofErr w:type="spellStart"/>
+                            <w:r>
+                              <w:t>highschol</w:t>
+                            </w:r>
+                            <w:proofErr w:type="spellEnd"/>
+                            <w:r>
+                              <w:t xml:space="preserve"> however and wasn’t really a club. it was an IT class which we had once or twice a week after school, a legitimate subject. Kinda ruined it a </w:t>
+                            </w:r>
+                            <w:proofErr w:type="gramStart"/>
+                            <w:r>
+                              <w:t>bit, but</w:t>
+                            </w:r>
+                            <w:proofErr w:type="gramEnd"/>
+                            <w:r>
+                              <w:t xml:space="preserve"> also brought me the experience of working with and alongside other people who like to code. Nothing special but that’s pretty much the reason I want to have this club going. To experience that again, a space where I can code with and alongside other people who like to code, where I can grow with them in terms of coding as we become better at this little thing we do. A space where we can struggle to understand, laugh and march forward!</w:t>
+                            </w:r>
+                          </w:p>
+                        </w:txbxContent>
+                      </wps:txbx>
+                      <wps:bodyPr rot="0" spcFirstLastPara="0" vertOverflow="overflow" horzOverflow="overflow" vert="horz" wrap="square" lIns="91440" tIns="45720" rIns="91440" bIns="45720" numCol="1" spcCol="0" rtlCol="0" fromWordArt="0" anchor="ctr" anchorCtr="0" forceAA="0" compatLnSpc="1">
+                        <a:prstTxWarp prst="textNoShape">
+                          <a:avLst/>
+                        </a:prstTxWarp>
+                        <a:noAutofit/>
+                      </wps:bodyPr>
+                    </wps:wsp>
+                  </a:graphicData>
+                </a:graphic>
+                <wp14:sizeRelH relativeFrom="margin">
+                  <wp14:pctWidth>0</wp14:pctWidth>
+                </wp14:sizeRelH>
+                <wp14:sizeRelV relativeFrom="margin">
+                  <wp14:pctHeight>0</wp14:pctHeight>
+                </wp14:sizeRelV>
+              </wp:anchor>
+            </w:drawing>
+          </mc:Choice>
+          <mc:Fallback>
+            <w:pict>
+              <v:roundrect w14:anchorId="03A00213" id="Rectangle: Rounded Corners 41" o:spid="_x0000_s1071" style="position:absolute;margin-left:20.4pt;margin-top:94.1pt;width:449.4pt;height:264.6pt;z-index:251712512;visibility:visible;mso-wrap-style:square;mso-width-percent:0;mso-height-percent:0;mso-wrap-distance-left:9pt;mso-wrap-distance-top:0;mso-wrap-distance-right:9pt;mso-wrap-distance-bottom:0;mso-position-horizontal:absolute;mso-position-horizontal-relative:text;mso-position-vertical:absolute;mso-position-vertical-relative:text;mso-width-percent:0;mso-height-percent:0;mso-width-relative:margin;mso-height-relative:margin;v-text-anchor:middle" arcsize="10923f" o:gfxdata="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" fillcolor="#156082 [3204]" strokecolor="#030e13 [484]" strokeweight="1pt">
+                <v:stroke joinstyle="miter"/>
+                <v:textbox>
+                  <w:txbxContent>
+                    <w:p>
+                      <w:pPr>
+                        <w:jc w:val="center"/>
+                      </w:pPr>
+                      <w:r>
+                        <w:t>More info about the club – here put that whole speech about what you want the club to be, whatnot, something inspiring or idk</w:t>
+                      </w:r>
+                    </w:p>
+                    <w:p>
+                      <w:pPr>
+                        <w:jc w:val="center"/>
+                      </w:pPr>
+                      <w:proofErr w:type="spellStart"/>
+                      <w:r>
+                        <w:t>eg.</w:t>
+                      </w:r>
+                      <w:proofErr w:type="spellEnd"/>
+                      <w:r>
+                        <w:t xml:space="preserve"> “Coding </w:t>
+                      </w:r>
+                      <w:proofErr w:type="spellStart"/>
+                      <w:r>
+                        <w:t>coding</w:t>
+                      </w:r>
+                      <w:proofErr w:type="spellEnd"/>
+                      <w:r>
+                        <w:t xml:space="preserve">… it really is quite the up and down journey, sometimes it works, other times it </w:t>
+                      </w:r>
+                      <w:proofErr w:type="gramStart"/>
+                      <w:r>
+                        <w:t>doesn’t</w:t>
+                      </w:r>
+                      <w:proofErr w:type="gramEnd"/>
+                      <w:r>
+                        <w:t xml:space="preserve"> and you just don’t know why (in either scenario sometimes even). Ever since I started though, </w:t>
+                      </w:r>
+                      <w:r>
+                        <w:t xml:space="preserve">I never cared about coding with other people, until I finally did, this </w:t>
+                      </w:r>
+                      <w:proofErr w:type="spellStart"/>
+                      <w:r>
+                        <w:t>wa</w:t>
+                      </w:r>
+                      <w:proofErr w:type="spellEnd"/>
+                      <w:r>
+                        <w:t xml:space="preserve"> in </w:t>
+                      </w:r>
+                      <w:proofErr w:type="spellStart"/>
+                      <w:r>
+                        <w:t>highschol</w:t>
+                      </w:r>
+                      <w:proofErr w:type="spellEnd"/>
+                      <w:r>
+                        <w:t xml:space="preserve"> however and wasn’t really a club. it was an IT class which we had once or twice a week after school, a legitimate subject. Kinda ruined it a </w:t>
+                      </w:r>
+                      <w:proofErr w:type="gramStart"/>
+                      <w:r>
+                        <w:t>bit, but</w:t>
+                      </w:r>
+                      <w:proofErr w:type="gramEnd"/>
+                      <w:r>
+                        <w:t xml:space="preserve"> also brought me the experience of working with and alongside other people who like to code. Nothing special but that’s pretty much the reason I want to have this club going. To experience that again, a space where I can code with and alongside other people who like to code, where I can grow with them in terms of coding as we become better at this little thing we do. A space where we can struggle to understand, laugh and march forward!</w:t>
+                      </w:r>
+                    </w:p>
+                  </w:txbxContent>
+                </v:textbox>
+              </v:roundrect>
+            </w:pict>
+          </mc:Fallback>
+        </mc:AlternateContent>
+      </w:r>
+      <w:r>
+        <w:rPr>
+          <w:noProof/>
+        </w:rPr>
+        <mc:AlternateContent>
+          <mc:Choice Requires="wps">
+            <w:drawing>
+              <wp:anchor distT="0" distB="0" distL="114300" distR="114300" simplePos="0" relativeHeight="251711488" behindDoc="0" locked="0" layoutInCell="1" allowOverlap="1" wp14:anchorId="61D04C0A" wp14:editId="562DBA0F">
+                <wp:simplePos x="0" y="0"/>
+                <wp:positionH relativeFrom="column">
+                  <wp:posOffset>152400</wp:posOffset>
+                </wp:positionH>
+                <wp:positionV relativeFrom="paragraph">
+                  <wp:posOffset>661670</wp:posOffset>
+                </wp:positionV>
+                <wp:extent cx="1600200" cy="335280"/>
+                <wp:effectExtent l="0" t="0" r="19050" b="26670"/>
+                <wp:wrapNone/>
+                <wp:docPr id="184674502" name="Rectangle 40"/>
+                <wp:cNvGraphicFramePr/>
+                <a:graphic xmlns:a="http://schemas.openxmlformats.org/drawingml/2006/main">
+                  <a:graphicData uri="http://schemas.microsoft.com/office/word/2010/wordprocessingShape">
+                    <wps:wsp>
+                      <wps:cNvSpPr/>
+                      <wps:spPr>
+                        <a:xfrm>
+                          <a:off x="0" y="0"/>
+                          <a:ext cx="1600200" cy="335280"/>
                         </a:xfrm>
                         <a:prstGeom prst="rect">
                           <a:avLst/>
@@ -3880,7 +4980,194 @@
                               <w:jc w:val="center"/>
                             </w:pPr>
                             <w:r>
-                              <w:t>Some Nice community inspiring picture?</w:t>
+                              <w:t>Search bar</w:t>
+                            </w:r>
+                          </w:p>
+                        </w:txbxContent>
+                      </wps:txbx>
+                      <wps:bodyPr rot="0" spcFirstLastPara="0" vertOverflow="overflow" horzOverflow="overflow" vert="horz" wrap="square" lIns="91440" tIns="45720" rIns="91440" bIns="45720" numCol="1" spcCol="0" rtlCol="0" fromWordArt="0" anchor="ctr" anchorCtr="0" forceAA="0" compatLnSpc="1">
+                        <a:prstTxWarp prst="textNoShape">
+                          <a:avLst/>
+                        </a:prstTxWarp>
+                        <a:noAutofit/>
+                      </wps:bodyPr>
+                    </wps:wsp>
+                  </a:graphicData>
+                </a:graphic>
+              </wp:anchor>
+            </w:drawing>
+          </mc:Choice>
+          <mc:Fallback>
+            <w:pict>
+              <v:rect w14:anchorId="61D04C0A" id="Rectangle 40" o:spid="_x0000_s1072" style="position:absolute;margin-left:12pt;margin-top:52.1pt;width:126pt;height:26.4pt;z-index:251711488;visibility:visible;mso-wrap-style:square;mso-wrap-distance-left:9pt;mso-wrap-distance-top:0;mso-wrap-distance-right:9pt;mso-wrap-distance-bottom:0;mso-position-horizontal:absolute;mso-position-horizontal-relative:text;mso-position-vertical:absolute;mso-position-vertical-relative:text;v-text-anchor:middle" o:gfxdata="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" fillcolor="#156082 [3204]" strokecolor="#030e13 [484]" strokeweight="1pt">
+                <v:textbox>
+                  <w:txbxContent>
+                    <w:p>
+                      <w:pPr>
+                        <w:jc w:val="center"/>
+                      </w:pPr>
+                      <w:r>
+                        <w:t>Search bar</w:t>
+                      </w:r>
+                    </w:p>
+                  </w:txbxContent>
+                </v:textbox>
+              </v:rect>
+            </w:pict>
+          </mc:Fallback>
+        </mc:AlternateContent>
+      </w:r>
+      <w:r>
+        <w:rPr>
+          <w:noProof/>
+        </w:rPr>
+        <mc:AlternateContent>
+          <mc:Choice Requires="wps">
+            <w:drawing>
+              <wp:anchor distT="0" distB="0" distL="114300" distR="114300" simplePos="0" relativeHeight="251710464" behindDoc="0" locked="0" layoutInCell="1" allowOverlap="1" wp14:anchorId="7F4DF100" wp14:editId="6183F545">
+                <wp:simplePos x="0" y="0"/>
+                <wp:positionH relativeFrom="column">
+                  <wp:posOffset>5318760</wp:posOffset>
+                </wp:positionH>
+                <wp:positionV relativeFrom="paragraph">
+                  <wp:posOffset>105410</wp:posOffset>
+                </wp:positionV>
+                <wp:extent cx="792480" cy="281940"/>
+                <wp:effectExtent l="0" t="0" r="26670" b="22860"/>
+                <wp:wrapNone/>
+                <wp:docPr id="293454504" name="Rectangle: Rounded Corners 36"/>
+                <wp:cNvGraphicFramePr/>
+                <a:graphic xmlns:a="http://schemas.openxmlformats.org/drawingml/2006/main">
+                  <a:graphicData uri="http://schemas.microsoft.com/office/word/2010/wordprocessingShape">
+                    <wps:wsp>
+                      <wps:cNvSpPr/>
+                      <wps:spPr>
+                        <a:xfrm>
+                          <a:off x="0" y="0"/>
+                          <a:ext cx="792480" cy="281940"/>
+                        </a:xfrm>
+                        <a:prstGeom prst="roundRect">
+                          <a:avLst/>
+                        </a:prstGeom>
+                      </wps:spPr>
+                      <wps:style>
+                        <a:lnRef idx="2">
+                          <a:schemeClr val="accent1">
+                            <a:shade val="15000"/>
+                          </a:schemeClr>
+                        </a:lnRef>
+                        <a:fillRef idx="1">
+                          <a:schemeClr val="accent1"/>
+                        </a:fillRef>
+                        <a:effectRef idx="0">
+                          <a:schemeClr val="accent1"/>
+                        </a:effectRef>
+                        <a:fontRef idx="minor">
+                          <a:schemeClr val="lt1"/>
+                        </a:fontRef>
+                      </wps:style>
+                      <wps:txbx>
+                        <w:txbxContent>
+                          <w:p>
+                            <w:pPr>
+                              <w:jc w:val="center"/>
+                            </w:pPr>
+                            <w:r>
+                              <w:t>Rules</w:t>
+                            </w:r>
+                          </w:p>
+                        </w:txbxContent>
+                      </wps:txbx>
+                      <wps:bodyPr rot="0" spcFirstLastPara="0" vertOverflow="overflow" horzOverflow="overflow" vert="horz" wrap="square" lIns="91440" tIns="45720" rIns="91440" bIns="45720" numCol="1" spcCol="0" rtlCol="0" fromWordArt="0" anchor="ctr" anchorCtr="0" forceAA="0" compatLnSpc="1">
+                        <a:prstTxWarp prst="textNoShape">
+                          <a:avLst/>
+                        </a:prstTxWarp>
+                        <a:noAutofit/>
+                      </wps:bodyPr>
+                    </wps:wsp>
+                  </a:graphicData>
+                </a:graphic>
+              </wp:anchor>
+            </w:drawing>
+          </mc:Choice>
+          <mc:Fallback>
+            <w:pict>
+              <v:roundrect w14:anchorId="7F4DF100" id="Rectangle: Rounded Corners 36" o:spid="_x0000_s1070" style="position:absolute;margin-left:418.8pt;margin-top:8.3pt;width:62.4pt;height:22.2pt;z-index:251710464;visibility:visible;mso-wrap-style:square;mso-wrap-distance-left:9pt;mso-wrap-distance-top:0;mso-wrap-distance-right:9pt;mso-wrap-distance-bottom:0;mso-position-horizontal:absolute;mso-position-horizontal-relative:text;mso-position-vertical:absolute;mso-position-vertical-relative:text;v-text-anchor:middle" arcsize="10923f" o:gfxdata="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" fillcolor="#156082 [3204]" strokecolor="#030e13 [484]" strokeweight="1pt">
+                <v:stroke joinstyle="miter"/>
+                <v:textbox>
+                  <w:txbxContent>
+                    <w:p>
+                      <w:pPr>
+                        <w:jc w:val="center"/>
+                      </w:pPr>
+                      <w:r>
+                        <w:t>Rules</w:t>
+                      </w:r>
+                    </w:p>
+                  </w:txbxContent>
+                </v:textbox>
+              </v:roundrect>
+            </w:pict>
+          </mc:Fallback>
+        </mc:AlternateContent>
+      </w:r>
+      <w:r>
+        <w:rPr>
+          <w:noProof/>
+        </w:rPr>
+        <mc:AlternateContent>
+          <mc:Choice Requires="wps">
+            <w:drawing>
+              <wp:anchor distT="0" distB="0" distL="114300" distR="114300" simplePos="0" relativeHeight="251708416" behindDoc="0" locked="0" layoutInCell="1" allowOverlap="1" wp14:anchorId="7080CD4E" wp14:editId="6665CE81">
+                <wp:simplePos x="0" y="0"/>
+                <wp:positionH relativeFrom="column">
+                  <wp:posOffset>4328160</wp:posOffset>
+                </wp:positionH>
+                <wp:positionV relativeFrom="paragraph">
+                  <wp:posOffset>105410</wp:posOffset>
+                </wp:positionV>
+                <wp:extent cx="853440" cy="281940"/>
+                <wp:effectExtent l="0" t="0" r="22860" b="22860"/>
+                <wp:wrapNone/>
+                <wp:docPr id="1473275106" name="Rectangle: Rounded Corners 36"/>
+                <wp:cNvGraphicFramePr/>
+                <a:graphic xmlns:a="http://schemas.openxmlformats.org/drawingml/2006/main">
+                  <a:graphicData uri="http://schemas.microsoft.com/office/word/2010/wordprocessingShape">
+                    <wps:wsp>
+                      <wps:cNvSpPr/>
+                      <wps:spPr>
+                        <a:xfrm>
+                          <a:off x="0" y="0"/>
+                          <a:ext cx="853440" cy="281940"/>
+                        </a:xfrm>
+                        <a:prstGeom prst="roundRect">
+                          <a:avLst/>
+                        </a:prstGeom>
+                      </wps:spPr>
+                      <wps:style>
+                        <a:lnRef idx="2">
+                          <a:schemeClr val="accent1">
+                            <a:shade val="15000"/>
+                          </a:schemeClr>
+                        </a:lnRef>
+                        <a:fillRef idx="1">
+                          <a:schemeClr val="accent1"/>
+                        </a:fillRef>
+                        <a:effectRef idx="0">
+                          <a:schemeClr val="accent1"/>
+                        </a:effectRef>
+                        <a:fontRef idx="minor">
+                          <a:schemeClr val="lt1"/>
+                        </a:fontRef>
+                      </wps:style>
+                      <wps:txbx>
+                        <w:txbxContent>
+                          <w:p>
+                            <w:pPr>
+                              <w:jc w:val="center"/>
+                            </w:pPr>
+                            <w:r>
+                              <w:t>Activities</w:t>
                             </w:r>
                           </w:p>
                         </w:txbxContent>
@@ -3902,7 +5189,8 @@
           </mc:Choice>
           <mc:Fallback>
             <w:pict>
-              <v:rect w14:anchorId="4B53BD37" id="Rectangle 34" o:spid="_x0000_s1062" style="position:absolute;margin-left:15.8pt;margin-top:47.45pt;width:217.1pt;height:173.45pt;z-index:251696128;visibility:visible;mso-wrap-style:square;mso-width-percent:0;mso-wrap-distance-left:9pt;mso-wrap-distance-top:0;mso-wrap-distance-right:9pt;mso-wrap-distance-bottom:0;mso-position-horizontal:absolute;mso-position-horizontal-relative:text;mso-position-vertical:absolute;mso-position-vertical-relative:text;mso-width-percent:0;mso-width-relative:margin;v-text-anchor:middle" o:gfxdata="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" fillcolor="#156082 [3204]" strokecolor="#030e13 [484]" strokeweight="1pt">
+              <v:roundrect w14:anchorId="7080CD4E" id="_x0000_s1071" style="position:absolute;margin-left:340.8pt;margin-top:8.3pt;width:67.2pt;height:22.2pt;z-index:251708416;visibility:visible;mso-wrap-style:square;mso-width-percent:0;mso-wrap-distance-left:9pt;mso-wrap-distance-top:0;mso-wrap-distance-right:9pt;mso-wrap-distance-bottom:0;mso-position-horizontal:absolute;mso-position-horizontal-relative:text;mso-position-vertical:absolute;mso-position-vertical-relative:text;mso-width-percent:0;mso-width-relative:margin;v-text-anchor:middle" arcsize="10923f" o:gfxdata="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" fillcolor="#156082 [3204]" strokecolor="#030e13 [484]" strokeweight="1pt">
+                <v:stroke joinstyle="miter"/>
                 <v:textbox>
                   <w:txbxContent>
                     <w:p>
@@ -3910,8 +5198,433 @@
                         <w:jc w:val="center"/>
                       </w:pPr>
                       <w:r>
-                        <w:t>Some Nice community inspiring picture?</w:t>
+                        <w:t>Activities</w:t>
                       </w:r>
+                    </w:p>
+                  </w:txbxContent>
+                </v:textbox>
+              </v:roundrect>
+            </w:pict>
+          </mc:Fallback>
+        </mc:AlternateContent>
+      </w:r>
+      <w:r>
+        <w:rPr>
+          <w:noProof/>
+        </w:rPr>
+        <mc:AlternateContent>
+          <mc:Choice Requires="wps">
+            <w:drawing>
+              <wp:anchor distT="0" distB="0" distL="114300" distR="114300" simplePos="0" relativeHeight="251706368" behindDoc="0" locked="0" layoutInCell="1" allowOverlap="1" wp14:anchorId="7B651CD5" wp14:editId="6AF42B86">
+                <wp:simplePos x="0" y="0"/>
+                <wp:positionH relativeFrom="column">
+                  <wp:posOffset>3375660</wp:posOffset>
+                </wp:positionH>
+                <wp:positionV relativeFrom="paragraph">
+                  <wp:posOffset>105410</wp:posOffset>
+                </wp:positionV>
+                <wp:extent cx="792480" cy="281940"/>
+                <wp:effectExtent l="0" t="0" r="26670" b="22860"/>
+                <wp:wrapNone/>
+                <wp:docPr id="1722423545" name="Rectangle: Rounded Corners 36"/>
+                <wp:cNvGraphicFramePr/>
+                <a:graphic xmlns:a="http://schemas.openxmlformats.org/drawingml/2006/main">
+                  <a:graphicData uri="http://schemas.microsoft.com/office/word/2010/wordprocessingShape">
+                    <wps:wsp>
+                      <wps:cNvSpPr/>
+                      <wps:spPr>
+                        <a:xfrm>
+                          <a:off x="0" y="0"/>
+                          <a:ext cx="792480" cy="281940"/>
+                        </a:xfrm>
+                        <a:prstGeom prst="roundRect">
+                          <a:avLst/>
+                        </a:prstGeom>
+                      </wps:spPr>
+                      <wps:style>
+                        <a:lnRef idx="2">
+                          <a:schemeClr val="accent1">
+                            <a:shade val="15000"/>
+                          </a:schemeClr>
+                        </a:lnRef>
+                        <a:fillRef idx="1">
+                          <a:schemeClr val="accent1"/>
+                        </a:fillRef>
+                        <a:effectRef idx="0">
+                          <a:schemeClr val="accent1"/>
+                        </a:effectRef>
+                        <a:fontRef idx="minor">
+                          <a:schemeClr val="lt1"/>
+                        </a:fontRef>
+                      </wps:style>
+                      <wps:txbx>
+                        <w:txbxContent>
+                          <w:p>
+                            <w:pPr>
+                              <w:jc w:val="center"/>
+                            </w:pPr>
+                            <w:r>
+                              <w:t>Events</w:t>
+                            </w:r>
+                          </w:p>
+                        </w:txbxContent>
+                      </wps:txbx>
+                      <wps:bodyPr rot="0" spcFirstLastPara="0" vertOverflow="overflow" horzOverflow="overflow" vert="horz" wrap="square" lIns="91440" tIns="45720" rIns="91440" bIns="45720" numCol="1" spcCol="0" rtlCol="0" fromWordArt="0" anchor="ctr" anchorCtr="0" forceAA="0" compatLnSpc="1">
+                        <a:prstTxWarp prst="textNoShape">
+                          <a:avLst/>
+                        </a:prstTxWarp>
+                        <a:noAutofit/>
+                      </wps:bodyPr>
+                    </wps:wsp>
+                  </a:graphicData>
+                </a:graphic>
+              </wp:anchor>
+            </w:drawing>
+          </mc:Choice>
+          <mc:Fallback>
+            <w:pict>
+              <v:roundrect w14:anchorId="7B651CD5" id="_x0000_s1072" style="position:absolute;margin-left:265.8pt;margin-top:8.3pt;width:62.4pt;height:22.2pt;z-index:251706368;visibility:visible;mso-wrap-style:square;mso-wrap-distance-left:9pt;mso-wrap-distance-top:0;mso-wrap-distance-right:9pt;mso-wrap-distance-bottom:0;mso-position-horizontal:absolute;mso-position-horizontal-relative:text;mso-position-vertical:absolute;mso-position-vertical-relative:text;v-text-anchor:middle" arcsize="10923f" o:gfxdata="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" fillcolor="#156082 [3204]" strokecolor="#030e13 [484]" strokeweight="1pt">
+                <v:stroke joinstyle="miter"/>
+                <v:textbox>
+                  <w:txbxContent>
+                    <w:p>
+                      <w:pPr>
+                        <w:jc w:val="center"/>
+                      </w:pPr>
+                      <w:r>
+                        <w:t>Events</w:t>
+                      </w:r>
+                    </w:p>
+                  </w:txbxContent>
+                </v:textbox>
+              </v:roundrect>
+            </w:pict>
+          </mc:Fallback>
+        </mc:AlternateContent>
+      </w:r>
+      <w:r>
+        <w:rPr>
+          <w:noProof/>
+        </w:rPr>
+        <mc:AlternateContent>
+          <mc:Choice Requires="wps">
+            <w:drawing>
+              <wp:anchor distT="0" distB="0" distL="114300" distR="114300" simplePos="0" relativeHeight="251704320" behindDoc="0" locked="0" layoutInCell="1" allowOverlap="1" wp14:anchorId="0B453374" wp14:editId="2329BED8">
+                <wp:simplePos x="0" y="0"/>
+                <wp:positionH relativeFrom="column">
+                  <wp:posOffset>2423160</wp:posOffset>
+                </wp:positionH>
+                <wp:positionV relativeFrom="paragraph">
+                  <wp:posOffset>105410</wp:posOffset>
+                </wp:positionV>
+                <wp:extent cx="792480" cy="281940"/>
+                <wp:effectExtent l="0" t="0" r="26670" b="22860"/>
+                <wp:wrapNone/>
+                <wp:docPr id="480190659" name="Rectangle: Rounded Corners 36"/>
+                <wp:cNvGraphicFramePr/>
+                <a:graphic xmlns:a="http://schemas.openxmlformats.org/drawingml/2006/main">
+                  <a:graphicData uri="http://schemas.microsoft.com/office/word/2010/wordprocessingShape">
+                    <wps:wsp>
+                      <wps:cNvSpPr/>
+                      <wps:spPr>
+                        <a:xfrm>
+                          <a:off x="0" y="0"/>
+                          <a:ext cx="792480" cy="281940"/>
+                        </a:xfrm>
+                        <a:prstGeom prst="roundRect">
+                          <a:avLst/>
+                        </a:prstGeom>
+                      </wps:spPr>
+                      <wps:style>
+                        <a:lnRef idx="2">
+                          <a:schemeClr val="accent1">
+                            <a:shade val="15000"/>
+                          </a:schemeClr>
+                        </a:lnRef>
+                        <a:fillRef idx="1">
+                          <a:schemeClr val="accent1"/>
+                        </a:fillRef>
+                        <a:effectRef idx="0">
+                          <a:schemeClr val="accent1"/>
+                        </a:effectRef>
+                        <a:fontRef idx="minor">
+                          <a:schemeClr val="lt1"/>
+                        </a:fontRef>
+                      </wps:style>
+                      <wps:txbx>
+                        <w:txbxContent>
+                          <w:p>
+                            <w:pPr>
+                              <w:jc w:val="center"/>
+                            </w:pPr>
+                            <w:r>
+                              <w:t>Projects</w:t>
+                            </w:r>
+                          </w:p>
+                        </w:txbxContent>
+                      </wps:txbx>
+                      <wps:bodyPr rot="0" spcFirstLastPara="0" vertOverflow="overflow" horzOverflow="overflow" vert="horz" wrap="square" lIns="91440" tIns="45720" rIns="91440" bIns="45720" numCol="1" spcCol="0" rtlCol="0" fromWordArt="0" anchor="ctr" anchorCtr="0" forceAA="0" compatLnSpc="1">
+                        <a:prstTxWarp prst="textNoShape">
+                          <a:avLst/>
+                        </a:prstTxWarp>
+                        <a:noAutofit/>
+                      </wps:bodyPr>
+                    </wps:wsp>
+                  </a:graphicData>
+                </a:graphic>
+              </wp:anchor>
+            </w:drawing>
+          </mc:Choice>
+          <mc:Fallback>
+            <w:pict>
+              <v:roundrect w14:anchorId="0B453374" id="_x0000_s1073" style="position:absolute;margin-left:190.8pt;margin-top:8.3pt;width:62.4pt;height:22.2pt;z-index:251704320;visibility:visible;mso-wrap-style:square;mso-wrap-distance-left:9pt;mso-wrap-distance-top:0;mso-wrap-distance-right:9pt;mso-wrap-distance-bottom:0;mso-position-horizontal:absolute;mso-position-horizontal-relative:text;mso-position-vertical:absolute;mso-position-vertical-relative:text;v-text-anchor:middle" arcsize="10923f" o:gfxdata="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" fillcolor="#156082 [3204]" strokecolor="#030e13 [484]" strokeweight="1pt">
+                <v:stroke joinstyle="miter"/>
+                <v:textbox>
+                  <w:txbxContent>
+                    <w:p>
+                      <w:pPr>
+                        <w:jc w:val="center"/>
+                      </w:pPr>
+                      <w:r>
+                        <w:t>Projects</w:t>
+                      </w:r>
+                    </w:p>
+                  </w:txbxContent>
+                </v:textbox>
+              </v:roundrect>
+            </w:pict>
+          </mc:Fallback>
+        </mc:AlternateContent>
+      </w:r>
+      <w:r>
+        <w:rPr>
+          <w:noProof/>
+        </w:rPr>
+        <mc:AlternateContent>
+          <mc:Choice Requires="wps">
+            <w:drawing>
+              <wp:anchor distT="0" distB="0" distL="114300" distR="114300" simplePos="0" relativeHeight="251703296" behindDoc="0" locked="0" layoutInCell="1" allowOverlap="1" wp14:anchorId="4667488A" wp14:editId="14BDFEC0">
+                <wp:simplePos x="0" y="0"/>
+                <wp:positionH relativeFrom="column">
+                  <wp:posOffset>83820</wp:posOffset>
+                </wp:positionH>
+                <wp:positionV relativeFrom="paragraph">
+                  <wp:posOffset>67310</wp:posOffset>
+                </wp:positionV>
+                <wp:extent cx="541020" cy="320040"/>
+                <wp:effectExtent l="0" t="0" r="11430" b="22860"/>
+                <wp:wrapNone/>
+                <wp:docPr id="1689362877" name="Rectangle: Rounded Corners 35"/>
+                <wp:cNvGraphicFramePr/>
+                <a:graphic xmlns:a="http://schemas.openxmlformats.org/drawingml/2006/main">
+                  <a:graphicData uri="http://schemas.microsoft.com/office/word/2010/wordprocessingShape">
+                    <wps:wsp>
+                      <wps:cNvSpPr/>
+                      <wps:spPr>
+                        <a:xfrm>
+                          <a:off x="0" y="0"/>
+                          <a:ext cx="541020" cy="320040"/>
+                        </a:xfrm>
+                        <a:prstGeom prst="roundRect">
+                          <a:avLst/>
+                        </a:prstGeom>
+                      </wps:spPr>
+                      <wps:style>
+                        <a:lnRef idx="2">
+                          <a:schemeClr val="accent1">
+                            <a:shade val="15000"/>
+                          </a:schemeClr>
+                        </a:lnRef>
+                        <a:fillRef idx="1">
+                          <a:schemeClr val="accent1"/>
+                        </a:fillRef>
+                        <a:effectRef idx="0">
+                          <a:schemeClr val="accent1"/>
+                        </a:effectRef>
+                        <a:fontRef idx="minor">
+                          <a:schemeClr val="lt1"/>
+                        </a:fontRef>
+                      </wps:style>
+                      <wps:txbx>
+                        <w:txbxContent>
+                          <w:p>
+                            <w:pPr>
+                              <w:jc w:val="center"/>
+                              <w:rPr>
+                                <w:sz w:val="20"/>
+                                <w:szCs w:val="20"/>
+                              </w:rPr>
+                            </w:pPr>
+                            <w:r>
+                              <w:rPr>
+                                <w:sz w:val="20"/>
+                                <w:szCs w:val="20"/>
+                              </w:rPr>
+                              <w:t>Logo</w:t>
+                            </w:r>
+                          </w:p>
+                        </w:txbxContent>
+                      </wps:txbx>
+                      <wps:bodyPr rot="0" spcFirstLastPara="0" vertOverflow="overflow" horzOverflow="overflow" vert="horz" wrap="square" lIns="91440" tIns="45720" rIns="91440" bIns="45720" numCol="1" spcCol="0" rtlCol="0" fromWordArt="0" anchor="ctr" anchorCtr="0" forceAA="0" compatLnSpc="1">
+                        <a:prstTxWarp prst="textNoShape">
+                          <a:avLst/>
+                        </a:prstTxWarp>
+                        <a:noAutofit/>
+                      </wps:bodyPr>
+                    </wps:wsp>
+                  </a:graphicData>
+                </a:graphic>
+                <wp14:sizeRelH relativeFrom="margin">
+                  <wp14:pctWidth>0</wp14:pctWidth>
+                </wp14:sizeRelH>
+                <wp14:sizeRelV relativeFrom="margin">
+                  <wp14:pctHeight>0</wp14:pctHeight>
+                </wp14:sizeRelV>
+              </wp:anchor>
+            </w:drawing>
+          </mc:Choice>
+          <mc:Fallback>
+            <w:pict>
+              <v:roundrect w14:anchorId="4667488A" id="Rectangle: Rounded Corners 35" o:spid="_x0000_s1074" style="position:absolute;margin-left:6.6pt;margin-top:5.3pt;width:42.6pt;height:25.2pt;z-index:251703296;visibility:visible;mso-wrap-style:square;mso-width-percent:0;mso-height-percent:0;mso-wrap-distance-left:9pt;mso-wrap-distance-top:0;mso-wrap-distance-right:9pt;mso-wrap-distance-bottom:0;mso-position-horizontal:absolute;mso-position-horizontal-relative:text;mso-position-vertical:absolute;mso-position-vertical-relative:text;mso-width-percent:0;mso-height-percent:0;mso-width-relative:margin;mso-height-relative:margin;v-text-anchor:middle" arcsize="10923f" o:gfxdata="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" fillcolor="#156082 [3204]" strokecolor="#030e13 [484]" strokeweight="1pt">
+                <v:stroke joinstyle="miter"/>
+                <v:textbox>
+                  <w:txbxContent>
+                    <w:p>
+                      <w:pPr>
+                        <w:jc w:val="center"/>
+                        <w:rPr>
+                          <w:sz w:val="20"/>
+                          <w:szCs w:val="20"/>
+                        </w:rPr>
+                      </w:pPr>
+                      <w:r>
+                        <w:rPr>
+                          <w:sz w:val="20"/>
+                          <w:szCs w:val="20"/>
+                        </w:rPr>
+                        <w:t>Logo</w:t>
+                      </w:r>
+                    </w:p>
+                  </w:txbxContent>
+                </v:textbox>
+              </v:roundrect>
+            </w:pict>
+          </mc:Fallback>
+        </mc:AlternateContent>
+      </w:r>
+      <w:r>
+        <w:rPr>
+          <w:noProof/>
+        </w:rPr>
+        <mc:AlternateContent>
+          <mc:Choice Requires="wps">
+            <w:drawing>
+              <wp:anchor distT="0" distB="0" distL="114300" distR="114300" simplePos="0" relativeHeight="251702272" behindDoc="0" locked="0" layoutInCell="1" allowOverlap="1" wp14:anchorId="628BC70B" wp14:editId="17891B93">
+                <wp:simplePos x="0" y="0"/>
+                <wp:positionH relativeFrom="column">
+                  <wp:posOffset>0</wp:posOffset>
+                </wp:positionH>
+                <wp:positionV relativeFrom="paragraph">
+                  <wp:posOffset>4677410</wp:posOffset>
+                </wp:positionV>
+                <wp:extent cx="6256020" cy="525781"/>
+                <wp:effectExtent l="0" t="0" r="0" b="0"/>
+                <wp:wrapNone/>
+                <wp:docPr id="133301227" name="Rectangle 3"/>
+                <wp:cNvGraphicFramePr/>
+                <a:graphic xmlns:a="http://schemas.openxmlformats.org/drawingml/2006/main">
+                  <a:graphicData uri="http://schemas.microsoft.com/office/word/2010/wordprocessingShape">
+                    <wps:wsp>
+                      <wps:cNvSpPr/>
+                      <wps:spPr>
+                        <a:xfrm>
+                          <a:off x="0" y="0"/>
+                          <a:ext cx="6256020" cy="525781"/>
+                        </a:xfrm>
+                        <a:prstGeom prst="rect">
+                          <a:avLst/>
+                        </a:prstGeom>
+                        <a:solidFill>
+                          <a:srgbClr val="882DB5"/>
+                        </a:solidFill>
+                        <a:ln>
+                          <a:noFill/>
+                        </a:ln>
+                      </wps:spPr>
+                      <wps:style>
+                        <a:lnRef idx="2">
+                          <a:schemeClr val="accent1">
+                            <a:shade val="15000"/>
+                          </a:schemeClr>
+                        </a:lnRef>
+                        <a:fillRef idx="1">
+                          <a:schemeClr val="accent1"/>
+                        </a:fillRef>
+                        <a:effectRef idx="0">
+                          <a:schemeClr val="accent1"/>
+                        </a:effectRef>
+                        <a:fontRef idx="minor">
+                          <a:schemeClr val="lt1"/>
+                        </a:fontRef>
+                      </wps:style>
+                      <wps:txbx>
+                        <w:txbxContent>
+                          <w:p>
+                            <w:pPr>
+                              <w:jc w:val="center"/>
+                            </w:pPr>
+                            <w:r>
+                              <w:t xml:space="preserve">Footer – “contact details – email: </w:t>
+                            </w:r>
+                            <w:r>
+                              <w:t>###@vo</w:t>
+                            </w:r>
+                            <w:r>
+                              <w:t xml:space="preserve">ssie.net – vice chair” OR </w:t>
+                            </w:r>
+                            <w:proofErr w:type="spellStart"/>
+                            <w:r>
+                              <w:t>smth</w:t>
+                            </w:r>
+                            <w:proofErr w:type="spellEnd"/>
+                          </w:p>
+                        </w:txbxContent>
+                      </wps:txbx>
+                      <wps:bodyPr rot="0" spcFirstLastPara="0" vertOverflow="overflow" horzOverflow="overflow" vert="horz" wrap="square" lIns="91440" tIns="45720" rIns="91440" bIns="45720" numCol="1" spcCol="0" rtlCol="0" fromWordArt="0" anchor="ctr" anchorCtr="0" forceAA="0" compatLnSpc="1">
+                        <a:prstTxWarp prst="textNoShape">
+                          <a:avLst/>
+                        </a:prstTxWarp>
+                        <a:noAutofit/>
+                      </wps:bodyPr>
+                    </wps:wsp>
+                  </a:graphicData>
+                </a:graphic>
+              </wp:anchor>
+            </w:drawing>
+          </mc:Choice>
+          <mc:Fallback>
+            <w:pict>
+              <v:rect w14:anchorId="628BC70B" id="Rectangle 3" o:spid="_x0000_s1075" style="position:absolute;margin-left:0;margin-top:368.3pt;width:492.6pt;height:41.4pt;z-index:251702272;visibility:visible;mso-wrap-style:square;mso-wrap-distance-left:9pt;mso-wrap-distance-top:0;mso-wrap-distance-right:9pt;mso-wrap-distance-bottom:0;mso-position-horizontal:absolute;mso-position-horizontal-relative:text;mso-position-vertical:absolute;mso-position-vertical-relative:text;v-text-anchor:middle" o:gfxdata="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" fillcolor="#882db5" stroked="f" strokeweight="1pt">
+                <v:textbox>
+                  <w:txbxContent>
+                    <w:p>
+                      <w:pPr>
+                        <w:jc w:val="center"/>
+                      </w:pPr>
+                      <w:r>
+                        <w:t xml:space="preserve">Footer – “contact details – email: </w:t>
+                      </w:r>
+                      <w:r>
+                        <w:t>###@vo</w:t>
+                      </w:r>
+                      <w:r>
+                        <w:t xml:space="preserve">ssie.net – vice chair” OR </w:t>
+                      </w:r>
+                      <w:proofErr w:type="spellStart"/>
+                      <w:r>
+                        <w:t>smth</w:t>
+                      </w:r>
+                      <w:proofErr w:type="spellEnd"/>
                     </w:p>
                   </w:txbxContent>
                 </v:textbox>
@@ -3925,266 +5638,68 @@
           <w:noProof/>
         </w:rPr>
         <mc:AlternateContent>
-          <mc:Choice Requires="wpg">
+          <mc:Choice Requires="wps">
             <w:drawing>
-              <wp:anchor distT="0" distB="0" distL="114300" distR="114300" simplePos="0" relativeHeight="251683840" behindDoc="0" locked="0" layoutInCell="1" allowOverlap="1" wp14:anchorId="6A7D201D" wp14:editId="384895B3">
+              <wp:anchor distT="0" distB="0" distL="114300" distR="114300" simplePos="0" relativeHeight="251700224" behindDoc="0" locked="0" layoutInCell="1" allowOverlap="1" wp14:anchorId="0BE0B0A0" wp14:editId="587E6A1B">
                 <wp:simplePos x="0" y="0"/>
                 <wp:positionH relativeFrom="column">
-                  <wp:posOffset>48260</wp:posOffset>
+                  <wp:posOffset>0</wp:posOffset>
                 </wp:positionH>
                 <wp:positionV relativeFrom="paragraph">
-                  <wp:posOffset>374015</wp:posOffset>
+                  <wp:posOffset>-1270</wp:posOffset>
                 </wp:positionV>
-                <wp:extent cx="6256020" cy="3657600"/>
-                <wp:effectExtent l="0" t="0" r="11430" b="19050"/>
-                <wp:wrapTopAndBottom/>
-                <wp:docPr id="688632870" name="Group 24"/>
+                <wp:extent cx="6256020" cy="541020"/>
+                <wp:effectExtent l="0" t="0" r="0" b="0"/>
+                <wp:wrapNone/>
+                <wp:docPr id="1466652865" name="Rectangle 3"/>
                 <wp:cNvGraphicFramePr/>
                 <a:graphic xmlns:a="http://schemas.openxmlformats.org/drawingml/2006/main">
-                  <a:graphicData uri="http://schemas.microsoft.com/office/word/2010/wordprocessingGroup">
-                    <wpg:wgp>
-                      <wpg:cNvGrpSpPr/>
-                      <wpg:grpSpPr>
+                  <a:graphicData uri="http://schemas.microsoft.com/office/word/2010/wordprocessingShape">
+                    <wps:wsp>
+                      <wps:cNvSpPr/>
+                      <wps:spPr>
                         <a:xfrm>
                           <a:off x="0" y="0"/>
-                          <a:ext cx="6256020" cy="3657600"/>
-                          <a:chOff x="0" y="0"/>
-                          <a:chExt cx="6256020" cy="3657600"/>
+                          <a:ext cx="6256020" cy="541020"/>
                         </a:xfrm>
-                      </wpg:grpSpPr>
-                      <wpg:grpSp>
-                        <wpg:cNvPr id="344512898" name="Group 10"/>
-                        <wpg:cNvGrpSpPr/>
-                        <wpg:grpSpPr>
-                          <a:xfrm>
-                            <a:off x="0" y="0"/>
-                            <a:ext cx="6256020" cy="3657600"/>
-                            <a:chOff x="0" y="0"/>
-                            <a:chExt cx="6256020" cy="3657600"/>
-                          </a:xfrm>
-                        </wpg:grpSpPr>
-                        <wps:wsp>
-                          <wps:cNvPr id="1289485354" name="Rectangle 2"/>
-                          <wps:cNvSpPr/>
-                          <wps:spPr>
-                            <a:xfrm>
-                              <a:off x="0" y="0"/>
-                              <a:ext cx="6256020" cy="3657600"/>
-                            </a:xfrm>
-                            <a:prstGeom prst="rect">
-                              <a:avLst/>
-                            </a:prstGeom>
-                            <a:gradFill>
-                              <a:gsLst>
-                                <a:gs pos="100000">
-                                  <a:srgbClr val="882DB5"/>
-                                </a:gs>
-                                <a:gs pos="61000">
-                                  <a:schemeClr val="tx1">
-                                    <a:lumMod val="95000"/>
-                                    <a:lumOff val="5000"/>
-                                  </a:schemeClr>
-                                </a:gs>
-                              </a:gsLst>
-                              <a:lin ang="5400000" scaled="1"/>
-                            </a:gradFill>
-                          </wps:spPr>
-                          <wps:style>
-                            <a:lnRef idx="2">
-                              <a:schemeClr val="dk1"/>
-                            </a:lnRef>
-                            <a:fillRef idx="1">
-                              <a:schemeClr val="lt1"/>
-                            </a:fillRef>
-                            <a:effectRef idx="0">
-                              <a:schemeClr val="dk1"/>
-                            </a:effectRef>
-                            <a:fontRef idx="minor">
-                              <a:schemeClr val="dk1"/>
-                            </a:fontRef>
-                          </wps:style>
-                          <wps:bodyPr rot="0" spcFirstLastPara="0" vertOverflow="overflow" horzOverflow="overflow" vert="horz" wrap="square" lIns="91440" tIns="45720" rIns="91440" bIns="45720" numCol="1" spcCol="0" rtlCol="0" fromWordArt="0" anchor="ctr" anchorCtr="0" forceAA="0" compatLnSpc="1">
-                            <a:prstTxWarp prst="textNoShape">
-                              <a:avLst/>
-                            </a:prstTxWarp>
-                            <a:noAutofit/>
-                          </wps:bodyPr>
-                        </wps:wsp>
-                        <wps:wsp>
-                          <wps:cNvPr id="1318720384" name="Rectangle 3"/>
-                          <wps:cNvSpPr/>
-                          <wps:spPr>
-                            <a:xfrm>
-                              <a:off x="0" y="3116580"/>
-                              <a:ext cx="6256020" cy="541020"/>
-                            </a:xfrm>
-                            <a:prstGeom prst="rect">
-                              <a:avLst/>
-                            </a:prstGeom>
-                            <a:solidFill>
-                              <a:srgbClr val="882DB5"/>
-                            </a:solidFill>
-                          </wps:spPr>
-                          <wps:style>
-                            <a:lnRef idx="2">
-                              <a:schemeClr val="accent1">
-                                <a:shade val="15000"/>
-                              </a:schemeClr>
-                            </a:lnRef>
-                            <a:fillRef idx="1">
-                              <a:schemeClr val="accent1"/>
-                            </a:fillRef>
-                            <a:effectRef idx="0">
-                              <a:schemeClr val="accent1"/>
-                            </a:effectRef>
-                            <a:fontRef idx="minor">
-                              <a:schemeClr val="lt1"/>
-                            </a:fontRef>
-                          </wps:style>
-                          <wps:txbx>
-                            <w:txbxContent>
-                              <w:p>
-                                <w:pPr>
-                                  <w:jc w:val="center"/>
-                                </w:pPr>
-                                <w:r>
-                                  <w:t xml:space="preserve">Footer – “contact details – email: </w:t>
-                                </w:r>
-                                <w:r>
-                                  <w:t>###@vo</w:t>
-                                </w:r>
-                                <w:r>
-                                  <w:t xml:space="preserve">ssie.net – vice chair” OR </w:t>
-                                </w:r>
-                                <w:proofErr w:type="spellStart"/>
-                                <w:r>
-                                  <w:t>smth</w:t>
-                                </w:r>
-                                <w:proofErr w:type="spellEnd"/>
-                              </w:p>
-                            </w:txbxContent>
-                          </wps:txbx>
-                          <wps:bodyPr rot="0" spcFirstLastPara="0" vertOverflow="overflow" horzOverflow="overflow" vert="horz" wrap="square" lIns="91440" tIns="45720" rIns="91440" bIns="45720" numCol="1" spcCol="0" rtlCol="0" fromWordArt="0" anchor="ctr" anchorCtr="0" forceAA="0" compatLnSpc="1">
-                            <a:prstTxWarp prst="textNoShape">
-                              <a:avLst/>
-                            </a:prstTxWarp>
-                            <a:noAutofit/>
-                          </wps:bodyPr>
-                        </wps:wsp>
-                      </wpg:grpSp>
-                      <wps:wsp>
-                        <wps:cNvPr id="1377203175" name="Rectangle 8"/>
-                        <wps:cNvSpPr/>
-                        <wps:spPr>
-                          <a:xfrm>
-                            <a:off x="2951018" y="373380"/>
-                            <a:ext cx="2946862" cy="1739438"/>
-                          </a:xfrm>
-                          <a:prstGeom prst="rect">
-                            <a:avLst/>
-                          </a:prstGeom>
+                        <a:prstGeom prst="rect">
+                          <a:avLst/>
+                        </a:prstGeom>
+                        <a:solidFill>
+                          <a:srgbClr val="882DB5"/>
+                        </a:solidFill>
+                        <a:ln>
                           <a:noFill/>
-                          <a:ln>
-                            <a:solidFill>
-                              <a:schemeClr val="tx1">
-                                <a:lumMod val="95000"/>
-                                <a:lumOff val="5000"/>
-                              </a:schemeClr>
-                            </a:solidFill>
-                            <a:prstDash val="dashDot"/>
-                          </a:ln>
-                        </wps:spPr>
-                        <wps:style>
-                          <a:lnRef idx="2">
-                            <a:schemeClr val="accent1">
-                              <a:shade val="15000"/>
-                            </a:schemeClr>
-                          </a:lnRef>
-                          <a:fillRef idx="1">
-                            <a:schemeClr val="accent1"/>
-                          </a:fillRef>
-                          <a:effectRef idx="0">
-                            <a:schemeClr val="accent1"/>
-                          </a:effectRef>
-                          <a:fontRef idx="minor">
-                            <a:schemeClr val="lt1"/>
-                          </a:fontRef>
-                        </wps:style>
-                        <wps:txbx>
-                          <w:txbxContent>
-                            <w:p>
-                              <w:pPr>
-                                <w:jc w:val="center"/>
-                                <w:rPr>
-                                  <w:color w:val="AACCEF"/>
-                                  <w:sz w:val="36"/>
-                                  <w:szCs w:val="36"/>
-                                </w:rPr>
-                              </w:pPr>
-                              <w:proofErr w:type="spellStart"/>
-                              <w:r>
-                                <w:rPr>
-                                  <w:color w:val="AACCEF"/>
-                                  <w:sz w:val="36"/>
-                                  <w:szCs w:val="36"/>
-                                </w:rPr>
-                                <w:t>Vossie</w:t>
-                              </w:r>
-                              <w:proofErr w:type="spellEnd"/>
-                              <w:r>
-                                <w:rPr>
-                                  <w:color w:val="AACCEF"/>
-                                  <w:sz w:val="36"/>
-                                  <w:szCs w:val="36"/>
-                                </w:rPr>
-                                <w:t xml:space="preserve"> </w:t>
-                              </w:r>
-                              <w:proofErr w:type="spellStart"/>
-                              <w:r>
-                                <w:rPr>
-                                  <w:color w:val="AACCEF"/>
-                                  <w:sz w:val="36"/>
-                                  <w:szCs w:val="36"/>
-                                </w:rPr>
-                                <w:t>Devclub</w:t>
-                              </w:r>
-                              <w:proofErr w:type="spellEnd"/>
-                              <w:r>
-                                <w:rPr>
-                                  <w:color w:val="AACCEF"/>
-                                  <w:sz w:val="36"/>
-                                  <w:szCs w:val="36"/>
-                                </w:rPr>
-                                <w:t xml:space="preserve"> Mow</w:t>
-                              </w:r>
-                              <w:r>
-                                <w:rPr>
-                                  <w:color w:val="AACCEF"/>
-                                  <w:sz w:val="36"/>
-                                  <w:szCs w:val="36"/>
-                                </w:rPr>
-                                <w:t>bray</w:t>
-                              </w:r>
-                              <w:r>
-                                <w:rPr>
-                                  <w:color w:val="AACCEF"/>
-                                  <w:sz w:val="36"/>
-                                  <w:szCs w:val="36"/>
-                                </w:rPr>
-                                <w:br/>
-                                <w:t>Your local community built on a passion for this journey we call coding!</w:t>
-                              </w:r>
-                            </w:p>
-                          </w:txbxContent>
-                        </wps:txbx>
-                        <wps:bodyPr rot="0" spcFirstLastPara="0" vertOverflow="overflow" horzOverflow="overflow" vert="horz" wrap="square" lIns="91440" tIns="45720" rIns="91440" bIns="45720" numCol="1" spcCol="0" rtlCol="0" fromWordArt="0" anchor="ctr" anchorCtr="0" forceAA="0" compatLnSpc="1">
-                          <a:prstTxWarp prst="textNoShape">
-                            <a:avLst/>
-                          </a:prstTxWarp>
-                          <a:noAutofit/>
-                        </wps:bodyPr>
-                      </wps:wsp>
-                    </wpg:wgp>
+                        </a:ln>
+                      </wps:spPr>
+                      <wps:style>
+                        <a:lnRef idx="2">
+                          <a:schemeClr val="accent1">
+                            <a:shade val="15000"/>
+                          </a:schemeClr>
+                        </a:lnRef>
+                        <a:fillRef idx="1">
+                          <a:schemeClr val="accent1"/>
+                        </a:fillRef>
+                        <a:effectRef idx="0">
+                          <a:schemeClr val="accent1"/>
+                        </a:effectRef>
+                        <a:fontRef idx="minor">
+                          <a:schemeClr val="lt1"/>
+                        </a:fontRef>
+                      </wps:style>
+                      <wps:txbx>
+                        <w:txbxContent>
+                          <w:p/>
+                        </w:txbxContent>
+                      </wps:txbx>
+                      <wps:bodyPr rot="0" spcFirstLastPara="0" vertOverflow="overflow" horzOverflow="overflow" vert="horz" wrap="square" lIns="91440" tIns="45720" rIns="91440" bIns="45720" numCol="1" spcCol="0" rtlCol="0" fromWordArt="0" anchor="ctr" anchorCtr="0" forceAA="0" compatLnSpc="1">
+                        <a:prstTxWarp prst="textNoShape">
+                          <a:avLst/>
+                        </a:prstTxWarp>
+                        <a:noAutofit/>
+                      </wps:bodyPr>
+                    </wps:wsp>
                   </a:graphicData>
                 </a:graphic>
               </wp:anchor>
@@ -4192,116 +5707,164 @@
           </mc:Choice>
           <mc:Fallback>
             <w:pict>
-              <v:group w14:anchorId="6A7D201D" id="Group 24" o:spid="_x0000_s1063" style="position:absolute;margin-left:3.8pt;margin-top:29.45pt;width:492.6pt;height:4in;z-index:251683840" coordsize="62560,36576" o:gfxdata="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">
-                <v:group id="_x0000_s1064" style="position:absolute;width:62560;height:36576" coordsize="62560,36576" o:gfxdata="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">
-                  <v:rect id="Rectangle 2" o:spid="_x0000_s1065" style="position:absolute;width:62560;height:36576;visibility:visible;mso-wrap-style:square;v-text-anchor:middle" o:gfxdata="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" fillcolor="#0d0d0d [3069]" strokecolor="black [3200]" strokeweight="1pt">
-                    <v:fill color2="#882db5" colors="0 #0d0d0d;39977f #0d0d0d" focus="100%" type="gradient"/>
-                  </v:rect>
-                  <v:rect id="_x0000_s1066" style="position:absolute;top:31165;width:62560;height:5411;visibility:visible;mso-wrap-style:square;v-text-anchor:middle" o:gfxdata="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" fillcolor="#882db5" strokecolor="#030e13 [484]" strokeweight="1pt">
-                    <v:textbox>
-                      <w:txbxContent>
-                        <w:p>
-                          <w:pPr>
-                            <w:jc w:val="center"/>
-                          </w:pPr>
-                          <w:r>
-                            <w:t xml:space="preserve">Footer – “contact details – email: </w:t>
-                          </w:r>
-                          <w:r>
-                            <w:t>###@vo</w:t>
-                          </w:r>
-                          <w:r>
-                            <w:t xml:space="preserve">ssie.net – vice chair” OR </w:t>
-                          </w:r>
-                          <w:proofErr w:type="spellStart"/>
-                          <w:r>
-                            <w:t>smth</w:t>
-                          </w:r>
-                          <w:proofErr w:type="spellEnd"/>
-                        </w:p>
-                      </w:txbxContent>
-                    </v:textbox>
-                  </v:rect>
-                </v:group>
-                <v:rect id="Rectangle 8" o:spid="_x0000_s1067" style="position:absolute;left:29510;top:3733;width:29468;height:17395;visibility:visible;mso-wrap-style:square;v-text-anchor:middle" o:gfxdata="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" filled="f" strokecolor="#0d0d0d [3069]" strokeweight="1pt">
-                  <v:stroke dashstyle="dashDot"/>
-                  <v:textbox>
-                    <w:txbxContent>
-                      <w:p>
-                        <w:pPr>
-                          <w:jc w:val="center"/>
-                          <w:rPr>
-                            <w:color w:val="AACCEF"/>
-                            <w:sz w:val="36"/>
-                            <w:szCs w:val="36"/>
-                          </w:rPr>
-                        </w:pPr>
-                        <w:proofErr w:type="spellStart"/>
-                        <w:r>
-                          <w:rPr>
-                            <w:color w:val="AACCEF"/>
-                            <w:sz w:val="36"/>
-                            <w:szCs w:val="36"/>
-                          </w:rPr>
-                          <w:t>Vossie</w:t>
-                        </w:r>
-                        <w:proofErr w:type="spellEnd"/>
-                        <w:r>
-                          <w:rPr>
-                            <w:color w:val="AACCEF"/>
-                            <w:sz w:val="36"/>
-                            <w:szCs w:val="36"/>
-                          </w:rPr>
-                          <w:t xml:space="preserve"> </w:t>
-                        </w:r>
-                        <w:proofErr w:type="spellStart"/>
-                        <w:r>
-                          <w:rPr>
-                            <w:color w:val="AACCEF"/>
-                            <w:sz w:val="36"/>
-                            <w:szCs w:val="36"/>
-                          </w:rPr>
-                          <w:t>Devclub</w:t>
-                        </w:r>
-                        <w:proofErr w:type="spellEnd"/>
-                        <w:r>
-                          <w:rPr>
-                            <w:color w:val="AACCEF"/>
-                            <w:sz w:val="36"/>
-                            <w:szCs w:val="36"/>
-                          </w:rPr>
-                          <w:t xml:space="preserve"> Mow</w:t>
-                        </w:r>
-                        <w:r>
-                          <w:rPr>
-                            <w:color w:val="AACCEF"/>
-                            <w:sz w:val="36"/>
-                            <w:szCs w:val="36"/>
-                          </w:rPr>
-                          <w:t>bray</w:t>
-                        </w:r>
-                        <w:r>
-                          <w:rPr>
-                            <w:color w:val="AACCEF"/>
-                            <w:sz w:val="36"/>
-                            <w:szCs w:val="36"/>
-                          </w:rPr>
-                          <w:br/>
-                          <w:t>Your local community built on a passion for this journey we call coding!</w:t>
-                        </w:r>
-                      </w:p>
-                    </w:txbxContent>
-                  </v:textbox>
-                </v:rect>
-                <w10:wrap type="topAndBottom"/>
-              </v:group>
+              <v:rect w14:anchorId="0BE0B0A0" id="_x0000_s1076" style="position:absolute;margin-left:0;margin-top:-.1pt;width:492.6pt;height:42.6pt;z-index:251700224;visibility:visible;mso-wrap-style:square;mso-wrap-distance-left:9pt;mso-wrap-distance-top:0;mso-wrap-distance-right:9pt;mso-wrap-distance-bottom:0;mso-position-horizontal:absolute;mso-position-horizontal-relative:text;mso-position-vertical:absolute;mso-position-vertical-relative:text;v-text-anchor:middle" o:gfxdata="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" fillcolor="#882db5" stroked="f" strokeweight="1pt">
+                <v:textbox>
+                  <w:txbxContent>
+                    <w:p/>
+                  </w:txbxContent>
+                </v:textbox>
+              </v:rect>
             </w:pict>
           </mc:Fallback>
         </mc:AlternateContent>
       </w:r>
+      <w:r>
+        <w:rPr>
+          <w:noProof/>
+        </w:rPr>
+        <mc:AlternateContent>
+          <mc:Choice Requires="wps">
+            <w:drawing>
+              <wp:anchor distT="0" distB="0" distL="114300" distR="114300" simplePos="0" relativeHeight="251698176" behindDoc="0" locked="0" layoutInCell="1" allowOverlap="1" wp14:anchorId="5E38A96F" wp14:editId="18DE5286">
+                <wp:simplePos x="0" y="0"/>
+                <wp:positionH relativeFrom="column">
+                  <wp:posOffset>0</wp:posOffset>
+                </wp:positionH>
+                <wp:positionV relativeFrom="paragraph">
+                  <wp:posOffset>0</wp:posOffset>
+                </wp:positionV>
+                <wp:extent cx="6256020" cy="5204460"/>
+                <wp:effectExtent l="0" t="0" r="11430" b="15240"/>
+                <wp:wrapNone/>
+                <wp:docPr id="229371089" name="Rectangle 2"/>
+                <wp:cNvGraphicFramePr/>
+                <a:graphic xmlns:a="http://schemas.openxmlformats.org/drawingml/2006/main">
+                  <a:graphicData uri="http://schemas.microsoft.com/office/word/2010/wordprocessingShape">
+                    <wps:wsp>
+                      <wps:cNvSpPr/>
+                      <wps:spPr>
+                        <a:xfrm>
+                          <a:off x="0" y="0"/>
+                          <a:ext cx="6256020" cy="5204460"/>
+                        </a:xfrm>
+                        <a:prstGeom prst="rect">
+                          <a:avLst/>
+                        </a:prstGeom>
+                        <a:gradFill>
+                          <a:gsLst>
+                            <a:gs pos="100000">
+                              <a:srgbClr val="882DB5"/>
+                            </a:gs>
+                            <a:gs pos="0">
+                              <a:srgbClr val="882DB5"/>
+                            </a:gs>
+                            <a:gs pos="71000">
+                              <a:schemeClr val="tx1">
+                                <a:lumMod val="95000"/>
+                                <a:lumOff val="5000"/>
+                              </a:schemeClr>
+                            </a:gs>
+                            <a:gs pos="28000">
+                              <a:schemeClr val="tx1">
+                                <a:lumMod val="95000"/>
+                                <a:lumOff val="5000"/>
+                              </a:schemeClr>
+                            </a:gs>
+                          </a:gsLst>
+                          <a:lin ang="5400000" scaled="1"/>
+                        </a:gradFill>
+                      </wps:spPr>
+                      <wps:style>
+                        <a:lnRef idx="2">
+                          <a:schemeClr val="dk1"/>
+                        </a:lnRef>
+                        <a:fillRef idx="1">
+                          <a:schemeClr val="lt1"/>
+                        </a:fillRef>
+                        <a:effectRef idx="0">
+                          <a:schemeClr val="dk1"/>
+                        </a:effectRef>
+                        <a:fontRef idx="minor">
+                          <a:schemeClr val="dk1"/>
+                        </a:fontRef>
+                      </wps:style>
+                      <wps:bodyPr rot="0" spcFirstLastPara="0" vertOverflow="overflow" horzOverflow="overflow" vert="horz" wrap="square" lIns="91440" tIns="45720" rIns="91440" bIns="45720" numCol="1" spcCol="0" rtlCol="0" fromWordArt="0" anchor="ctr" anchorCtr="0" forceAA="0" compatLnSpc="1">
+                        <a:prstTxWarp prst="textNoShape">
+                          <a:avLst/>
+                        </a:prstTxWarp>
+                        <a:noAutofit/>
+                      </wps:bodyPr>
+                    </wps:wsp>
+                  </a:graphicData>
+                </a:graphic>
+              </wp:anchor>
+            </w:drawing>
+          </mc:Choice>
+          <mc:Fallback>
+            <w:pict>
+              <v:rect w14:anchorId="7CED0549" id="Rectangle 2" o:spid="_x0000_s1026" style="position:absolute;margin-left:0;margin-top:0;width:492.6pt;height:409.8pt;z-index:251698176;visibility:visible;mso-wrap-style:square;mso-wrap-distance-left:9pt;mso-wrap-distance-top:0;mso-wrap-distance-right:9pt;mso-wrap-distance-bottom:0;mso-position-horizontal:absolute;mso-position-horizontal-relative:text;mso-position-vertical:absolute;mso-position-vertical-relative:text;v-text-anchor:middle" o:gfxdata="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" fillcolor="#882db5" strokecolor="black [3200]" strokeweight="1pt">
+                <v:fill color2="#882db5" colors="0 #882db5;18350f #0d0d0d;46531f #0d0d0d;1 #882db5" focus="100%" type="gradient"/>
+              </v:rect>
+            </w:pict>
+          </mc:Fallback>
+        </mc:AlternateContent>
+      </w:r>
     </w:p>
     <w:p/>
     <w:p/>
+    <w:p/>
+    <w:p/>
+    <w:p/>
+    <w:p/>
+    <w:p/>
+    <w:p/>
+    <w:p/>
+    <w:p/>
+    <w:p/>
+    <w:p/>
+    <w:p/>
+    <w:p/>
+    <w:p/>
+    <w:p/>
+    <w:p/>
+    <w:p>
+      <w:r>
+        <w:br w:type="page"/>
+      </w:r>
+    </w:p>
+    <w:bookmarkStart w:id="0" w:name="_MON_1827952162"/>
+    <w:bookmarkEnd w:id="0"/>
+    <w:p>
+      <w:r>
+        <w:object w:dxaOrig="9870" w:dyaOrig="13989" w14:anchorId="20FE9D2D">
+          <v:shapetype id="_x0000_t75" coordsize="21600,21600" o:spt="75" o:preferrelative="t" path="m@4@5l@4@11@9@11@9@5xe" filled="f" stroked="f">
+            <v:stroke joinstyle="miter"/>
+            <v:formulas>
+              <v:f eqn="if lineDrawn pixelLineWidth 0"/>
+              <v:f eqn="sum @0 1 0"/>
+              <v:f eqn="sum 0 0 @1"/>
+              <v:f eqn="prod @2 1 2"/>
+              <v:f eqn="prod @3 21600 pixelWidth"/>
+              <v:f eqn="prod @3 21600 pixelHeight"/>
+              <v:f eqn="sum @0 0 1"/>
+              <v:f eqn="prod @6 1 2"/>
+              <v:f eqn="prod @7 21600 pixelWidth"/>
+              <v:f eqn="sum @8 21600 0"/>
+              <v:f eqn="prod @7 21600 pixelHeight"/>
+              <v:f eqn="sum @10 21600 0"/>
+            </v:formulas>
+            <v:path o:extrusionok="f" gradientshapeok="t" o:connecttype="rect"/>
+            <o:lock v:ext="edit" aspectratio="t"/>
+          </v:shapetype>
+          <v:shape id="_x0000_i1032" type="#_x0000_t75" style="width:493.3pt;height:700.1pt" o:ole="">
+            <v:imagedata r:id="rId9" o:title=""/>
+          </v:shape>
+          <o:OLEObject Type="Embed" ProgID="Word.Document.12" ShapeID="_x0000_i1032" DrawAspect="Content" ObjectID="_1827955412" r:id="rId10">
+            <o:FieldCodes>\s</o:FieldCodes>
+          </o:OLEObject>
+        </w:object>
+      </w:r>
+    </w:p>
     <w:sectPr>
       <w:pgSz w:w="11906" w:h="16838"/>
       <w:pgMar w:top="1440" w:right="1440" w:bottom="1440" w:left="1440" w:header="720" w:footer="720" w:gutter="0"/>
@@ -4310,6 +5873,56 @@
     </w:sectPr>
   </w:body>
 </w:document>
+</file>
+
+<file path=word/endnotes.xml><?xml version="1.0" encoding="utf-8"?>
+<w:endnotes xmlns:wpc="http://schemas.microsoft.com/office/word/2010/wordprocessingCanvas" xmlns:cx="http://schemas.microsoft.com/office/drawing/2014/chartex" xmlns:cx1="http://schemas.microsoft.com/office/drawing/2015/9/8/chartex" xmlns:cx2="http://schemas.microsoft.com/office/drawing/2015/10/21/chartex" xmlns:cx3="http://schemas.microsoft.com/office/drawing/2016/5/9/chartex" xmlns:cx4="http://schemas.microsoft.com/office/drawing/2016/5/10/chartex" xmlns:cx5="http://schemas.microsoft.com/office/drawing/2016/5/11/chartex" xmlns:cx6="http://schemas.microsoft.com/office/drawing/2016/5/12/chartex" xmlns:cx7="http://schemas.microsoft.com/office/drawing/2016/5/13/chartex" xmlns:cx8="http://schemas.microsoft.com/office/drawing/2016/5/14/chartex" xmlns:mc="http://schemas.openxmlformats.org/markup-compatibility/2006" xmlns:aink="http://schemas.microsoft.com/office/drawing/2016/ink" xmlns:am3d="http://schemas.microsoft.com/office/drawing/2017/model3d" xmlns:o="urn:schemas-microsoft-com:office:office" xmlns:oel="http://schemas.microsoft.com/office/2019/extlst" xmlns:r="http://schemas.openxmlformats.org/officeDocument/2006/relationships" xmlns:m="http://schemas.openxmlformats.org/officeDocument/2006/math" xmlns:v="urn:schemas-microsoft-com:vml" xmlns:wp14="http://schemas.microsoft.com/office/word/2010/wordprocessingDrawing" xmlns:wp="http://schemas.openxmlformats.org/drawingml/2006/wordprocessingDrawing" xmlns:w10="urn:schemas-microsoft-com:office:word" xmlns:w="http://schemas.openxmlformats.org/wordprocessingml/2006/main" xmlns:w14="http://schemas.microsoft.com/office/word/2010/wordml" xmlns:w15="http://schemas.microsoft.com/office/word/2012/wordml" xmlns:w16cex="http://schemas.microsoft.com/office/word/2018/wordml/cex" xmlns:w16cid="http://schemas.microsoft.com/office/word/2016/wordml/cid" xmlns:w16="http://schemas.microsoft.com/office/word/2018/wordml" xmlns:w16du="http://schemas.microsoft.com/office/word/2023/wordml/word16du" xmlns:w16sdtdh="http://schemas.microsoft.com/office/word/2020/wordml/sdtdatahash" xmlns:w16sdtfl="http://schemas.microsoft.com/office/word/2024/wordml/sdtformatlock" xmlns:w16se="http://schemas.microsoft.com/office/word/2015/wordml/symex" xmlns:wpg="http://schemas.microsoft.com/office/word/2010/wordprocessingGroup" xmlns:wpi="http://schemas.microsoft.com/office/word/2010/wordprocessingInk" xmlns:wne="http://schemas.microsoft.com/office/word/2006/wordml" xmlns:wps="http://schemas.microsoft.com/office/word/2010/wordprocessingShape" mc:Ignorable="w14 w15 w16se w16cid w16 w16cex w16sdtdh w16sdtfl w16du wp14">
+  <w:endnote w:type="separator" w:id="-1">
+    <w:p>
+      <w:pPr>
+        <w:spacing w:after="0" w:line="240" w:lineRule="auto"/>
+      </w:pPr>
+      <w:r>
+        <w:separator/>
+      </w:r>
+    </w:p>
+  </w:endnote>
+  <w:endnote w:type="continuationSeparator" w:id="0">
+    <w:p>
+      <w:pPr>
+        <w:spacing w:after="0" w:line="240" w:lineRule="auto"/>
+      </w:pPr>
+      <w:r>
+        <w:continuationSeparator/>
+      </w:r>
+    </w:p>
+  </w:endnote>
+</w:endnotes>
+</file>
+
+<file path=word/footnotes.xml><?xml version="1.0" encoding="utf-8"?>
+<w:footnotes xmlns:wpc="http://schemas.microsoft.com/office/word/2010/wordprocessingCanvas" xmlns:cx="http://schemas.microsoft.com/office/drawing/2014/chartex" xmlns:cx1="http://schemas.microsoft.com/office/drawing/2015/9/8/chartex" xmlns:cx2="http://schemas.microsoft.com/office/drawing/2015/10/21/chartex" xmlns:cx3="http://schemas.microsoft.com/office/drawing/2016/5/9/chartex" xmlns:cx4="http://schemas.microsoft.com/office/drawing/2016/5/10/chartex" xmlns:cx5="http://schemas.microsoft.com/office/drawing/2016/5/11/chartex" xmlns:cx6="http://schemas.microsoft.com/office/drawing/2016/5/12/chartex" xmlns:cx7="http://schemas.microsoft.com/office/drawing/2016/5/13/chartex" xmlns:cx8="http://schemas.microsoft.com/office/drawing/2016/5/14/chartex" xmlns:mc="http://schemas.openxmlformats.org/markup-compatibility/2006" xmlns:aink="http://schemas.microsoft.com/office/drawing/2016/ink" xmlns:am3d="http://schemas.microsoft.com/office/drawing/2017/model3d" xmlns:o="urn:schemas-microsoft-com:office:office" xmlns:oel="http://schemas.microsoft.com/office/2019/extlst" xmlns:r="http://schemas.openxmlformats.org/officeDocument/2006/relationships" xmlns:m="http://schemas.openxmlformats.org/officeDocument/2006/math" xmlns:v="urn:schemas-microsoft-com:vml" xmlns:wp14="http://schemas.microsoft.com/office/word/2010/wordprocessingDrawing" xmlns:wp="http://schemas.openxmlformats.org/drawingml/2006/wordprocessingDrawing" xmlns:w10="urn:schemas-microsoft-com:office:word" xmlns:w="http://schemas.openxmlformats.org/wordprocessingml/2006/main" xmlns:w14="http://schemas.microsoft.com/office/word/2010/wordml" xmlns:w15="http://schemas.microsoft.com/office/word/2012/wordml" xmlns:w16cex="http://schemas.microsoft.com/office/word/2018/wordml/cex" xmlns:w16cid="http://schemas.microsoft.com/office/word/2016/wordml/cid" xmlns:w16="http://schemas.microsoft.com/office/word/2018/wordml" xmlns:w16du="http://schemas.microsoft.com/office/word/2023/wordml/word16du" xmlns:w16sdtdh="http://schemas.microsoft.com/office/word/2020/wordml/sdtdatahash" xmlns:w16sdtfl="http://schemas.microsoft.com/office/word/2024/wordml/sdtformatlock" xmlns:w16se="http://schemas.microsoft.com/office/word/2015/wordml/symex" xmlns:wpg="http://schemas.microsoft.com/office/word/2010/wordprocessingGroup" xmlns:wpi="http://schemas.microsoft.com/office/word/2010/wordprocessingInk" xmlns:wne="http://schemas.microsoft.com/office/word/2006/wordml" xmlns:wps="http://schemas.microsoft.com/office/word/2010/wordprocessingShape" mc:Ignorable="w14 w15 w16se w16cid w16 w16cex w16sdtdh w16sdtfl w16du wp14">
+  <w:footnote w:type="separator" w:id="-1">
+    <w:p>
+      <w:pPr>
+        <w:spacing w:after="0" w:line="240" w:lineRule="auto"/>
+      </w:pPr>
+      <w:r>
+        <w:separator/>
+      </w:r>
+    </w:p>
+  </w:footnote>
+  <w:footnote w:type="continuationSeparator" w:id="0">
+    <w:p>
+      <w:pPr>
+        <w:spacing w:after="0" w:line="240" w:lineRule="auto"/>
+      </w:pPr>
+      <w:r>
+        <w:continuationSeparator/>
+      </w:r>
+    </w:p>
+  </w:footnote>
+</w:footnotes>
 </file>
 
 <file path=word/numbering.xml><?xml version="1.0" encoding="utf-8"?>
@@ -5116,11 +6729,11 @@
     <w:basedOn w:val="Normal"/>
     <w:next w:val="Normal"/>
     <w:link w:val="Heading3Char"/>
+    <w:autoRedefine/>
     <w:uiPriority w:val="9"/>
-    <w:semiHidden/>
     <w:unhideWhenUsed/>
     <w:qFormat/>
-    <w:rsid w:val="00E0582F"/>
+    <w:rsid w:val="00D93BDB"/>
     <w:pPr>
       <w:keepNext/>
       <w:keepLines/>
@@ -5129,7 +6742,7 @@
     </w:pPr>
     <w:rPr>
       <w:rFonts w:asciiTheme="minorHAnsi" w:eastAsiaTheme="majorEastAsia" w:hAnsiTheme="minorHAnsi" w:cstheme="majorBidi"/>
-      <w:color w:val="0F4761" w:themeColor="accent1" w:themeShade="BF"/>
+      <w:color w:val="EE0000"/>
       <w:sz w:val="28"/>
       <w:szCs w:val="28"/>
     </w:rPr>
@@ -5323,11 +6936,10 @@
     <w:basedOn w:val="DefaultParagraphFont"/>
     <w:link w:val="Heading3"/>
     <w:uiPriority w:val="9"/>
-    <w:semiHidden/>
-    <w:rsid w:val="00E0582F"/>
+    <w:rsid w:val="00D93BDB"/>
     <w:rPr>
       <w:rFonts w:eastAsiaTheme="majorEastAsia" w:cstheme="majorBidi"/>
-      <w:color w:val="0F4761" w:themeColor="accent1" w:themeShade="BF"/>
+      <w:color w:val="EE0000"/>
       <w:sz w:val="28"/>
       <w:szCs w:val="28"/>
     </w:rPr>
@@ -5603,6 +7215,56 @@
     <w:rPr>
       <w:color w:val="605E5C"/>
       <w:shd w:val="clear" w:color="auto" w:fill="E1DFDD"/>
+    </w:rPr>
+  </w:style>
+  <w:style w:type="paragraph" w:styleId="Header">
+    <w:name w:val="header"/>
+    <w:basedOn w:val="Normal"/>
+    <w:link w:val="HeaderChar"/>
+    <w:uiPriority w:val="99"/>
+    <w:unhideWhenUsed/>
+    <w:rsid w:val="00E26737"/>
+    <w:pPr>
+      <w:tabs>
+        <w:tab w:val="center" w:pos="4513"/>
+        <w:tab w:val="right" w:pos="9026"/>
+      </w:tabs>
+      <w:spacing w:after="0" w:line="240" w:lineRule="auto"/>
+    </w:pPr>
+  </w:style>
+  <w:style w:type="character" w:customStyle="1" w:styleId="HeaderChar">
+    <w:name w:val="Header Char"/>
+    <w:basedOn w:val="DefaultParagraphFont"/>
+    <w:link w:val="Header"/>
+    <w:uiPriority w:val="99"/>
+    <w:rsid w:val="00E26737"/>
+    <w:rPr>
+      <w:rFonts w:ascii="Arial" w:hAnsi="Arial"/>
+    </w:rPr>
+  </w:style>
+  <w:style w:type="paragraph" w:styleId="Footer">
+    <w:name w:val="footer"/>
+    <w:basedOn w:val="Normal"/>
+    <w:link w:val="FooterChar"/>
+    <w:uiPriority w:val="99"/>
+    <w:unhideWhenUsed/>
+    <w:rsid w:val="00E26737"/>
+    <w:pPr>
+      <w:tabs>
+        <w:tab w:val="center" w:pos="4513"/>
+        <w:tab w:val="right" w:pos="9026"/>
+      </w:tabs>
+      <w:spacing w:after="0" w:line="240" w:lineRule="auto"/>
+    </w:pPr>
+  </w:style>
+  <w:style w:type="character" w:customStyle="1" w:styleId="FooterChar">
+    <w:name w:val="Footer Char"/>
+    <w:basedOn w:val="DefaultParagraphFont"/>
+    <w:link w:val="Footer"/>
+    <w:uiPriority w:val="99"/>
+    <w:rsid w:val="00E26737"/>
+    <w:rPr>
+      <w:rFonts w:ascii="Arial" w:hAnsi="Arial"/>
     </w:rPr>
   </w:style>
 </w:styles>

</xml_diff>